<commit_message>
Update 2 / 10.02.25
</commit_message>
<xml_diff>
--- a/Arquivos P.I/P.I - Módulo 4 - Luis Felipe Roman Lembi.docx
+++ b/Arquivos P.I/P.I - Módulo 4 - Luis Felipe Roman Lembi.docx
@@ -10,7 +10,7 @@
       <w:r>
         <w:rPr>
           <w:noProof/>
-          <w:lang w:val="pt-BR" w:eastAsia="pt-BR"/>
+          <w:lang w:eastAsia="pt-BR"/>
         </w:rPr>
         <w:drawing>
           <wp:inline distT="0" distB="0" distL="0" distR="0" wp14:anchorId="51EB993F" wp14:editId="45CF0FF0">
@@ -349,6 +349,13 @@
     <w:p/>
     <w:sdt>
       <w:sdtPr>
+        <w:rPr>
+          <w:rFonts w:ascii="Arial" w:eastAsiaTheme="minorHAnsi" w:hAnsi="Arial" w:cs="Arial"/>
+          <w:color w:val="auto"/>
+          <w:sz w:val="24"/>
+          <w:szCs w:val="24"/>
+          <w:lang w:eastAsia="en-US"/>
+        </w:rPr>
         <w:id w:val="-234709370"/>
         <w:docPartObj>
           <w:docPartGallery w:val="Table of Contents"/>
@@ -357,13 +364,8 @@
       </w:sdtPr>
       <w:sdtEndPr>
         <w:rPr>
-          <w:rFonts w:ascii="Arial" w:eastAsiaTheme="minorHAnsi" w:hAnsi="Arial" w:cs="Arial"/>
           <w:b/>
           <w:bCs/>
-          <w:color w:val="auto"/>
-          <w:sz w:val="24"/>
-          <w:szCs w:val="24"/>
-          <w:lang w:eastAsia="en-US"/>
         </w:rPr>
       </w:sdtEndPr>
       <w:sdtContent>
@@ -1382,7 +1384,44 @@
     </w:p>
     <w:p>
       <w:r>
-        <w:t>Modificar o do P.I passado</w:t>
+        <w:t xml:space="preserve">O projeto consiste no desenvolvimento de um </w:t>
+      </w:r>
+      <w:r>
+        <w:t>site/sistema</w:t>
+      </w:r>
+      <w:r>
+        <w:t xml:space="preserve"> para gerir o meu próprio negócio; uma empresa de assessoria, montagem e manutenção de computadores. A ideia surgiu a partir d</w:t>
+      </w:r>
+      <w:r>
+        <w:t>o projeto do módulo anterior que envolvia a confecção de um aplicativo em Java com a mesma proposta.</w:t>
+      </w:r>
+    </w:p>
+    <w:p>
+      <w:r>
+        <w:t>O sistema de gestão me permitirá realizar a gestão dos meus clientes e seus respectivos equipamentos, assim como, as ordens de serviço, emissão de relatórios, e tudo isso de forma ágil, que possa ser acessada de qualquer local, seja dentro da empresa ou em um serviço externo. Além disso, esse sistema permitirá que os clientes verifiquem suas Ordens de Serviço e assistam aos unboxings das peças usadas.</w:t>
+      </w:r>
+    </w:p>
+    <w:p/>
+    <w:p>
+      <w:pPr>
+        <w:rPr>
+          <w:rFonts w:eastAsiaTheme="majorEastAsia"/>
+          <w:b/>
+          <w:bCs/>
+          <w:sz w:val="28"/>
+          <w:szCs w:val="28"/>
+        </w:rPr>
+      </w:pPr>
+      <w:bookmarkStart w:id="2" w:name="_Toc181060077"/>
+      <w:bookmarkStart w:id="3" w:name="_Toc184203198"/>
+      <w:r>
+        <w:rPr>
+          <w:b/>
+          <w:bCs/>
+          <w:sz w:val="28"/>
+          <w:szCs w:val="28"/>
+        </w:rPr>
+        <w:br w:type="page"/>
       </w:r>
     </w:p>
     <w:p>
@@ -1405,8 +1444,6 @@
           <w:szCs w:val="28"/>
         </w:rPr>
       </w:pPr>
-      <w:bookmarkStart w:id="2" w:name="_Toc181060077"/>
-      <w:bookmarkStart w:id="3" w:name="_Toc184203198"/>
       <w:r>
         <w:rPr>
           <w:rFonts w:ascii="Arial" w:hAnsi="Arial" w:cs="Arial"/>
@@ -1416,6 +1453,7 @@
           <w:sz w:val="28"/>
           <w:szCs w:val="28"/>
         </w:rPr>
+        <w:lastRenderedPageBreak/>
         <w:t>Objetivos</w:t>
       </w:r>
       <w:bookmarkEnd w:id="2"/>
@@ -1568,6 +1606,27 @@
       </w:pPr>
       <w:r>
         <w:t>Minimizar erros operacionais e retrabalho através de uma interface intuitiva e integrada que permita acesso rápido às informações necessárias para cada fase do projeto;</w:t>
+      </w:r>
+      <w:bookmarkStart w:id="4" w:name="_Toc181060078"/>
+    </w:p>
+    <w:p>
+      <w:pPr>
+        <w:rPr>
+          <w:rFonts w:eastAsiaTheme="majorEastAsia"/>
+          <w:b/>
+          <w:bCs/>
+          <w:sz w:val="28"/>
+          <w:szCs w:val="28"/>
+        </w:rPr>
+      </w:pPr>
+      <w:r>
+        <w:rPr>
+          <w:b/>
+          <w:bCs/>
+          <w:sz w:val="28"/>
+          <w:szCs w:val="28"/>
+        </w:rPr>
+        <w:br w:type="page"/>
       </w:r>
     </w:p>
     <w:p>
@@ -1590,7 +1649,7 @@
           <w:szCs w:val="28"/>
         </w:rPr>
       </w:pPr>
-      <w:bookmarkStart w:id="4" w:name="_Toc184203199"/>
+      <w:bookmarkStart w:id="5" w:name="_Toc184203200"/>
       <w:r>
         <w:rPr>
           <w:rFonts w:ascii="Arial" w:hAnsi="Arial" w:cs="Arial"/>
@@ -1600,14 +1659,519 @@
           <w:sz w:val="28"/>
           <w:szCs w:val="28"/>
         </w:rPr>
-        <w:t>Justificativa</w:t>
-      </w:r>
-      <w:bookmarkStart w:id="5" w:name="_Toc181060078"/>
+        <w:lastRenderedPageBreak/>
+        <w:t>Metodologia</w:t>
+      </w:r>
+      <w:bookmarkStart w:id="6" w:name="_Toc181060079"/>
       <w:bookmarkEnd w:id="4"/>
-    </w:p>
-    <w:p>
-      <w:pPr>
+      <w:bookmarkEnd w:id="5"/>
+    </w:p>
+    <w:p>
+      <w:pPr>
+        <w:pStyle w:val="PargrafodaLista"/>
+        <w:numPr>
+          <w:ilvl w:val="1"/>
+          <w:numId w:val="1"/>
+        </w:numPr>
+      </w:pPr>
+      <w:r>
+        <w:t>Preparação Inicial</w:t>
+      </w:r>
+    </w:p>
+    <w:p>
+      <w:pPr>
+        <w:ind w:left="708" w:firstLine="0"/>
+      </w:pPr>
+      <w:r>
+        <w:t>Definir os objetivos, escopo, cronograma e recursos necessários para o projeto.</w:t>
+      </w:r>
+    </w:p>
+    <w:p>
+      <w:pPr>
+        <w:ind w:left="708" w:firstLine="0"/>
+      </w:pPr>
+      <w:r>
+        <w:t>Atividades:</w:t>
+      </w:r>
+    </w:p>
+    <w:p>
+      <w:pPr>
+        <w:pStyle w:val="PargrafodaLista"/>
+        <w:numPr>
+          <w:ilvl w:val="0"/>
+          <w:numId w:val="5"/>
+        </w:numPr>
+      </w:pPr>
+      <w:r>
+        <w:t>Primeira reunião com as partes interessadas para buscar entender as necessidades e expectativas.</w:t>
+      </w:r>
+    </w:p>
+    <w:p>
+      <w:pPr>
+        <w:pStyle w:val="PargrafodaLista"/>
+        <w:numPr>
+          <w:ilvl w:val="0"/>
+          <w:numId w:val="5"/>
+        </w:numPr>
+        <w:jc w:val="left"/>
+      </w:pPr>
+      <w:r>
+        <w:t>Definição do escopo do projeto.</w:t>
+      </w:r>
+      <w:r>
+        <w:br/>
+      </w:r>
+    </w:p>
+    <w:p>
+      <w:pPr>
+        <w:pStyle w:val="PargrafodaLista"/>
+        <w:numPr>
+          <w:ilvl w:val="1"/>
+          <w:numId w:val="1"/>
+        </w:numPr>
+      </w:pPr>
+      <w:r>
+        <w:t>Requisitos</w:t>
+      </w:r>
+    </w:p>
+    <w:p>
+      <w:pPr>
+        <w:ind w:left="708" w:firstLine="0"/>
+      </w:pPr>
+      <w:r>
+        <w:t>Coletar e documentar todos os requisitos funcionais e não funcionais do sistema.</w:t>
+      </w:r>
+    </w:p>
+    <w:p>
+      <w:pPr>
+        <w:ind w:left="708" w:firstLine="0"/>
+      </w:pPr>
+      <w:r>
+        <w:t>Atividades:</w:t>
+      </w:r>
+    </w:p>
+    <w:p>
+      <w:pPr>
+        <w:pStyle w:val="PargrafodaLista"/>
+        <w:numPr>
+          <w:ilvl w:val="0"/>
+          <w:numId w:val="13"/>
+        </w:numPr>
+      </w:pPr>
+      <w:r>
+        <w:t>Documentação dos requisitos funcionais e não funcionais.</w:t>
+      </w:r>
+    </w:p>
+    <w:p>
+      <w:pPr>
+        <w:pStyle w:val="PargrafodaLista"/>
+        <w:numPr>
+          <w:ilvl w:val="0"/>
+          <w:numId w:val="13"/>
+        </w:numPr>
+        <w:jc w:val="left"/>
+      </w:pPr>
+      <w:r>
+        <w:t>Validação dos requisitos com as partes interessadas.</w:t>
+      </w:r>
+      <w:r>
+        <w:br/>
+      </w:r>
+    </w:p>
+    <w:p>
+      <w:pPr>
+        <w:pStyle w:val="PargrafodaLista"/>
+        <w:numPr>
+          <w:ilvl w:val="1"/>
+          <w:numId w:val="1"/>
+        </w:numPr>
+      </w:pPr>
+      <w:r>
+        <w:t>Design do Sistema</w:t>
+      </w:r>
+    </w:p>
+    <w:p>
+      <w:pPr>
+        <w:ind w:left="708" w:firstLine="0"/>
+      </w:pPr>
+      <w:r>
+        <w:t>Criar a arquitetura do sistema e o modelo detalhado das funcionalidades.</w:t>
+      </w:r>
+    </w:p>
+    <w:p>
+      <w:pPr>
+        <w:ind w:left="708" w:firstLine="0"/>
+      </w:pPr>
+      <w:r>
+        <w:t>Atividades:</w:t>
+      </w:r>
+    </w:p>
+    <w:p>
+      <w:pPr>
+        <w:pStyle w:val="PargrafodaLista"/>
+        <w:numPr>
+          <w:ilvl w:val="0"/>
+          <w:numId w:val="14"/>
+        </w:numPr>
+      </w:pPr>
+      <w:r>
+        <w:t xml:space="preserve">Criação de </w:t>
+      </w:r>
+      <w:proofErr w:type="spellStart"/>
+      <w:r>
+        <w:t>wireframes</w:t>
+      </w:r>
+      <w:proofErr w:type="spellEnd"/>
+      <w:r>
+        <w:t xml:space="preserve"> e protótipos de baixa fidelidade.</w:t>
+      </w:r>
+    </w:p>
+    <w:p>
+      <w:pPr>
+        <w:pStyle w:val="PargrafodaLista"/>
+        <w:numPr>
+          <w:ilvl w:val="0"/>
+          <w:numId w:val="14"/>
+        </w:numPr>
+      </w:pPr>
+      <w:r>
+        <w:t>Design detalhado de cada funcionalidade.</w:t>
+      </w:r>
+    </w:p>
+    <w:p>
+      <w:pPr>
+        <w:pStyle w:val="PargrafodaLista"/>
+        <w:numPr>
+          <w:ilvl w:val="0"/>
+          <w:numId w:val="14"/>
+        </w:numPr>
+        <w:jc w:val="left"/>
+      </w:pPr>
+      <w:r>
+        <w:t>Revisão e aprovação do design com as partes interessadas.</w:t>
+      </w:r>
+      <w:r>
+        <w:br/>
+      </w:r>
+    </w:p>
+    <w:p>
+      <w:pPr>
+        <w:pStyle w:val="PargrafodaLista"/>
+        <w:numPr>
+          <w:ilvl w:val="1"/>
+          <w:numId w:val="1"/>
+        </w:numPr>
+      </w:pPr>
+      <w:r>
+        <w:t>Desenvolvimento</w:t>
+      </w:r>
+    </w:p>
+    <w:p>
+      <w:pPr>
+        <w:ind w:left="708" w:firstLine="0"/>
+      </w:pPr>
+      <w:r>
+        <w:t>Implementar o sistema de acordo com os requisitos e design definidos.</w:t>
+      </w:r>
+    </w:p>
+    <w:p>
+      <w:pPr>
+        <w:ind w:left="708" w:firstLine="0"/>
+      </w:pPr>
+      <w:r>
+        <w:t>Atividades:</w:t>
+      </w:r>
+    </w:p>
+    <w:p>
+      <w:pPr>
+        <w:pStyle w:val="PargrafodaLista"/>
+        <w:numPr>
+          <w:ilvl w:val="0"/>
+          <w:numId w:val="17"/>
+        </w:numPr>
+      </w:pPr>
+      <w:r>
+        <w:t xml:space="preserve">Desenvolvimento do </w:t>
+      </w:r>
+      <w:proofErr w:type="spellStart"/>
+      <w:r>
+        <w:t>frontend</w:t>
+      </w:r>
+      <w:proofErr w:type="spellEnd"/>
+      <w:r>
+        <w:t xml:space="preserve"> utilizando tecnologias apropriadas.</w:t>
+      </w:r>
+    </w:p>
+    <w:p>
+      <w:pPr>
+        <w:pStyle w:val="PargrafodaLista"/>
+        <w:numPr>
+          <w:ilvl w:val="0"/>
+          <w:numId w:val="17"/>
+        </w:numPr>
+      </w:pPr>
+      <w:r>
+        <w:t xml:space="preserve">Desenvolvimento do </w:t>
+      </w:r>
+      <w:proofErr w:type="spellStart"/>
+      <w:r>
+        <w:t>backend</w:t>
+      </w:r>
+      <w:proofErr w:type="spellEnd"/>
+      <w:r>
+        <w:t xml:space="preserve"> utilizando uma </w:t>
+      </w:r>
+      <w:proofErr w:type="spellStart"/>
+      <w:r>
+        <w:t>stack</w:t>
+      </w:r>
+      <w:proofErr w:type="spellEnd"/>
+      <w:r>
+        <w:t xml:space="preserve"> adequada.</w:t>
+      </w:r>
+    </w:p>
+    <w:p>
+      <w:pPr>
+        <w:pStyle w:val="PargrafodaLista"/>
+        <w:numPr>
+          <w:ilvl w:val="0"/>
+          <w:numId w:val="17"/>
+        </w:numPr>
+      </w:pPr>
+      <w:r>
+        <w:t>Implementação do banco de dados.</w:t>
+      </w:r>
+    </w:p>
+    <w:p>
+      <w:pPr>
+        <w:pStyle w:val="PargrafodaLista"/>
+        <w:numPr>
+          <w:ilvl w:val="0"/>
+          <w:numId w:val="17"/>
+        </w:numPr>
+      </w:pPr>
+      <w:r>
+        <w:t>Integração das diferentes partes do sistema.</w:t>
+      </w:r>
+    </w:p>
+    <w:p>
+      <w:pPr>
+        <w:pStyle w:val="PargrafodaLista"/>
+        <w:numPr>
+          <w:ilvl w:val="0"/>
+          <w:numId w:val="17"/>
+        </w:numPr>
+      </w:pPr>
+      <w:r>
+        <w:lastRenderedPageBreak/>
+        <w:t>Testes unitários e de integração contínuos.</w:t>
+      </w:r>
+    </w:p>
+    <w:p>
+      <w:pPr>
+        <w:pStyle w:val="PargrafodaLista"/>
         <w:ind w:firstLine="0"/>
+      </w:pPr>
+    </w:p>
+    <w:p>
+      <w:pPr>
+        <w:pStyle w:val="PargrafodaLista"/>
+        <w:ind w:firstLine="0"/>
+      </w:pPr>
+      <w:r>
+        <w:t>Iterações Ágeis:</w:t>
+      </w:r>
+    </w:p>
+    <w:p>
+      <w:pPr>
+        <w:pStyle w:val="PargrafodaLista"/>
+        <w:numPr>
+          <w:ilvl w:val="0"/>
+          <w:numId w:val="17"/>
+        </w:numPr>
+      </w:pPr>
+      <w:r>
+        <w:t>O desenvolvimento será feito em sprints (ciclos de 2 a 4 semanas).</w:t>
+      </w:r>
+    </w:p>
+    <w:p>
+      <w:pPr>
+        <w:pStyle w:val="PargrafodaLista"/>
+        <w:numPr>
+          <w:ilvl w:val="0"/>
+          <w:numId w:val="17"/>
+        </w:numPr>
+      </w:pPr>
+      <w:r>
+        <w:t>Revisões de sprint com as partes interessadas para demonstração e feedback.</w:t>
+      </w:r>
+      <w:r>
+        <w:br/>
+      </w:r>
+    </w:p>
+    <w:p>
+      <w:pPr>
+        <w:pStyle w:val="PargrafodaLista"/>
+        <w:numPr>
+          <w:ilvl w:val="1"/>
+          <w:numId w:val="1"/>
+        </w:numPr>
+      </w:pPr>
+      <w:r>
+        <w:t>Testes</w:t>
+      </w:r>
+    </w:p>
+    <w:p>
+      <w:pPr>
+        <w:ind w:left="708" w:firstLine="0"/>
+      </w:pPr>
+      <w:r>
+        <w:t>Garantir que o sistema funcione conforme o esperado e esteja livre de bugs.</w:t>
+      </w:r>
+    </w:p>
+    <w:p>
+      <w:pPr>
+        <w:ind w:left="708" w:firstLine="0"/>
+      </w:pPr>
+      <w:r>
+        <w:t>Atividades:</w:t>
+      </w:r>
+    </w:p>
+    <w:p>
+      <w:pPr>
+        <w:pStyle w:val="PargrafodaLista"/>
+        <w:numPr>
+          <w:ilvl w:val="0"/>
+          <w:numId w:val="16"/>
+        </w:numPr>
+      </w:pPr>
+      <w:r>
+        <w:t>Testes de sistema e testes de aceitação do usuário.</w:t>
+      </w:r>
+    </w:p>
+    <w:p>
+      <w:pPr>
+        <w:pStyle w:val="PargrafodaLista"/>
+        <w:numPr>
+          <w:ilvl w:val="0"/>
+          <w:numId w:val="16"/>
+        </w:numPr>
+      </w:pPr>
+      <w:r>
+        <w:t>Testes de desempenho e carga.</w:t>
+      </w:r>
+    </w:p>
+    <w:p>
+      <w:pPr>
+        <w:pStyle w:val="PargrafodaLista"/>
+        <w:numPr>
+          <w:ilvl w:val="0"/>
+          <w:numId w:val="16"/>
+        </w:numPr>
+      </w:pPr>
+      <w:r>
+        <w:t>Correção de bugs identificados durante os testes.</w:t>
+      </w:r>
+    </w:p>
+    <w:p>
+      <w:pPr>
+        <w:pStyle w:val="PargrafodaLista"/>
+        <w:numPr>
+          <w:ilvl w:val="0"/>
+          <w:numId w:val="16"/>
+        </w:numPr>
+        <w:jc w:val="left"/>
+      </w:pPr>
+      <w:r>
+        <w:t>Revisão final e aprovação para lançamento.</w:t>
+      </w:r>
+      <w:r>
+        <w:br/>
+      </w:r>
+    </w:p>
+    <w:p>
+      <w:pPr>
+        <w:pStyle w:val="PargrafodaLista"/>
+        <w:numPr>
+          <w:ilvl w:val="1"/>
+          <w:numId w:val="1"/>
+        </w:numPr>
+      </w:pPr>
+      <w:r>
+        <w:t>Implementação</w:t>
+      </w:r>
+    </w:p>
+    <w:p>
+      <w:pPr>
+        <w:ind w:left="708" w:firstLine="0"/>
+      </w:pPr>
+      <w:r>
+        <w:t>Lançar o sistema em um ambiente de produção.</w:t>
+      </w:r>
+    </w:p>
+    <w:p>
+      <w:pPr>
+        <w:ind w:left="708" w:firstLine="0"/>
+      </w:pPr>
+      <w:r>
+        <w:t>Atividades:</w:t>
+      </w:r>
+    </w:p>
+    <w:p>
+      <w:pPr>
+        <w:pStyle w:val="PargrafodaLista"/>
+        <w:numPr>
+          <w:ilvl w:val="0"/>
+          <w:numId w:val="15"/>
+        </w:numPr>
+      </w:pPr>
+      <w:r>
+        <w:t>Planejamento da implantação (data, recursos necessários, etc.).</w:t>
+      </w:r>
+    </w:p>
+    <w:p>
+      <w:pPr>
+        <w:pStyle w:val="PargrafodaLista"/>
+        <w:numPr>
+          <w:ilvl w:val="0"/>
+          <w:numId w:val="15"/>
+        </w:numPr>
+      </w:pPr>
+      <w:r>
+        <w:t>Migração de dados, se necessário.</w:t>
+      </w:r>
+    </w:p>
+    <w:p>
+      <w:pPr>
+        <w:pStyle w:val="PargrafodaLista"/>
+        <w:numPr>
+          <w:ilvl w:val="0"/>
+          <w:numId w:val="15"/>
+        </w:numPr>
+      </w:pPr>
+      <w:r>
+        <w:t>Implantação do sistema no ambiente de produção.</w:t>
+      </w:r>
+    </w:p>
+    <w:p>
+      <w:pPr>
+        <w:pStyle w:val="PargrafodaLista"/>
+        <w:numPr>
+          <w:ilvl w:val="0"/>
+          <w:numId w:val="15"/>
+        </w:numPr>
+      </w:pPr>
+      <w:r>
+        <w:t>Monitoramento inicial para identificar e corrigir quaisquer problemas pós-implantação.</w:t>
+      </w:r>
+    </w:p>
+    <w:p>
+      <w:pPr>
+        <w:ind w:firstLine="0"/>
+      </w:pPr>
+    </w:p>
+    <w:p>
+      <w:pPr>
         <w:rPr>
           <w:rFonts w:eastAsiaTheme="majorEastAsia"/>
           <w:b/>
@@ -1616,17 +2180,7 @@
           <w:szCs w:val="28"/>
         </w:rPr>
       </w:pPr>
-    </w:p>
-    <w:p>
-      <w:pPr>
-        <w:rPr>
-          <w:rFonts w:eastAsiaTheme="majorEastAsia"/>
-          <w:b/>
-          <w:bCs/>
-          <w:sz w:val="28"/>
-          <w:szCs w:val="28"/>
-        </w:rPr>
-      </w:pPr>
+      <w:bookmarkStart w:id="7" w:name="_Toc184203201"/>
       <w:r>
         <w:rPr>
           <w:b/>
@@ -1657,7 +2211,6 @@
           <w:szCs w:val="28"/>
         </w:rPr>
       </w:pPr>
-      <w:bookmarkStart w:id="6" w:name="_Toc184203200"/>
       <w:r>
         <w:rPr>
           <w:rFonts w:ascii="Arial" w:hAnsi="Arial" w:cs="Arial"/>
@@ -1668,13 +2221,709 @@
           <w:szCs w:val="28"/>
         </w:rPr>
         <w:lastRenderedPageBreak/>
-        <w:t>Metodologia</w:t>
-      </w:r>
-      <w:bookmarkStart w:id="7" w:name="_Toc181060079"/>
-      <w:bookmarkEnd w:id="5"/>
+        <w:t>Arquitetura do Sistema (Modelagem)</w:t>
+      </w:r>
       <w:bookmarkEnd w:id="6"/>
-    </w:p>
-    <w:p/>
+      <w:bookmarkEnd w:id="7"/>
+    </w:p>
+    <w:p>
+      <w:pPr>
+        <w:pStyle w:val="Subttulo"/>
+        <w:numPr>
+          <w:ilvl w:val="1"/>
+          <w:numId w:val="1"/>
+        </w:numPr>
+        <w:rPr>
+          <w:rFonts w:ascii="Arial" w:hAnsi="Arial" w:cs="Arial"/>
+          <w:b/>
+          <w:bCs/>
+          <w:color w:val="auto"/>
+        </w:rPr>
+      </w:pPr>
+      <w:r>
+        <w:rPr>
+          <w:rFonts w:ascii="Arial" w:hAnsi="Arial" w:cs="Arial"/>
+          <w:b/>
+          <w:bCs/>
+          <w:color w:val="auto"/>
+        </w:rPr>
+        <w:t>Regras de Negócio</w:t>
+      </w:r>
+    </w:p>
+    <w:p>
+      <w:r>
+        <w:t>Cliente:</w:t>
+      </w:r>
+    </w:p>
+    <w:p>
+      <w:pPr>
+        <w:pStyle w:val="PargrafodaLista"/>
+        <w:numPr>
+          <w:ilvl w:val="0"/>
+          <w:numId w:val="7"/>
+        </w:numPr>
+      </w:pPr>
+      <w:r>
+        <w:t>Assistir aos Unboxings;</w:t>
+      </w:r>
+    </w:p>
+    <w:p>
+      <w:pPr>
+        <w:pStyle w:val="PargrafodaLista"/>
+        <w:numPr>
+          <w:ilvl w:val="0"/>
+          <w:numId w:val="7"/>
+        </w:numPr>
+      </w:pPr>
+      <w:r>
+        <w:t>Criar e editar contas;</w:t>
+      </w:r>
+    </w:p>
+    <w:p>
+      <w:r>
+        <w:t>Técnico de Informática:</w:t>
+      </w:r>
+    </w:p>
+    <w:p>
+      <w:pPr>
+        <w:pStyle w:val="PargrafodaLista"/>
+        <w:numPr>
+          <w:ilvl w:val="0"/>
+          <w:numId w:val="8"/>
+        </w:numPr>
+      </w:pPr>
+      <w:r>
+        <w:t>Visualizar e gerenciar Ordens de Serviço;</w:t>
+      </w:r>
+    </w:p>
+    <w:p>
+      <w:pPr>
+        <w:pStyle w:val="PargrafodaLista"/>
+        <w:numPr>
+          <w:ilvl w:val="0"/>
+          <w:numId w:val="8"/>
+        </w:numPr>
+      </w:pPr>
+      <w:r>
+        <w:t>Verificar</w:t>
+      </w:r>
+      <w:r>
+        <w:t xml:space="preserve"> status de cada ordem de serviço desde a criação até a conclusão</w:t>
+      </w:r>
+      <w:r>
+        <w:t>;</w:t>
+      </w:r>
+    </w:p>
+    <w:p>
+      <w:pPr>
+        <w:pStyle w:val="PargrafodaLista"/>
+        <w:numPr>
+          <w:ilvl w:val="0"/>
+          <w:numId w:val="8"/>
+        </w:numPr>
+      </w:pPr>
+      <w:r>
+        <w:t>Verificar hi</w:t>
+      </w:r>
+      <w:r>
+        <w:t>stórico de serviços prestados para cada cliente</w:t>
+      </w:r>
+      <w:r>
+        <w:t>;</w:t>
+      </w:r>
+    </w:p>
+    <w:p>
+      <w:r>
+        <w:t>Administrador:</w:t>
+      </w:r>
+    </w:p>
+    <w:p>
+      <w:pPr>
+        <w:pStyle w:val="PargrafodaLista"/>
+        <w:numPr>
+          <w:ilvl w:val="0"/>
+          <w:numId w:val="8"/>
+        </w:numPr>
+      </w:pPr>
+      <w:r>
+        <w:t>Cadastrar e atualizar contas dos técnicos;</w:t>
+      </w:r>
+    </w:p>
+    <w:p>
+      <w:pPr>
+        <w:pStyle w:val="PargrafodaLista"/>
+        <w:numPr>
+          <w:ilvl w:val="0"/>
+          <w:numId w:val="8"/>
+        </w:numPr>
+      </w:pPr>
+      <w:r>
+        <w:t>Gera</w:t>
+      </w:r>
+      <w:r>
+        <w:t>r</w:t>
+      </w:r>
+      <w:r>
+        <w:t xml:space="preserve"> relatórios detalhados sobre as atividades da empresa.</w:t>
+      </w:r>
+    </w:p>
+    <w:p>
+      <w:pPr>
+        <w:pStyle w:val="PargrafodaLista"/>
+        <w:numPr>
+          <w:ilvl w:val="0"/>
+          <w:numId w:val="8"/>
+        </w:numPr>
+      </w:pPr>
+      <w:r>
+        <w:t>Verificar re</w:t>
+      </w:r>
+      <w:r>
+        <w:t xml:space="preserve">latórios </w:t>
+      </w:r>
+      <w:r>
+        <w:t>das Ordens de Serviço, dos técnicos e dos clientes</w:t>
+      </w:r>
+      <w:r>
+        <w:t>.</w:t>
+      </w:r>
+    </w:p>
+    <w:p>
+      <w:pPr>
+        <w:ind w:firstLine="0"/>
+      </w:pPr>
+    </w:p>
+    <w:p>
+      <w:pPr>
+        <w:pStyle w:val="Subttulo"/>
+        <w:numPr>
+          <w:ilvl w:val="1"/>
+          <w:numId w:val="1"/>
+        </w:numPr>
+        <w:rPr>
+          <w:rFonts w:ascii="Arial" w:hAnsi="Arial" w:cs="Arial"/>
+          <w:b/>
+          <w:bCs/>
+          <w:color w:val="auto"/>
+        </w:rPr>
+      </w:pPr>
+      <w:r>
+        <w:rPr>
+          <w:rFonts w:ascii="Arial" w:hAnsi="Arial" w:cs="Arial"/>
+          <w:b/>
+          <w:bCs/>
+          <w:color w:val="auto"/>
+        </w:rPr>
+        <w:t>Requisitos</w:t>
+      </w:r>
+    </w:p>
+    <w:p>
+      <w:pPr>
+        <w:pStyle w:val="Subttulo"/>
+        <w:numPr>
+          <w:ilvl w:val="2"/>
+          <w:numId w:val="1"/>
+        </w:numPr>
+        <w:rPr>
+          <w:rFonts w:ascii="Arial" w:hAnsi="Arial" w:cs="Arial"/>
+          <w:color w:val="auto"/>
+        </w:rPr>
+      </w:pPr>
+      <w:r>
+        <w:rPr>
+          <w:rFonts w:ascii="Arial" w:hAnsi="Arial" w:cs="Arial"/>
+          <w:color w:val="auto"/>
+        </w:rPr>
+        <w:t>Requisitos Funcionais</w:t>
+      </w:r>
+    </w:p>
+    <w:p>
+      <w:pPr>
+        <w:pStyle w:val="PargrafodaLista"/>
+        <w:numPr>
+          <w:ilvl w:val="0"/>
+          <w:numId w:val="5"/>
+        </w:numPr>
+      </w:pPr>
+      <w:r>
+        <w:t>Verificação do Status do Pedido</w:t>
+      </w:r>
+      <w:r>
+        <w:t>:</w:t>
+      </w:r>
+    </w:p>
+    <w:p>
+      <w:pPr>
+        <w:pStyle w:val="PargrafodaLista"/>
+        <w:numPr>
+          <w:ilvl w:val="1"/>
+          <w:numId w:val="5"/>
+        </w:numPr>
+      </w:pPr>
+      <w:r>
+        <w:t>Funcionalidade para os clientes verificarem o status de seus pedidos.</w:t>
+      </w:r>
+    </w:p>
+    <w:p>
+      <w:pPr>
+        <w:pStyle w:val="PargrafodaLista"/>
+        <w:numPr>
+          <w:ilvl w:val="1"/>
+          <w:numId w:val="5"/>
+        </w:numPr>
+      </w:pPr>
+      <w:r>
+        <w:t>Interface amigável onde os clientes podem acompanhar o progresso dos serviços solicitados.</w:t>
+      </w:r>
+    </w:p>
+    <w:p>
+      <w:pPr>
+        <w:pStyle w:val="PargrafodaLista"/>
+        <w:numPr>
+          <w:ilvl w:val="0"/>
+          <w:numId w:val="5"/>
+        </w:numPr>
+      </w:pPr>
+      <w:r>
+        <w:t>Emissão de ordem de serviço:</w:t>
+      </w:r>
+    </w:p>
+    <w:p>
+      <w:pPr>
+        <w:pStyle w:val="PargrafodaLista"/>
+        <w:numPr>
+          <w:ilvl w:val="1"/>
+          <w:numId w:val="5"/>
+        </w:numPr>
+      </w:pPr>
+      <w:r>
+        <w:t>Criação e emissão de ordens de serviço detalhadas.</w:t>
+      </w:r>
+    </w:p>
+    <w:p>
+      <w:pPr>
+        <w:pStyle w:val="PargrafodaLista"/>
+        <w:numPr>
+          <w:ilvl w:val="1"/>
+          <w:numId w:val="5"/>
+        </w:numPr>
+      </w:pPr>
+      <w:r>
+        <w:t>Rastreamento do status de cada ordem de serviço desde a criação até a conclusão.</w:t>
+      </w:r>
+    </w:p>
+    <w:p>
+      <w:pPr>
+        <w:pStyle w:val="PargrafodaLista"/>
+        <w:numPr>
+          <w:ilvl w:val="0"/>
+          <w:numId w:val="5"/>
+        </w:numPr>
+      </w:pPr>
+      <w:r>
+        <w:t xml:space="preserve">Acompanhamento de status de cada </w:t>
+      </w:r>
+      <w:r>
+        <w:t>ordem de serviço</w:t>
+      </w:r>
+      <w:r>
+        <w:t>:</w:t>
+      </w:r>
+    </w:p>
+    <w:p>
+      <w:pPr>
+        <w:pStyle w:val="PargrafodaLista"/>
+        <w:numPr>
+          <w:ilvl w:val="1"/>
+          <w:numId w:val="5"/>
+        </w:numPr>
+      </w:pPr>
+      <w:r>
+        <w:t>Dashboard para monitorar o status dos projetos em andamento.</w:t>
+      </w:r>
+    </w:p>
+    <w:p>
+      <w:pPr>
+        <w:pStyle w:val="PargrafodaLista"/>
+        <w:numPr>
+          <w:ilvl w:val="0"/>
+          <w:numId w:val="5"/>
+        </w:numPr>
+      </w:pPr>
+      <w:r>
+        <w:t>Emissão de Relatórios</w:t>
+      </w:r>
+      <w:r>
+        <w:t>:</w:t>
+      </w:r>
+    </w:p>
+    <w:p>
+      <w:pPr>
+        <w:pStyle w:val="PargrafodaLista"/>
+        <w:numPr>
+          <w:ilvl w:val="1"/>
+          <w:numId w:val="5"/>
+        </w:numPr>
+      </w:pPr>
+      <w:r>
+        <w:t>Geração de relatórios detalhados sobre as atividades da empresa.</w:t>
+      </w:r>
+    </w:p>
+    <w:p>
+      <w:pPr>
+        <w:pStyle w:val="PargrafodaLista"/>
+        <w:numPr>
+          <w:ilvl w:val="1"/>
+          <w:numId w:val="5"/>
+        </w:numPr>
+      </w:pPr>
+      <w:r>
+        <w:t xml:space="preserve">Relatórios de </w:t>
+      </w:r>
+      <w:r>
+        <w:t>O</w:t>
+      </w:r>
+      <w:r>
+        <w:t xml:space="preserve">rdens de </w:t>
+      </w:r>
+      <w:r>
+        <w:t>S</w:t>
+      </w:r>
+      <w:r>
+        <w:t>erviço</w:t>
+      </w:r>
+      <w:r>
+        <w:t>, de Técnicos e Clientes.</w:t>
+      </w:r>
+    </w:p>
+    <w:p>
+      <w:pPr>
+        <w:pStyle w:val="PargrafodaLista"/>
+        <w:numPr>
+          <w:ilvl w:val="1"/>
+          <w:numId w:val="5"/>
+        </w:numPr>
+      </w:pPr>
+      <w:r>
+        <w:t>Exportação de relatórios em formatos comuns (e.g., PDF, Excel).</w:t>
+      </w:r>
+    </w:p>
+    <w:p>
+      <w:pPr>
+        <w:ind w:firstLine="0"/>
+      </w:pPr>
+    </w:p>
+    <w:p>
+      <w:pPr>
+        <w:pStyle w:val="Subttulo"/>
+        <w:numPr>
+          <w:ilvl w:val="2"/>
+          <w:numId w:val="1"/>
+        </w:numPr>
+        <w:rPr>
+          <w:rFonts w:ascii="Arial" w:hAnsi="Arial" w:cs="Arial"/>
+          <w:color w:val="auto"/>
+        </w:rPr>
+      </w:pPr>
+      <w:r>
+        <w:rPr>
+          <w:rFonts w:ascii="Arial" w:hAnsi="Arial" w:cs="Arial"/>
+          <w:color w:val="auto"/>
+        </w:rPr>
+        <w:t>Requisitos Não Funcionais</w:t>
+      </w:r>
+    </w:p>
+    <w:p>
+      <w:pPr>
+        <w:pStyle w:val="PargrafodaLista"/>
+        <w:numPr>
+          <w:ilvl w:val="0"/>
+          <w:numId w:val="10"/>
+        </w:numPr>
+      </w:pPr>
+      <w:r>
+        <w:t>Desempenho:</w:t>
+      </w:r>
+    </w:p>
+    <w:p>
+      <w:pPr>
+        <w:pStyle w:val="PargrafodaLista"/>
+        <w:numPr>
+          <w:ilvl w:val="1"/>
+          <w:numId w:val="10"/>
+        </w:numPr>
+      </w:pPr>
+      <w:r>
+        <w:t>O sistema deve ser capaz de processar pedidos e atualizações em tempo real.</w:t>
+      </w:r>
+    </w:p>
+    <w:p>
+      <w:pPr>
+        <w:pStyle w:val="PargrafodaLista"/>
+        <w:numPr>
+          <w:ilvl w:val="1"/>
+          <w:numId w:val="10"/>
+        </w:numPr>
+      </w:pPr>
+      <w:r>
+        <w:t>Tempos de resposta rápidos para operações críticas (e.g., criação de ordens de serviço).</w:t>
+      </w:r>
+    </w:p>
+    <w:p>
+      <w:pPr>
+        <w:pStyle w:val="PargrafodaLista"/>
+        <w:numPr>
+          <w:ilvl w:val="0"/>
+          <w:numId w:val="10"/>
+        </w:numPr>
+      </w:pPr>
+      <w:r>
+        <w:t>Escalabilidade:</w:t>
+      </w:r>
+    </w:p>
+    <w:p>
+      <w:pPr>
+        <w:pStyle w:val="PargrafodaLista"/>
+        <w:numPr>
+          <w:ilvl w:val="1"/>
+          <w:numId w:val="10"/>
+        </w:numPr>
+      </w:pPr>
+      <w:r>
+        <w:t>Capacidade de suportar um número crescente de clientes, ordens de serviço e dados de estoque sem perda de desempenho.</w:t>
+      </w:r>
+    </w:p>
+    <w:p>
+      <w:pPr>
+        <w:pStyle w:val="PargrafodaLista"/>
+        <w:numPr>
+          <w:ilvl w:val="1"/>
+          <w:numId w:val="10"/>
+        </w:numPr>
+      </w:pPr>
+      <w:r>
+        <w:t>Possibilidade de adicionar novos módulos ou funcionalidades conforme a empresa cresce.</w:t>
+      </w:r>
+    </w:p>
+    <w:p>
+      <w:pPr>
+        <w:pStyle w:val="PargrafodaLista"/>
+        <w:numPr>
+          <w:ilvl w:val="0"/>
+          <w:numId w:val="10"/>
+        </w:numPr>
+      </w:pPr>
+      <w:r>
+        <w:t>Segurança:</w:t>
+      </w:r>
+    </w:p>
+    <w:p>
+      <w:pPr>
+        <w:pStyle w:val="PargrafodaLista"/>
+        <w:numPr>
+          <w:ilvl w:val="1"/>
+          <w:numId w:val="10"/>
+        </w:numPr>
+      </w:pPr>
+      <w:r>
+        <w:t>Proteção contra acesso não autorizado aos dados dos clientes e da empresa.</w:t>
+      </w:r>
+    </w:p>
+    <w:p>
+      <w:pPr>
+        <w:pStyle w:val="PargrafodaLista"/>
+        <w:numPr>
+          <w:ilvl w:val="0"/>
+          <w:numId w:val="10"/>
+        </w:numPr>
+      </w:pPr>
+      <w:r>
+        <w:t>Usabilidade:</w:t>
+      </w:r>
+    </w:p>
+    <w:p>
+      <w:pPr>
+        <w:pStyle w:val="PargrafodaLista"/>
+        <w:numPr>
+          <w:ilvl w:val="1"/>
+          <w:numId w:val="10"/>
+        </w:numPr>
+      </w:pPr>
+      <w:r>
+        <w:t>Interface intuitiva e fácil de usar para todos os tipos de usuários (técnicos, gerentes, clientes).</w:t>
+      </w:r>
+    </w:p>
+    <w:p>
+      <w:pPr>
+        <w:pStyle w:val="PargrafodaLista"/>
+        <w:numPr>
+          <w:ilvl w:val="0"/>
+          <w:numId w:val="10"/>
+        </w:numPr>
+      </w:pPr>
+      <w:r>
+        <w:t>Confiabilidade:</w:t>
+      </w:r>
+    </w:p>
+    <w:p>
+      <w:pPr>
+        <w:pStyle w:val="PargrafodaLista"/>
+        <w:numPr>
+          <w:ilvl w:val="1"/>
+          <w:numId w:val="10"/>
+        </w:numPr>
+      </w:pPr>
+      <w:r>
+        <w:t>O sistema deve ter alta disponibilidade e ser capaz de operar sem interrupções significativas.</w:t>
+      </w:r>
+    </w:p>
+    <w:p>
+      <w:pPr>
+        <w:pStyle w:val="PargrafodaLista"/>
+        <w:numPr>
+          <w:ilvl w:val="1"/>
+          <w:numId w:val="10"/>
+        </w:numPr>
+      </w:pPr>
+      <w:r>
+        <w:t>Testes rigorosos para garantir que todas as funcionalidades operem conforme o esperado.</w:t>
+      </w:r>
+    </w:p>
+    <w:p>
+      <w:pPr>
+        <w:pStyle w:val="PargrafodaLista"/>
+        <w:numPr>
+          <w:ilvl w:val="0"/>
+          <w:numId w:val="10"/>
+        </w:numPr>
+      </w:pPr>
+      <w:r>
+        <w:t>Compatibilidade:</w:t>
+      </w:r>
+    </w:p>
+    <w:p>
+      <w:pPr>
+        <w:pStyle w:val="PargrafodaLista"/>
+        <w:numPr>
+          <w:ilvl w:val="1"/>
+          <w:numId w:val="10"/>
+        </w:numPr>
+      </w:pPr>
+      <w:r>
+        <w:t>Compatível com diferentes sistemas operacionais</w:t>
+      </w:r>
+      <w:r>
+        <w:t>.</w:t>
+      </w:r>
+    </w:p>
+    <w:p>
+      <w:pPr>
+        <w:ind w:firstLine="0"/>
+      </w:pPr>
+    </w:p>
+    <w:p>
+      <w:pPr>
+        <w:rPr>
+          <w:rFonts w:eastAsiaTheme="minorEastAsia"/>
+          <w:b/>
+          <w:bCs/>
+          <w:spacing w:val="15"/>
+        </w:rPr>
+      </w:pPr>
+      <w:r>
+        <w:rPr>
+          <w:b/>
+          <w:bCs/>
+        </w:rPr>
+        <w:br w:type="page"/>
+      </w:r>
+    </w:p>
+    <w:p>
+      <w:pPr>
+        <w:pStyle w:val="Subttulo"/>
+        <w:numPr>
+          <w:ilvl w:val="1"/>
+          <w:numId w:val="1"/>
+        </w:numPr>
+        <w:rPr>
+          <w:rFonts w:ascii="Arial" w:hAnsi="Arial" w:cs="Arial"/>
+          <w:b/>
+          <w:bCs/>
+          <w:color w:val="auto"/>
+        </w:rPr>
+      </w:pPr>
+      <w:r>
+        <w:rPr>
+          <w:rFonts w:ascii="Arial" w:hAnsi="Arial" w:cs="Arial"/>
+          <w:b/>
+          <w:bCs/>
+          <w:color w:val="auto"/>
+        </w:rPr>
+        <w:lastRenderedPageBreak/>
+        <w:t>Modelagem Funcional</w:t>
+      </w:r>
+    </w:p>
+    <w:p>
+      <w:pPr>
+        <w:pStyle w:val="PargrafodaLista"/>
+        <w:numPr>
+          <w:ilvl w:val="0"/>
+          <w:numId w:val="11"/>
+        </w:numPr>
+      </w:pPr>
+      <w:r>
+        <w:t>Lista de Atores</w:t>
+      </w:r>
+    </w:p>
+    <w:p>
+      <w:pPr>
+        <w:ind w:firstLine="0"/>
+      </w:pPr>
+    </w:p>
+    <w:p>
+      <w:pPr>
+        <w:pStyle w:val="Subttulo"/>
+        <w:numPr>
+          <w:ilvl w:val="1"/>
+          <w:numId w:val="1"/>
+        </w:numPr>
+        <w:rPr>
+          <w:rFonts w:ascii="Arial" w:hAnsi="Arial" w:cs="Arial"/>
+          <w:b/>
+          <w:bCs/>
+          <w:color w:val="auto"/>
+        </w:rPr>
+      </w:pPr>
+      <w:r>
+        <w:rPr>
+          <w:rFonts w:ascii="Arial" w:hAnsi="Arial" w:cs="Arial"/>
+          <w:b/>
+          <w:bCs/>
+          <w:color w:val="auto"/>
+        </w:rPr>
+        <w:t>Diagrama Casos de Uso</w:t>
+      </w:r>
+    </w:p>
+    <w:p>
+      <w:pPr>
+        <w:pStyle w:val="Subttulo"/>
+        <w:numPr>
+          <w:ilvl w:val="2"/>
+          <w:numId w:val="1"/>
+        </w:numPr>
+        <w:rPr>
+          <w:rFonts w:ascii="Arial" w:hAnsi="Arial" w:cs="Arial"/>
+          <w:color w:val="auto"/>
+        </w:rPr>
+      </w:pPr>
+      <w:r>
+        <w:rPr>
+          <w:rFonts w:ascii="Arial" w:hAnsi="Arial" w:cs="Arial"/>
+          <w:color w:val="auto"/>
+        </w:rPr>
+        <w:t>Detalhamento dos Casos de Uso</w:t>
+      </w:r>
+    </w:p>
     <w:p>
       <w:pPr>
         <w:pStyle w:val="Ttulo1"/>
@@ -1695,7 +2944,7 @@
           <w:szCs w:val="28"/>
         </w:rPr>
       </w:pPr>
-      <w:bookmarkStart w:id="8" w:name="_Toc184203201"/>
+      <w:bookmarkStart w:id="8" w:name="_Toc184203202"/>
       <w:r>
         <w:rPr>
           <w:rFonts w:ascii="Arial" w:hAnsi="Arial" w:cs="Arial"/>
@@ -1705,9 +2954,8 @@
           <w:sz w:val="28"/>
           <w:szCs w:val="28"/>
         </w:rPr>
-        <w:t>Arquitetura do Sistema (Modelagem)</w:t>
-      </w:r>
-      <w:bookmarkEnd w:id="7"/>
+        <w:t>Banco de Dados</w:t>
+      </w:r>
       <w:bookmarkEnd w:id="8"/>
     </w:p>
     <w:p>
@@ -1731,151 +2979,13 @@
           <w:bCs/>
           <w:color w:val="auto"/>
         </w:rPr>
-        <w:t>Regras de Negócio</w:t>
-      </w:r>
-    </w:p>
-    <w:p>
-      <w:r>
-        <w:t>Cliente:</w:t>
-      </w:r>
-    </w:p>
-    <w:p>
-      <w:pPr>
-        <w:pStyle w:val="PargrafodaLista"/>
-        <w:numPr>
-          <w:ilvl w:val="0"/>
-          <w:numId w:val="7"/>
-        </w:numPr>
-      </w:pPr>
-      <w:r>
-        <w:t>Assistir aos Unboxings;</w:t>
-      </w:r>
-    </w:p>
-    <w:p>
-      <w:pPr>
-        <w:pStyle w:val="PargrafodaLista"/>
-        <w:numPr>
-          <w:ilvl w:val="0"/>
-          <w:numId w:val="7"/>
-        </w:numPr>
-      </w:pPr>
-      <w:r>
-        <w:t>Criar e editar contas;</w:t>
-      </w:r>
-    </w:p>
-    <w:p>
-      <w:r>
-        <w:t>Técnico de Informática:</w:t>
-      </w:r>
-    </w:p>
-    <w:p>
-      <w:pPr>
-        <w:pStyle w:val="PargrafodaLista"/>
-        <w:numPr>
-          <w:ilvl w:val="0"/>
-          <w:numId w:val="8"/>
-        </w:numPr>
-      </w:pPr>
-      <w:r>
-        <w:t>Visualizar e gerenciar Ordens de Serviço;</w:t>
-      </w:r>
-    </w:p>
-    <w:p>
-      <w:pPr>
-        <w:pStyle w:val="PargrafodaLista"/>
-        <w:numPr>
-          <w:ilvl w:val="0"/>
-          <w:numId w:val="8"/>
-        </w:numPr>
-      </w:pPr>
-      <w:r>
-        <w:t>Verificar</w:t>
-      </w:r>
-      <w:r>
-        <w:t xml:space="preserve"> status de cada ordem de serviço desde a criação até a conclusão</w:t>
-      </w:r>
-      <w:r>
-        <w:t>;</w:t>
-      </w:r>
-    </w:p>
-    <w:p>
-      <w:pPr>
-        <w:pStyle w:val="PargrafodaLista"/>
-        <w:numPr>
-          <w:ilvl w:val="0"/>
-          <w:numId w:val="8"/>
-        </w:numPr>
-      </w:pPr>
-      <w:r>
-        <w:t>Verificar hi</w:t>
-      </w:r>
-      <w:r>
-        <w:t>stórico de serviços prestados para cada cliente</w:t>
-      </w:r>
-      <w:r>
-        <w:t>;</w:t>
-      </w:r>
-    </w:p>
-    <w:p>
-      <w:r>
-        <w:t>Administrador:</w:t>
-      </w:r>
-    </w:p>
-    <w:p>
-      <w:pPr>
-        <w:pStyle w:val="PargrafodaLista"/>
-        <w:numPr>
-          <w:ilvl w:val="0"/>
-          <w:numId w:val="8"/>
-        </w:numPr>
-      </w:pPr>
-      <w:r>
-        <w:t>Cadastrar e atualizar contas dos técnicos;</w:t>
-      </w:r>
-    </w:p>
-    <w:p>
-      <w:pPr>
-        <w:pStyle w:val="PargrafodaLista"/>
-        <w:numPr>
-          <w:ilvl w:val="0"/>
-          <w:numId w:val="8"/>
-        </w:numPr>
-      </w:pPr>
-      <w:r>
-        <w:t>Gera</w:t>
-      </w:r>
-      <w:r>
-        <w:t>r</w:t>
-      </w:r>
-      <w:r>
-        <w:t xml:space="preserve"> relatórios detalhados sobre as atividades da empresa.</w:t>
-      </w:r>
-    </w:p>
-    <w:p>
-      <w:pPr>
-        <w:pStyle w:val="PargrafodaLista"/>
-        <w:numPr>
-          <w:ilvl w:val="0"/>
-          <w:numId w:val="8"/>
-        </w:numPr>
-      </w:pPr>
-      <w:r>
-        <w:t>Verificar re</w:t>
-      </w:r>
-      <w:r>
-        <w:t xml:space="preserve">latórios </w:t>
-      </w:r>
-      <w:r>
-        <w:t>das Ordens de Serviço, dos técnicos e dos clientes</w:t>
-      </w:r>
-      <w:r>
-        <w:t>.</w:t>
-      </w:r>
-    </w:p>
-    <w:p>
-      <w:pPr>
-        <w:ind w:firstLine="0"/>
-      </w:pPr>
+        <w:t>Modelo Conceitual</w:t>
+      </w:r>
+    </w:p>
+    <w:p>
+      <w:r>
+        <w:t>UC-15</w:t>
+      </w:r>
     </w:p>
     <w:p>
       <w:pPr>
@@ -1898,429 +3008,12 @@
           <w:bCs/>
           <w:color w:val="auto"/>
         </w:rPr>
-        <w:t>Requisitos</w:t>
-      </w:r>
-    </w:p>
-    <w:p>
-      <w:pPr>
-        <w:pStyle w:val="Subttulo"/>
-        <w:numPr>
-          <w:ilvl w:val="2"/>
-          <w:numId w:val="1"/>
-        </w:numPr>
-        <w:rPr>
-          <w:rFonts w:ascii="Arial" w:hAnsi="Arial" w:cs="Arial"/>
-          <w:color w:val="auto"/>
-        </w:rPr>
-      </w:pPr>
-      <w:r>
-        <w:rPr>
-          <w:rFonts w:ascii="Arial" w:hAnsi="Arial" w:cs="Arial"/>
-          <w:color w:val="auto"/>
-        </w:rPr>
-        <w:t>Requisitos Funcionais</w:t>
-      </w:r>
-    </w:p>
-    <w:p>
-      <w:pPr>
-        <w:pStyle w:val="PargrafodaLista"/>
-        <w:numPr>
-          <w:ilvl w:val="0"/>
-          <w:numId w:val="5"/>
-        </w:numPr>
-      </w:pPr>
-      <w:r>
-        <w:t>Verificação do Status do Pedido</w:t>
-      </w:r>
-      <w:r>
-        <w:t>:</w:t>
-      </w:r>
-    </w:p>
-    <w:p>
-      <w:pPr>
-        <w:pStyle w:val="PargrafodaLista"/>
-        <w:numPr>
-          <w:ilvl w:val="1"/>
-          <w:numId w:val="5"/>
-        </w:numPr>
-      </w:pPr>
-      <w:r>
-        <w:t>Funcionalidade para os clientes verificarem o status de seus pedidos.</w:t>
-      </w:r>
-    </w:p>
-    <w:p>
-      <w:pPr>
-        <w:pStyle w:val="PargrafodaLista"/>
-        <w:numPr>
-          <w:ilvl w:val="1"/>
-          <w:numId w:val="5"/>
-        </w:numPr>
-      </w:pPr>
-      <w:r>
-        <w:t>Interface amigável onde os clientes podem acompanhar o progresso dos serviços solicitados.</w:t>
-      </w:r>
-    </w:p>
-    <w:p>
-      <w:pPr>
-        <w:pStyle w:val="PargrafodaLista"/>
-        <w:numPr>
-          <w:ilvl w:val="0"/>
-          <w:numId w:val="5"/>
-        </w:numPr>
-      </w:pPr>
-      <w:r>
-        <w:t>Emissão de ordem de serviço:</w:t>
-      </w:r>
-    </w:p>
-    <w:p>
-      <w:pPr>
-        <w:pStyle w:val="PargrafodaLista"/>
-        <w:numPr>
-          <w:ilvl w:val="1"/>
-          <w:numId w:val="5"/>
-        </w:numPr>
-      </w:pPr>
-      <w:r>
-        <w:t>Criação e emissão de ordens de serviço detalhadas.</w:t>
-      </w:r>
-    </w:p>
-    <w:p>
-      <w:pPr>
-        <w:pStyle w:val="PargrafodaLista"/>
-        <w:numPr>
-          <w:ilvl w:val="1"/>
-          <w:numId w:val="5"/>
-        </w:numPr>
-      </w:pPr>
-      <w:r>
-        <w:t>Rastreamento do status de cada ordem de serviço desde a criação até a conclusão.</w:t>
-      </w:r>
-    </w:p>
-    <w:p>
-      <w:pPr>
-        <w:pStyle w:val="PargrafodaLista"/>
-        <w:numPr>
-          <w:ilvl w:val="0"/>
-          <w:numId w:val="5"/>
-        </w:numPr>
-      </w:pPr>
-      <w:r>
-        <w:t xml:space="preserve">Acompanhamento de status de cada </w:t>
-      </w:r>
-      <w:r>
-        <w:t>ordem de serviço</w:t>
-      </w:r>
-      <w:r>
-        <w:t>:</w:t>
-      </w:r>
-    </w:p>
-    <w:p>
-      <w:pPr>
-        <w:pStyle w:val="PargrafodaLista"/>
-        <w:numPr>
-          <w:ilvl w:val="1"/>
-          <w:numId w:val="5"/>
-        </w:numPr>
-      </w:pPr>
-      <w:r>
-        <w:t>Dashboard para monitorar o status dos projetos em andamento.</w:t>
-      </w:r>
-    </w:p>
-    <w:p>
-      <w:pPr>
-        <w:pStyle w:val="PargrafodaLista"/>
-        <w:numPr>
-          <w:ilvl w:val="0"/>
-          <w:numId w:val="5"/>
-        </w:numPr>
-      </w:pPr>
-      <w:r>
-        <w:t>Emissão de Relatórios</w:t>
-      </w:r>
-      <w:r>
-        <w:t>:</w:t>
-      </w:r>
-    </w:p>
-    <w:p>
-      <w:pPr>
-        <w:pStyle w:val="PargrafodaLista"/>
-        <w:numPr>
-          <w:ilvl w:val="1"/>
-          <w:numId w:val="5"/>
-        </w:numPr>
-      </w:pPr>
-      <w:r>
-        <w:lastRenderedPageBreak/>
-        <w:t>Geração de relatórios detalhados sobre as atividades da empresa.</w:t>
-      </w:r>
-    </w:p>
-    <w:p>
-      <w:pPr>
-        <w:pStyle w:val="PargrafodaLista"/>
-        <w:numPr>
-          <w:ilvl w:val="1"/>
-          <w:numId w:val="5"/>
-        </w:numPr>
-      </w:pPr>
-      <w:r>
-        <w:t xml:space="preserve">Relatórios de </w:t>
-      </w:r>
-      <w:r>
-        <w:t>O</w:t>
-      </w:r>
-      <w:r>
-        <w:t xml:space="preserve">rdens de </w:t>
-      </w:r>
-      <w:r>
-        <w:t>S</w:t>
-      </w:r>
-      <w:r>
-        <w:t>erviço</w:t>
-      </w:r>
-      <w:r>
-        <w:t>, de Técnicos e Clientes.</w:t>
-      </w:r>
-    </w:p>
-    <w:p>
-      <w:pPr>
-        <w:pStyle w:val="PargrafodaLista"/>
-        <w:numPr>
-          <w:ilvl w:val="1"/>
-          <w:numId w:val="5"/>
-        </w:numPr>
-      </w:pPr>
-      <w:r>
-        <w:t>Exportação de relatórios em formatos comuns (e.g., PDF, Excel).</w:t>
-      </w:r>
-    </w:p>
-    <w:p>
-      <w:pPr>
-        <w:ind w:firstLine="0"/>
-      </w:pPr>
-    </w:p>
-    <w:p>
-      <w:pPr>
-        <w:pStyle w:val="Subttulo"/>
-        <w:numPr>
-          <w:ilvl w:val="2"/>
-          <w:numId w:val="1"/>
-        </w:numPr>
-        <w:rPr>
-          <w:rFonts w:ascii="Arial" w:hAnsi="Arial" w:cs="Arial"/>
-          <w:color w:val="auto"/>
-        </w:rPr>
-      </w:pPr>
-      <w:r>
-        <w:rPr>
-          <w:rFonts w:ascii="Arial" w:hAnsi="Arial" w:cs="Arial"/>
-          <w:color w:val="auto"/>
-        </w:rPr>
-        <w:t>Requisitos Não Funcionais</w:t>
-      </w:r>
-    </w:p>
-    <w:p>
-      <w:pPr>
-        <w:pStyle w:val="PargrafodaLista"/>
-        <w:numPr>
-          <w:ilvl w:val="0"/>
-          <w:numId w:val="10"/>
-        </w:numPr>
-      </w:pPr>
-      <w:r>
-        <w:t>Desempenho:</w:t>
-      </w:r>
-    </w:p>
-    <w:p>
-      <w:pPr>
-        <w:pStyle w:val="PargrafodaLista"/>
-        <w:numPr>
-          <w:ilvl w:val="1"/>
-          <w:numId w:val="10"/>
-        </w:numPr>
-      </w:pPr>
-      <w:r>
-        <w:t>O sistema deve ser capaz de processar pedidos e atualizações em tempo real.</w:t>
-      </w:r>
-    </w:p>
-    <w:p>
-      <w:pPr>
-        <w:pStyle w:val="PargrafodaLista"/>
-        <w:numPr>
-          <w:ilvl w:val="1"/>
-          <w:numId w:val="10"/>
-        </w:numPr>
-      </w:pPr>
-      <w:r>
-        <w:t>Tempos de resposta rápidos para operações críticas (e.g., criação de ordens de serviço).</w:t>
-      </w:r>
-    </w:p>
-    <w:p>
-      <w:pPr>
-        <w:pStyle w:val="PargrafodaLista"/>
-        <w:numPr>
-          <w:ilvl w:val="0"/>
-          <w:numId w:val="10"/>
-        </w:numPr>
-      </w:pPr>
-      <w:r>
-        <w:t>Escalabilidade:</w:t>
-      </w:r>
-    </w:p>
-    <w:p>
-      <w:pPr>
-        <w:pStyle w:val="PargrafodaLista"/>
-        <w:numPr>
-          <w:ilvl w:val="1"/>
-          <w:numId w:val="10"/>
-        </w:numPr>
-      </w:pPr>
-      <w:r>
-        <w:t>Capacidade de suportar um número crescente de clientes, ordens de serviço e dados de estoque sem perda de desempenho.</w:t>
-      </w:r>
-    </w:p>
-    <w:p>
-      <w:pPr>
-        <w:pStyle w:val="PargrafodaLista"/>
-        <w:numPr>
-          <w:ilvl w:val="1"/>
-          <w:numId w:val="10"/>
-        </w:numPr>
-      </w:pPr>
-      <w:r>
-        <w:t>Possibilidade de adicionar novos módulos ou funcionalidades conforme a empresa cresce.</w:t>
-      </w:r>
-    </w:p>
-    <w:p>
-      <w:pPr>
-        <w:pStyle w:val="PargrafodaLista"/>
-        <w:numPr>
-          <w:ilvl w:val="0"/>
-          <w:numId w:val="10"/>
-        </w:numPr>
-      </w:pPr>
-      <w:r>
-        <w:t>Segurança:</w:t>
-      </w:r>
-    </w:p>
-    <w:p>
-      <w:pPr>
-        <w:pStyle w:val="PargrafodaLista"/>
-        <w:numPr>
-          <w:ilvl w:val="1"/>
-          <w:numId w:val="10"/>
-        </w:numPr>
-      </w:pPr>
-      <w:r>
-        <w:t>Proteção contra acesso não autorizado aos dados dos clientes e da empresa.</w:t>
-      </w:r>
-    </w:p>
-    <w:p>
-      <w:pPr>
-        <w:pStyle w:val="PargrafodaLista"/>
-        <w:numPr>
-          <w:ilvl w:val="0"/>
-          <w:numId w:val="10"/>
-        </w:numPr>
-      </w:pPr>
-      <w:r>
-        <w:t>Usabilidade:</w:t>
-      </w:r>
-    </w:p>
-    <w:p>
-      <w:pPr>
-        <w:pStyle w:val="PargrafodaLista"/>
-        <w:numPr>
-          <w:ilvl w:val="1"/>
-          <w:numId w:val="10"/>
-        </w:numPr>
-      </w:pPr>
-      <w:r>
-        <w:t>Interface intuitiva e fácil de usar para todos os tipos de usuários (técnicos, gerentes, clientes).</w:t>
-      </w:r>
-    </w:p>
-    <w:p>
-      <w:pPr>
-        <w:pStyle w:val="PargrafodaLista"/>
-        <w:numPr>
-          <w:ilvl w:val="0"/>
-          <w:numId w:val="10"/>
-        </w:numPr>
-      </w:pPr>
-      <w:r>
-        <w:t>Confiabilidade:</w:t>
-      </w:r>
-    </w:p>
-    <w:p>
-      <w:pPr>
-        <w:pStyle w:val="PargrafodaLista"/>
-        <w:numPr>
-          <w:ilvl w:val="1"/>
-          <w:numId w:val="10"/>
-        </w:numPr>
-      </w:pPr>
-      <w:r>
-        <w:t>O sistema deve ter alta disponibilidade e ser capaz de operar sem interrupções significativas.</w:t>
-      </w:r>
-    </w:p>
-    <w:p>
-      <w:pPr>
-        <w:pStyle w:val="PargrafodaLista"/>
-        <w:numPr>
-          <w:ilvl w:val="1"/>
-          <w:numId w:val="10"/>
-        </w:numPr>
-      </w:pPr>
-      <w:r>
-        <w:t>Testes rigorosos para garantir que todas as funcionalidades operem conforme o esperado.</w:t>
-      </w:r>
-    </w:p>
-    <w:p>
-      <w:pPr>
-        <w:pStyle w:val="PargrafodaLista"/>
-        <w:numPr>
-          <w:ilvl w:val="0"/>
-          <w:numId w:val="10"/>
-        </w:numPr>
-      </w:pPr>
-      <w:r>
-        <w:t>Compatibilidade:</w:t>
-      </w:r>
-    </w:p>
-    <w:p>
-      <w:pPr>
-        <w:pStyle w:val="PargrafodaLista"/>
-        <w:numPr>
-          <w:ilvl w:val="1"/>
-          <w:numId w:val="10"/>
-        </w:numPr>
-      </w:pPr>
-      <w:r>
-        <w:t>Compatível com diferentes sistemas operacionais</w:t>
-      </w:r>
-      <w:r>
-        <w:t>.</w:t>
-      </w:r>
-    </w:p>
-    <w:p>
-      <w:pPr>
-        <w:ind w:firstLine="0"/>
-      </w:pPr>
-    </w:p>
-    <w:p>
-      <w:pPr>
-        <w:rPr>
-          <w:rFonts w:eastAsiaTheme="minorEastAsia"/>
-          <w:b/>
-          <w:bCs/>
-          <w:spacing w:val="15"/>
-        </w:rPr>
-      </w:pPr>
-      <w:r>
-        <w:rPr>
-          <w:b/>
-          <w:bCs/>
-        </w:rPr>
-        <w:br w:type="page"/>
+        <w:t>Modelo Lógico</w:t>
+      </w:r>
+    </w:p>
+    <w:p>
+      <w:r>
+        <w:t>UC-15</w:t>
       </w:r>
     </w:p>
     <w:p>
@@ -2344,69 +3037,12 @@
           <w:bCs/>
           <w:color w:val="auto"/>
         </w:rPr>
-        <w:lastRenderedPageBreak/>
-        <w:t>Modelagem Funcional</w:t>
-      </w:r>
-    </w:p>
-    <w:p>
-      <w:pPr>
-        <w:pStyle w:val="PargrafodaLista"/>
-        <w:numPr>
-          <w:ilvl w:val="0"/>
-          <w:numId w:val="11"/>
-        </w:numPr>
-      </w:pPr>
-      <w:r>
-        <w:t>Lista de Atores</w:t>
-      </w:r>
-    </w:p>
-    <w:p>
-      <w:pPr>
-        <w:ind w:firstLine="0"/>
-      </w:pPr>
-    </w:p>
-    <w:p>
-      <w:pPr>
-        <w:pStyle w:val="Subttulo"/>
-        <w:numPr>
-          <w:ilvl w:val="1"/>
-          <w:numId w:val="1"/>
-        </w:numPr>
-        <w:rPr>
-          <w:rFonts w:ascii="Arial" w:hAnsi="Arial" w:cs="Arial"/>
-          <w:b/>
-          <w:bCs/>
-          <w:color w:val="auto"/>
-        </w:rPr>
-      </w:pPr>
-      <w:r>
-        <w:rPr>
-          <w:rFonts w:ascii="Arial" w:hAnsi="Arial" w:cs="Arial"/>
-          <w:b/>
-          <w:bCs/>
-          <w:color w:val="auto"/>
-        </w:rPr>
-        <w:t>Diagrama Casos de Uso</w:t>
-      </w:r>
-    </w:p>
-    <w:p>
-      <w:pPr>
-        <w:pStyle w:val="Subttulo"/>
-        <w:numPr>
-          <w:ilvl w:val="2"/>
-          <w:numId w:val="1"/>
-        </w:numPr>
-        <w:rPr>
-          <w:rFonts w:ascii="Arial" w:hAnsi="Arial" w:cs="Arial"/>
-          <w:color w:val="auto"/>
-        </w:rPr>
-      </w:pPr>
-      <w:r>
-        <w:rPr>
-          <w:rFonts w:ascii="Arial" w:hAnsi="Arial" w:cs="Arial"/>
-          <w:color w:val="auto"/>
-        </w:rPr>
-        <w:t>Detalhamento dos Casos de Uso</w:t>
+        <w:t>Modelo Físico</w:t>
+      </w:r>
+    </w:p>
+    <w:p>
+      <w:r>
+        <w:t>UC-15</w:t>
       </w:r>
     </w:p>
     <w:p>
@@ -2429,7 +3065,7 @@
           <w:szCs w:val="28"/>
         </w:rPr>
       </w:pPr>
-      <w:bookmarkStart w:id="9" w:name="_Toc184203202"/>
+      <w:bookmarkStart w:id="9" w:name="_Toc184203203"/>
       <w:r>
         <w:rPr>
           <w:rFonts w:ascii="Arial" w:hAnsi="Arial" w:cs="Arial"/>
@@ -2439,7 +3075,7 @@
           <w:sz w:val="28"/>
           <w:szCs w:val="28"/>
         </w:rPr>
-        <w:t>Banco de Dados</w:t>
+        <w:t>Projeto WEB</w:t>
       </w:r>
       <w:bookmarkEnd w:id="9"/>
     </w:p>
@@ -2464,12 +3100,12 @@
           <w:bCs/>
           <w:color w:val="auto"/>
         </w:rPr>
-        <w:t>Modelo Conceitual</w:t>
-      </w:r>
-    </w:p>
-    <w:p>
-      <w:r>
-        <w:t>UC-15</w:t>
+        <w:t>Telas de HTML e CSS (Layout)</w:t>
+      </w:r>
+    </w:p>
+    <w:p>
+      <w:r>
+        <w:t>PRINT TELAS PRONTAS</w:t>
       </w:r>
     </w:p>
     <w:p>
@@ -2486,6 +3122,7 @@
           <w:color w:val="auto"/>
         </w:rPr>
       </w:pPr>
+      <w:proofErr w:type="spellStart"/>
       <w:r>
         <w:rPr>
           <w:rFonts w:ascii="Arial" w:hAnsi="Arial" w:cs="Arial"/>
@@ -2493,12 +3130,13 @@
           <w:bCs/>
           <w:color w:val="auto"/>
         </w:rPr>
-        <w:t>Modelo Lógico</w:t>
-      </w:r>
-    </w:p>
-    <w:p>
-      <w:r>
-        <w:t>UC-15</w:t>
+        <w:t>Wireflows</w:t>
+      </w:r>
+      <w:proofErr w:type="spellEnd"/>
+    </w:p>
+    <w:p>
+      <w:r>
+        <w:t>CANVA - PRINT</w:t>
       </w:r>
     </w:p>
     <w:p>
@@ -2515,6 +3153,7 @@
           <w:color w:val="auto"/>
         </w:rPr>
       </w:pPr>
+      <w:proofErr w:type="spellStart"/>
       <w:r>
         <w:rPr>
           <w:rFonts w:ascii="Arial" w:hAnsi="Arial" w:cs="Arial"/>
@@ -2522,12 +3161,17 @@
           <w:bCs/>
           <w:color w:val="auto"/>
         </w:rPr>
-        <w:t>Modelo Físico</w:t>
-      </w:r>
-    </w:p>
-    <w:p>
-      <w:r>
-        <w:t>UC-15</w:t>
+        <w:t>Crud</w:t>
+      </w:r>
+      <w:proofErr w:type="spellEnd"/>
+      <w:r>
+        <w:rPr>
+          <w:rFonts w:ascii="Arial" w:hAnsi="Arial" w:cs="Arial"/>
+          <w:b/>
+          <w:bCs/>
+          <w:color w:val="auto"/>
+        </w:rPr>
+        <w:t xml:space="preserve"> Web</w:t>
       </w:r>
     </w:p>
     <w:p>
@@ -2550,7 +3194,7 @@
           <w:szCs w:val="28"/>
         </w:rPr>
       </w:pPr>
-      <w:bookmarkStart w:id="10" w:name="_Toc184203203"/>
+      <w:bookmarkStart w:id="10" w:name="_Toc184203204"/>
       <w:r>
         <w:rPr>
           <w:rFonts w:ascii="Arial" w:hAnsi="Arial" w:cs="Arial"/>
@@ -2560,94 +3204,9 @@
           <w:sz w:val="28"/>
           <w:szCs w:val="28"/>
         </w:rPr>
-        <w:t>Projeto WEB</w:t>
+        <w:t>Plano de Teste</w:t>
       </w:r>
       <w:bookmarkEnd w:id="10"/>
-    </w:p>
-    <w:p>
-      <w:pPr>
-        <w:pStyle w:val="Subttulo"/>
-        <w:numPr>
-          <w:ilvl w:val="1"/>
-          <w:numId w:val="1"/>
-        </w:numPr>
-        <w:rPr>
-          <w:rFonts w:ascii="Arial" w:hAnsi="Arial" w:cs="Arial"/>
-          <w:b/>
-          <w:bCs/>
-          <w:color w:val="auto"/>
-        </w:rPr>
-      </w:pPr>
-      <w:r>
-        <w:rPr>
-          <w:rFonts w:ascii="Arial" w:hAnsi="Arial" w:cs="Arial"/>
-          <w:b/>
-          <w:bCs/>
-          <w:color w:val="auto"/>
-        </w:rPr>
-        <w:t>Telas de HTML e CSS (Layout)</w:t>
-      </w:r>
-    </w:p>
-    <w:p>
-      <w:pPr>
-        <w:pStyle w:val="Subttulo"/>
-        <w:numPr>
-          <w:ilvl w:val="1"/>
-          <w:numId w:val="1"/>
-        </w:numPr>
-        <w:rPr>
-          <w:rFonts w:ascii="Arial" w:hAnsi="Arial" w:cs="Arial"/>
-          <w:b/>
-          <w:bCs/>
-          <w:color w:val="auto"/>
-        </w:rPr>
-      </w:pPr>
-      <w:proofErr w:type="spellStart"/>
-      <w:r>
-        <w:rPr>
-          <w:rFonts w:ascii="Arial" w:hAnsi="Arial" w:cs="Arial"/>
-          <w:b/>
-          <w:bCs/>
-          <w:color w:val="auto"/>
-        </w:rPr>
-        <w:t>Wireflows</w:t>
-      </w:r>
-      <w:proofErr w:type="spellEnd"/>
-    </w:p>
-    <w:p>
-      <w:pPr>
-        <w:pStyle w:val="Subttulo"/>
-        <w:numPr>
-          <w:ilvl w:val="1"/>
-          <w:numId w:val="1"/>
-        </w:numPr>
-        <w:rPr>
-          <w:rFonts w:ascii="Arial" w:hAnsi="Arial" w:cs="Arial"/>
-          <w:b/>
-          <w:bCs/>
-          <w:color w:val="auto"/>
-        </w:rPr>
-      </w:pPr>
-      <w:proofErr w:type="spellStart"/>
-      <w:r>
-        <w:rPr>
-          <w:rFonts w:ascii="Arial" w:hAnsi="Arial" w:cs="Arial"/>
-          <w:b/>
-          <w:bCs/>
-          <w:color w:val="auto"/>
-        </w:rPr>
-        <w:t>Crud</w:t>
-      </w:r>
-      <w:proofErr w:type="spellEnd"/>
-      <w:r>
-        <w:rPr>
-          <w:rFonts w:ascii="Arial" w:hAnsi="Arial" w:cs="Arial"/>
-          <w:b/>
-          <w:bCs/>
-          <w:color w:val="auto"/>
-        </w:rPr>
-        <w:t xml:space="preserve"> Web</w:t>
-      </w:r>
     </w:p>
     <w:p>
       <w:pPr>
@@ -2669,7 +3228,7 @@
           <w:szCs w:val="28"/>
         </w:rPr>
       </w:pPr>
-      <w:bookmarkStart w:id="11" w:name="_Toc184203204"/>
+      <w:bookmarkStart w:id="11" w:name="_Toc184203205"/>
       <w:r>
         <w:rPr>
           <w:rFonts w:ascii="Arial" w:hAnsi="Arial" w:cs="Arial"/>
@@ -2679,7 +3238,7 @@
           <w:sz w:val="28"/>
           <w:szCs w:val="28"/>
         </w:rPr>
-        <w:t>Plano de Teste</w:t>
+        <w:t>Conclusão</w:t>
       </w:r>
       <w:bookmarkEnd w:id="11"/>
     </w:p>
@@ -2703,7 +3262,7 @@
           <w:szCs w:val="28"/>
         </w:rPr>
       </w:pPr>
-      <w:bookmarkStart w:id="12" w:name="_Toc184203205"/>
+      <w:bookmarkStart w:id="12" w:name="_Toc184203206"/>
       <w:r>
         <w:rPr>
           <w:rFonts w:ascii="Arial" w:hAnsi="Arial" w:cs="Arial"/>
@@ -2713,21 +3272,9 @@
           <w:sz w:val="28"/>
           <w:szCs w:val="28"/>
         </w:rPr>
-        <w:t>Conclusão</w:t>
-      </w:r>
-      <w:bookmarkEnd w:id="12"/>
-    </w:p>
-    <w:p>
-      <w:pPr>
-        <w:pStyle w:val="Ttulo1"/>
-        <w:numPr>
-          <w:ilvl w:val="0"/>
-          <w:numId w:val="1"/>
-        </w:numPr>
-        <w:tabs>
-          <w:tab w:val="num" w:pos="360"/>
-        </w:tabs>
-        <w:ind w:left="0" w:firstLine="0"/>
+        <w:t>Re</w:t>
+      </w:r>
+      <w:r>
         <w:rPr>
           <w:rFonts w:ascii="Arial" w:hAnsi="Arial" w:cs="Arial"/>
           <w:b/>
@@ -2736,31 +3283,9 @@
           <w:sz w:val="28"/>
           <w:szCs w:val="28"/>
         </w:rPr>
-      </w:pPr>
-      <w:bookmarkStart w:id="13" w:name="_Toc184203206"/>
-      <w:r>
-        <w:rPr>
-          <w:rFonts w:ascii="Arial" w:hAnsi="Arial" w:cs="Arial"/>
-          <w:b/>
-          <w:bCs/>
-          <w:color w:val="auto"/>
-          <w:sz w:val="28"/>
-          <w:szCs w:val="28"/>
-        </w:rPr>
-        <w:t>Re</w:t>
-      </w:r>
-      <w:r>
-        <w:rPr>
-          <w:rFonts w:ascii="Arial" w:hAnsi="Arial" w:cs="Arial"/>
-          <w:b/>
-          <w:bCs/>
-          <w:color w:val="auto"/>
-          <w:sz w:val="28"/>
-          <w:szCs w:val="28"/>
-        </w:rPr>
         <w:t>ferências</w:t>
       </w:r>
-      <w:bookmarkEnd w:id="13"/>
+      <w:bookmarkEnd w:id="12"/>
     </w:p>
     <w:p>
       <w:pPr>
@@ -2781,7 +3306,9 @@
       <w:headerReference w:type="default" r:id="rId9"/>
       <w:pgSz w:w="11906" w:h="16838"/>
       <w:pgMar w:top="1701" w:right="1134" w:bottom="1134" w:left="1701" w:header="709" w:footer="709" w:gutter="0"/>
+      <w:pgNumType w:start="1"/>
       <w:cols w:space="708"/>
+      <w:titlePg/>
       <w:docGrid w:linePitch="360"/>
     </w:sectPr>
   </w:body>
@@ -3083,6 +3610,119 @@
     </w:lvl>
   </w:abstractNum>
   <w:abstractNum w:abstractNumId="2" w15:restartNumberingAfterBreak="0">
+    <w:nsid w:val="186A5E82"/>
+    <w:multiLevelType w:val="hybridMultilevel"/>
+    <w:tmpl w:val="E7542B9C"/>
+    <w:lvl w:ilvl="0" w:tplc="04160003">
+      <w:start w:val="1"/>
+      <w:numFmt w:val="bullet"/>
+      <w:lvlText w:val="o"/>
+      <w:lvlJc w:val="left"/>
+      <w:pPr>
+        <w:ind w:left="1428" w:hanging="360"/>
+      </w:pPr>
+      <w:rPr>
+        <w:rFonts w:ascii="Courier New" w:hAnsi="Courier New" w:cs="Courier New" w:hint="default"/>
+      </w:rPr>
+    </w:lvl>
+    <w:lvl w:ilvl="1" w:tplc="04160003" w:tentative="1">
+      <w:start w:val="1"/>
+      <w:numFmt w:val="bullet"/>
+      <w:lvlText w:val="o"/>
+      <w:lvlJc w:val="left"/>
+      <w:pPr>
+        <w:ind w:left="2148" w:hanging="360"/>
+      </w:pPr>
+      <w:rPr>
+        <w:rFonts w:ascii="Courier New" w:hAnsi="Courier New" w:cs="Courier New" w:hint="default"/>
+      </w:rPr>
+    </w:lvl>
+    <w:lvl w:ilvl="2" w:tplc="04160005" w:tentative="1">
+      <w:start w:val="1"/>
+      <w:numFmt w:val="bullet"/>
+      <w:lvlText w:val=""/>
+      <w:lvlJc w:val="left"/>
+      <w:pPr>
+        <w:ind w:left="2868" w:hanging="360"/>
+      </w:pPr>
+      <w:rPr>
+        <w:rFonts w:ascii="Wingdings" w:hAnsi="Wingdings" w:hint="default"/>
+      </w:rPr>
+    </w:lvl>
+    <w:lvl w:ilvl="3" w:tplc="04160001" w:tentative="1">
+      <w:start w:val="1"/>
+      <w:numFmt w:val="bullet"/>
+      <w:lvlText w:val=""/>
+      <w:lvlJc w:val="left"/>
+      <w:pPr>
+        <w:ind w:left="3588" w:hanging="360"/>
+      </w:pPr>
+      <w:rPr>
+        <w:rFonts w:ascii="Symbol" w:hAnsi="Symbol" w:hint="default"/>
+      </w:rPr>
+    </w:lvl>
+    <w:lvl w:ilvl="4" w:tplc="04160003" w:tentative="1">
+      <w:start w:val="1"/>
+      <w:numFmt w:val="bullet"/>
+      <w:lvlText w:val="o"/>
+      <w:lvlJc w:val="left"/>
+      <w:pPr>
+        <w:ind w:left="4308" w:hanging="360"/>
+      </w:pPr>
+      <w:rPr>
+        <w:rFonts w:ascii="Courier New" w:hAnsi="Courier New" w:cs="Courier New" w:hint="default"/>
+      </w:rPr>
+    </w:lvl>
+    <w:lvl w:ilvl="5" w:tplc="04160005" w:tentative="1">
+      <w:start w:val="1"/>
+      <w:numFmt w:val="bullet"/>
+      <w:lvlText w:val=""/>
+      <w:lvlJc w:val="left"/>
+      <w:pPr>
+        <w:ind w:left="5028" w:hanging="360"/>
+      </w:pPr>
+      <w:rPr>
+        <w:rFonts w:ascii="Wingdings" w:hAnsi="Wingdings" w:hint="default"/>
+      </w:rPr>
+    </w:lvl>
+    <w:lvl w:ilvl="6" w:tplc="04160001" w:tentative="1">
+      <w:start w:val="1"/>
+      <w:numFmt w:val="bullet"/>
+      <w:lvlText w:val=""/>
+      <w:lvlJc w:val="left"/>
+      <w:pPr>
+        <w:ind w:left="5748" w:hanging="360"/>
+      </w:pPr>
+      <w:rPr>
+        <w:rFonts w:ascii="Symbol" w:hAnsi="Symbol" w:hint="default"/>
+      </w:rPr>
+    </w:lvl>
+    <w:lvl w:ilvl="7" w:tplc="04160003" w:tentative="1">
+      <w:start w:val="1"/>
+      <w:numFmt w:val="bullet"/>
+      <w:lvlText w:val="o"/>
+      <w:lvlJc w:val="left"/>
+      <w:pPr>
+        <w:ind w:left="6468" w:hanging="360"/>
+      </w:pPr>
+      <w:rPr>
+        <w:rFonts w:ascii="Courier New" w:hAnsi="Courier New" w:cs="Courier New" w:hint="default"/>
+      </w:rPr>
+    </w:lvl>
+    <w:lvl w:ilvl="8" w:tplc="04160005" w:tentative="1">
+      <w:start w:val="1"/>
+      <w:numFmt w:val="bullet"/>
+      <w:lvlText w:val=""/>
+      <w:lvlJc w:val="left"/>
+      <w:pPr>
+        <w:ind w:left="7188" w:hanging="360"/>
+      </w:pPr>
+      <w:rPr>
+        <w:rFonts w:ascii="Wingdings" w:hAnsi="Wingdings" w:hint="default"/>
+      </w:rPr>
+    </w:lvl>
+  </w:abstractNum>
+  <w:abstractNum w:abstractNumId="3" w15:restartNumberingAfterBreak="0">
     <w:nsid w:val="1F000295"/>
     <w:multiLevelType w:val="hybridMultilevel"/>
     <w:tmpl w:val="552AA8AA"/>
@@ -3195,7 +3835,120 @@
       </w:rPr>
     </w:lvl>
   </w:abstractNum>
-  <w:abstractNum w:abstractNumId="3" w15:restartNumberingAfterBreak="0">
+  <w:abstractNum w:abstractNumId="4" w15:restartNumberingAfterBreak="0">
+    <w:nsid w:val="1F8E4AD8"/>
+    <w:multiLevelType w:val="hybridMultilevel"/>
+    <w:tmpl w:val="0E16C23A"/>
+    <w:lvl w:ilvl="0" w:tplc="04160003">
+      <w:start w:val="1"/>
+      <w:numFmt w:val="bullet"/>
+      <w:lvlText w:val="o"/>
+      <w:lvlJc w:val="left"/>
+      <w:pPr>
+        <w:ind w:left="720" w:hanging="360"/>
+      </w:pPr>
+      <w:rPr>
+        <w:rFonts w:ascii="Courier New" w:hAnsi="Courier New" w:cs="Courier New" w:hint="default"/>
+      </w:rPr>
+    </w:lvl>
+    <w:lvl w:ilvl="1" w:tplc="04160003" w:tentative="1">
+      <w:start w:val="1"/>
+      <w:numFmt w:val="bullet"/>
+      <w:lvlText w:val="o"/>
+      <w:lvlJc w:val="left"/>
+      <w:pPr>
+        <w:ind w:left="1440" w:hanging="360"/>
+      </w:pPr>
+      <w:rPr>
+        <w:rFonts w:ascii="Courier New" w:hAnsi="Courier New" w:cs="Courier New" w:hint="default"/>
+      </w:rPr>
+    </w:lvl>
+    <w:lvl w:ilvl="2" w:tplc="04160005" w:tentative="1">
+      <w:start w:val="1"/>
+      <w:numFmt w:val="bullet"/>
+      <w:lvlText w:val=""/>
+      <w:lvlJc w:val="left"/>
+      <w:pPr>
+        <w:ind w:left="2160" w:hanging="360"/>
+      </w:pPr>
+      <w:rPr>
+        <w:rFonts w:ascii="Wingdings" w:hAnsi="Wingdings" w:hint="default"/>
+      </w:rPr>
+    </w:lvl>
+    <w:lvl w:ilvl="3" w:tplc="04160001" w:tentative="1">
+      <w:start w:val="1"/>
+      <w:numFmt w:val="bullet"/>
+      <w:lvlText w:val=""/>
+      <w:lvlJc w:val="left"/>
+      <w:pPr>
+        <w:ind w:left="2880" w:hanging="360"/>
+      </w:pPr>
+      <w:rPr>
+        <w:rFonts w:ascii="Symbol" w:hAnsi="Symbol" w:hint="default"/>
+      </w:rPr>
+    </w:lvl>
+    <w:lvl w:ilvl="4" w:tplc="04160003" w:tentative="1">
+      <w:start w:val="1"/>
+      <w:numFmt w:val="bullet"/>
+      <w:lvlText w:val="o"/>
+      <w:lvlJc w:val="left"/>
+      <w:pPr>
+        <w:ind w:left="3600" w:hanging="360"/>
+      </w:pPr>
+      <w:rPr>
+        <w:rFonts w:ascii="Courier New" w:hAnsi="Courier New" w:cs="Courier New" w:hint="default"/>
+      </w:rPr>
+    </w:lvl>
+    <w:lvl w:ilvl="5" w:tplc="04160005" w:tentative="1">
+      <w:start w:val="1"/>
+      <w:numFmt w:val="bullet"/>
+      <w:lvlText w:val=""/>
+      <w:lvlJc w:val="left"/>
+      <w:pPr>
+        <w:ind w:left="4320" w:hanging="360"/>
+      </w:pPr>
+      <w:rPr>
+        <w:rFonts w:ascii="Wingdings" w:hAnsi="Wingdings" w:hint="default"/>
+      </w:rPr>
+    </w:lvl>
+    <w:lvl w:ilvl="6" w:tplc="04160001" w:tentative="1">
+      <w:start w:val="1"/>
+      <w:numFmt w:val="bullet"/>
+      <w:lvlText w:val=""/>
+      <w:lvlJc w:val="left"/>
+      <w:pPr>
+        <w:ind w:left="5040" w:hanging="360"/>
+      </w:pPr>
+      <w:rPr>
+        <w:rFonts w:ascii="Symbol" w:hAnsi="Symbol" w:hint="default"/>
+      </w:rPr>
+    </w:lvl>
+    <w:lvl w:ilvl="7" w:tplc="04160003" w:tentative="1">
+      <w:start w:val="1"/>
+      <w:numFmt w:val="bullet"/>
+      <w:lvlText w:val="o"/>
+      <w:lvlJc w:val="left"/>
+      <w:pPr>
+        <w:ind w:left="5760" w:hanging="360"/>
+      </w:pPr>
+      <w:rPr>
+        <w:rFonts w:ascii="Courier New" w:hAnsi="Courier New" w:cs="Courier New" w:hint="default"/>
+      </w:rPr>
+    </w:lvl>
+    <w:lvl w:ilvl="8" w:tplc="04160005" w:tentative="1">
+      <w:start w:val="1"/>
+      <w:numFmt w:val="bullet"/>
+      <w:lvlText w:val=""/>
+      <w:lvlJc w:val="left"/>
+      <w:pPr>
+        <w:ind w:left="6480" w:hanging="360"/>
+      </w:pPr>
+      <w:rPr>
+        <w:rFonts w:ascii="Wingdings" w:hAnsi="Wingdings" w:hint="default"/>
+      </w:rPr>
+    </w:lvl>
+  </w:abstractNum>
+  <w:abstractNum w:abstractNumId="5" w15:restartNumberingAfterBreak="0">
     <w:nsid w:val="21D77763"/>
     <w:multiLevelType w:val="hybridMultilevel"/>
     <w:tmpl w:val="C9C65124"/>
@@ -3308,7 +4061,120 @@
       </w:rPr>
     </w:lvl>
   </w:abstractNum>
-  <w:abstractNum w:abstractNumId="4" w15:restartNumberingAfterBreak="0">
+  <w:abstractNum w:abstractNumId="6" w15:restartNumberingAfterBreak="0">
+    <w:nsid w:val="21E03F5D"/>
+    <w:multiLevelType w:val="hybridMultilevel"/>
+    <w:tmpl w:val="E892E980"/>
+    <w:lvl w:ilvl="0" w:tplc="04160003">
+      <w:start w:val="1"/>
+      <w:numFmt w:val="bullet"/>
+      <w:lvlText w:val="o"/>
+      <w:lvlJc w:val="left"/>
+      <w:pPr>
+        <w:ind w:left="720" w:hanging="360"/>
+      </w:pPr>
+      <w:rPr>
+        <w:rFonts w:ascii="Courier New" w:hAnsi="Courier New" w:cs="Courier New" w:hint="default"/>
+      </w:rPr>
+    </w:lvl>
+    <w:lvl w:ilvl="1" w:tplc="04160003" w:tentative="1">
+      <w:start w:val="1"/>
+      <w:numFmt w:val="bullet"/>
+      <w:lvlText w:val="o"/>
+      <w:lvlJc w:val="left"/>
+      <w:pPr>
+        <w:ind w:left="1440" w:hanging="360"/>
+      </w:pPr>
+      <w:rPr>
+        <w:rFonts w:ascii="Courier New" w:hAnsi="Courier New" w:cs="Courier New" w:hint="default"/>
+      </w:rPr>
+    </w:lvl>
+    <w:lvl w:ilvl="2" w:tplc="04160005" w:tentative="1">
+      <w:start w:val="1"/>
+      <w:numFmt w:val="bullet"/>
+      <w:lvlText w:val=""/>
+      <w:lvlJc w:val="left"/>
+      <w:pPr>
+        <w:ind w:left="2160" w:hanging="360"/>
+      </w:pPr>
+      <w:rPr>
+        <w:rFonts w:ascii="Wingdings" w:hAnsi="Wingdings" w:hint="default"/>
+      </w:rPr>
+    </w:lvl>
+    <w:lvl w:ilvl="3" w:tplc="04160001" w:tentative="1">
+      <w:start w:val="1"/>
+      <w:numFmt w:val="bullet"/>
+      <w:lvlText w:val=""/>
+      <w:lvlJc w:val="left"/>
+      <w:pPr>
+        <w:ind w:left="2880" w:hanging="360"/>
+      </w:pPr>
+      <w:rPr>
+        <w:rFonts w:ascii="Symbol" w:hAnsi="Symbol" w:hint="default"/>
+      </w:rPr>
+    </w:lvl>
+    <w:lvl w:ilvl="4" w:tplc="04160003" w:tentative="1">
+      <w:start w:val="1"/>
+      <w:numFmt w:val="bullet"/>
+      <w:lvlText w:val="o"/>
+      <w:lvlJc w:val="left"/>
+      <w:pPr>
+        <w:ind w:left="3600" w:hanging="360"/>
+      </w:pPr>
+      <w:rPr>
+        <w:rFonts w:ascii="Courier New" w:hAnsi="Courier New" w:cs="Courier New" w:hint="default"/>
+      </w:rPr>
+    </w:lvl>
+    <w:lvl w:ilvl="5" w:tplc="04160005" w:tentative="1">
+      <w:start w:val="1"/>
+      <w:numFmt w:val="bullet"/>
+      <w:lvlText w:val=""/>
+      <w:lvlJc w:val="left"/>
+      <w:pPr>
+        <w:ind w:left="4320" w:hanging="360"/>
+      </w:pPr>
+      <w:rPr>
+        <w:rFonts w:ascii="Wingdings" w:hAnsi="Wingdings" w:hint="default"/>
+      </w:rPr>
+    </w:lvl>
+    <w:lvl w:ilvl="6" w:tplc="04160001" w:tentative="1">
+      <w:start w:val="1"/>
+      <w:numFmt w:val="bullet"/>
+      <w:lvlText w:val=""/>
+      <w:lvlJc w:val="left"/>
+      <w:pPr>
+        <w:ind w:left="5040" w:hanging="360"/>
+      </w:pPr>
+      <w:rPr>
+        <w:rFonts w:ascii="Symbol" w:hAnsi="Symbol" w:hint="default"/>
+      </w:rPr>
+    </w:lvl>
+    <w:lvl w:ilvl="7" w:tplc="04160003" w:tentative="1">
+      <w:start w:val="1"/>
+      <w:numFmt w:val="bullet"/>
+      <w:lvlText w:val="o"/>
+      <w:lvlJc w:val="left"/>
+      <w:pPr>
+        <w:ind w:left="5760" w:hanging="360"/>
+      </w:pPr>
+      <w:rPr>
+        <w:rFonts w:ascii="Courier New" w:hAnsi="Courier New" w:cs="Courier New" w:hint="default"/>
+      </w:rPr>
+    </w:lvl>
+    <w:lvl w:ilvl="8" w:tplc="04160005" w:tentative="1">
+      <w:start w:val="1"/>
+      <w:numFmt w:val="bullet"/>
+      <w:lvlText w:val=""/>
+      <w:lvlJc w:val="left"/>
+      <w:pPr>
+        <w:ind w:left="6480" w:hanging="360"/>
+      </w:pPr>
+      <w:rPr>
+        <w:rFonts w:ascii="Wingdings" w:hAnsi="Wingdings" w:hint="default"/>
+      </w:rPr>
+    </w:lvl>
+  </w:abstractNum>
+  <w:abstractNum w:abstractNumId="7" w15:restartNumberingAfterBreak="0">
     <w:nsid w:val="2940254F"/>
     <w:multiLevelType w:val="hybridMultilevel"/>
     <w:tmpl w:val="CEC85DAA"/>
@@ -3421,7 +4287,7 @@
       </w:rPr>
     </w:lvl>
   </w:abstractNum>
-  <w:abstractNum w:abstractNumId="5" w15:restartNumberingAfterBreak="0">
+  <w:abstractNum w:abstractNumId="8" w15:restartNumberingAfterBreak="0">
     <w:nsid w:val="2B9953A6"/>
     <w:multiLevelType w:val="multilevel"/>
     <w:tmpl w:val="0DB2B4AA"/>
@@ -3539,7 +4405,7 @@
       </w:rPr>
     </w:lvl>
   </w:abstractNum>
-  <w:abstractNum w:abstractNumId="6" w15:restartNumberingAfterBreak="0">
+  <w:abstractNum w:abstractNumId="9" w15:restartNumberingAfterBreak="0">
     <w:nsid w:val="30491A8E"/>
     <w:multiLevelType w:val="hybridMultilevel"/>
     <w:tmpl w:val="FC0C1398"/>
@@ -3652,7 +4518,7 @@
       </w:rPr>
     </w:lvl>
   </w:abstractNum>
-  <w:abstractNum w:abstractNumId="7" w15:restartNumberingAfterBreak="0">
+  <w:abstractNum w:abstractNumId="10" w15:restartNumberingAfterBreak="0">
     <w:nsid w:val="33D827EE"/>
     <w:multiLevelType w:val="hybridMultilevel"/>
     <w:tmpl w:val="F90E13B6"/>
@@ -3765,7 +4631,233 @@
       </w:rPr>
     </w:lvl>
   </w:abstractNum>
-  <w:abstractNum w:abstractNumId="8" w15:restartNumberingAfterBreak="0">
+  <w:abstractNum w:abstractNumId="11" w15:restartNumberingAfterBreak="0">
+    <w:nsid w:val="378A7AF5"/>
+    <w:multiLevelType w:val="hybridMultilevel"/>
+    <w:tmpl w:val="957429C0"/>
+    <w:lvl w:ilvl="0" w:tplc="04160003">
+      <w:start w:val="1"/>
+      <w:numFmt w:val="bullet"/>
+      <w:lvlText w:val="o"/>
+      <w:lvlJc w:val="left"/>
+      <w:pPr>
+        <w:ind w:left="720" w:hanging="360"/>
+      </w:pPr>
+      <w:rPr>
+        <w:rFonts w:ascii="Courier New" w:hAnsi="Courier New" w:cs="Courier New" w:hint="default"/>
+      </w:rPr>
+    </w:lvl>
+    <w:lvl w:ilvl="1" w:tplc="04160003" w:tentative="1">
+      <w:start w:val="1"/>
+      <w:numFmt w:val="bullet"/>
+      <w:lvlText w:val="o"/>
+      <w:lvlJc w:val="left"/>
+      <w:pPr>
+        <w:ind w:left="1440" w:hanging="360"/>
+      </w:pPr>
+      <w:rPr>
+        <w:rFonts w:ascii="Courier New" w:hAnsi="Courier New" w:cs="Courier New" w:hint="default"/>
+      </w:rPr>
+    </w:lvl>
+    <w:lvl w:ilvl="2" w:tplc="04160005" w:tentative="1">
+      <w:start w:val="1"/>
+      <w:numFmt w:val="bullet"/>
+      <w:lvlText w:val=""/>
+      <w:lvlJc w:val="left"/>
+      <w:pPr>
+        <w:ind w:left="2160" w:hanging="360"/>
+      </w:pPr>
+      <w:rPr>
+        <w:rFonts w:ascii="Wingdings" w:hAnsi="Wingdings" w:hint="default"/>
+      </w:rPr>
+    </w:lvl>
+    <w:lvl w:ilvl="3" w:tplc="04160001" w:tentative="1">
+      <w:start w:val="1"/>
+      <w:numFmt w:val="bullet"/>
+      <w:lvlText w:val=""/>
+      <w:lvlJc w:val="left"/>
+      <w:pPr>
+        <w:ind w:left="2880" w:hanging="360"/>
+      </w:pPr>
+      <w:rPr>
+        <w:rFonts w:ascii="Symbol" w:hAnsi="Symbol" w:hint="default"/>
+      </w:rPr>
+    </w:lvl>
+    <w:lvl w:ilvl="4" w:tplc="04160003" w:tentative="1">
+      <w:start w:val="1"/>
+      <w:numFmt w:val="bullet"/>
+      <w:lvlText w:val="o"/>
+      <w:lvlJc w:val="left"/>
+      <w:pPr>
+        <w:ind w:left="3600" w:hanging="360"/>
+      </w:pPr>
+      <w:rPr>
+        <w:rFonts w:ascii="Courier New" w:hAnsi="Courier New" w:cs="Courier New" w:hint="default"/>
+      </w:rPr>
+    </w:lvl>
+    <w:lvl w:ilvl="5" w:tplc="04160005" w:tentative="1">
+      <w:start w:val="1"/>
+      <w:numFmt w:val="bullet"/>
+      <w:lvlText w:val=""/>
+      <w:lvlJc w:val="left"/>
+      <w:pPr>
+        <w:ind w:left="4320" w:hanging="360"/>
+      </w:pPr>
+      <w:rPr>
+        <w:rFonts w:ascii="Wingdings" w:hAnsi="Wingdings" w:hint="default"/>
+      </w:rPr>
+    </w:lvl>
+    <w:lvl w:ilvl="6" w:tplc="04160001" w:tentative="1">
+      <w:start w:val="1"/>
+      <w:numFmt w:val="bullet"/>
+      <w:lvlText w:val=""/>
+      <w:lvlJc w:val="left"/>
+      <w:pPr>
+        <w:ind w:left="5040" w:hanging="360"/>
+      </w:pPr>
+      <w:rPr>
+        <w:rFonts w:ascii="Symbol" w:hAnsi="Symbol" w:hint="default"/>
+      </w:rPr>
+    </w:lvl>
+    <w:lvl w:ilvl="7" w:tplc="04160003" w:tentative="1">
+      <w:start w:val="1"/>
+      <w:numFmt w:val="bullet"/>
+      <w:lvlText w:val="o"/>
+      <w:lvlJc w:val="left"/>
+      <w:pPr>
+        <w:ind w:left="5760" w:hanging="360"/>
+      </w:pPr>
+      <w:rPr>
+        <w:rFonts w:ascii="Courier New" w:hAnsi="Courier New" w:cs="Courier New" w:hint="default"/>
+      </w:rPr>
+    </w:lvl>
+    <w:lvl w:ilvl="8" w:tplc="04160005" w:tentative="1">
+      <w:start w:val="1"/>
+      <w:numFmt w:val="bullet"/>
+      <w:lvlText w:val=""/>
+      <w:lvlJc w:val="left"/>
+      <w:pPr>
+        <w:ind w:left="6480" w:hanging="360"/>
+      </w:pPr>
+      <w:rPr>
+        <w:rFonts w:ascii="Wingdings" w:hAnsi="Wingdings" w:hint="default"/>
+      </w:rPr>
+    </w:lvl>
+  </w:abstractNum>
+  <w:abstractNum w:abstractNumId="12" w15:restartNumberingAfterBreak="0">
+    <w:nsid w:val="3A07594B"/>
+    <w:multiLevelType w:val="hybridMultilevel"/>
+    <w:tmpl w:val="AEE8915C"/>
+    <w:lvl w:ilvl="0" w:tplc="04160003">
+      <w:start w:val="1"/>
+      <w:numFmt w:val="bullet"/>
+      <w:lvlText w:val="o"/>
+      <w:lvlJc w:val="left"/>
+      <w:pPr>
+        <w:ind w:left="720" w:hanging="360"/>
+      </w:pPr>
+      <w:rPr>
+        <w:rFonts w:ascii="Courier New" w:hAnsi="Courier New" w:cs="Courier New" w:hint="default"/>
+      </w:rPr>
+    </w:lvl>
+    <w:lvl w:ilvl="1" w:tplc="04160003" w:tentative="1">
+      <w:start w:val="1"/>
+      <w:numFmt w:val="bullet"/>
+      <w:lvlText w:val="o"/>
+      <w:lvlJc w:val="left"/>
+      <w:pPr>
+        <w:ind w:left="1440" w:hanging="360"/>
+      </w:pPr>
+      <w:rPr>
+        <w:rFonts w:ascii="Courier New" w:hAnsi="Courier New" w:cs="Courier New" w:hint="default"/>
+      </w:rPr>
+    </w:lvl>
+    <w:lvl w:ilvl="2" w:tplc="04160005" w:tentative="1">
+      <w:start w:val="1"/>
+      <w:numFmt w:val="bullet"/>
+      <w:lvlText w:val=""/>
+      <w:lvlJc w:val="left"/>
+      <w:pPr>
+        <w:ind w:left="2160" w:hanging="360"/>
+      </w:pPr>
+      <w:rPr>
+        <w:rFonts w:ascii="Wingdings" w:hAnsi="Wingdings" w:hint="default"/>
+      </w:rPr>
+    </w:lvl>
+    <w:lvl w:ilvl="3" w:tplc="04160001" w:tentative="1">
+      <w:start w:val="1"/>
+      <w:numFmt w:val="bullet"/>
+      <w:lvlText w:val=""/>
+      <w:lvlJc w:val="left"/>
+      <w:pPr>
+        <w:ind w:left="2880" w:hanging="360"/>
+      </w:pPr>
+      <w:rPr>
+        <w:rFonts w:ascii="Symbol" w:hAnsi="Symbol" w:hint="default"/>
+      </w:rPr>
+    </w:lvl>
+    <w:lvl w:ilvl="4" w:tplc="04160003" w:tentative="1">
+      <w:start w:val="1"/>
+      <w:numFmt w:val="bullet"/>
+      <w:lvlText w:val="o"/>
+      <w:lvlJc w:val="left"/>
+      <w:pPr>
+        <w:ind w:left="3600" w:hanging="360"/>
+      </w:pPr>
+      <w:rPr>
+        <w:rFonts w:ascii="Courier New" w:hAnsi="Courier New" w:cs="Courier New" w:hint="default"/>
+      </w:rPr>
+    </w:lvl>
+    <w:lvl w:ilvl="5" w:tplc="04160005" w:tentative="1">
+      <w:start w:val="1"/>
+      <w:numFmt w:val="bullet"/>
+      <w:lvlText w:val=""/>
+      <w:lvlJc w:val="left"/>
+      <w:pPr>
+        <w:ind w:left="4320" w:hanging="360"/>
+      </w:pPr>
+      <w:rPr>
+        <w:rFonts w:ascii="Wingdings" w:hAnsi="Wingdings" w:hint="default"/>
+      </w:rPr>
+    </w:lvl>
+    <w:lvl w:ilvl="6" w:tplc="04160001" w:tentative="1">
+      <w:start w:val="1"/>
+      <w:numFmt w:val="bullet"/>
+      <w:lvlText w:val=""/>
+      <w:lvlJc w:val="left"/>
+      <w:pPr>
+        <w:ind w:left="5040" w:hanging="360"/>
+      </w:pPr>
+      <w:rPr>
+        <w:rFonts w:ascii="Symbol" w:hAnsi="Symbol" w:hint="default"/>
+      </w:rPr>
+    </w:lvl>
+    <w:lvl w:ilvl="7" w:tplc="04160003" w:tentative="1">
+      <w:start w:val="1"/>
+      <w:numFmt w:val="bullet"/>
+      <w:lvlText w:val="o"/>
+      <w:lvlJc w:val="left"/>
+      <w:pPr>
+        <w:ind w:left="5760" w:hanging="360"/>
+      </w:pPr>
+      <w:rPr>
+        <w:rFonts w:ascii="Courier New" w:hAnsi="Courier New" w:cs="Courier New" w:hint="default"/>
+      </w:rPr>
+    </w:lvl>
+    <w:lvl w:ilvl="8" w:tplc="04160005" w:tentative="1">
+      <w:start w:val="1"/>
+      <w:numFmt w:val="bullet"/>
+      <w:lvlText w:val=""/>
+      <w:lvlJc w:val="left"/>
+      <w:pPr>
+        <w:ind w:left="6480" w:hanging="360"/>
+      </w:pPr>
+      <w:rPr>
+        <w:rFonts w:ascii="Wingdings" w:hAnsi="Wingdings" w:hint="default"/>
+      </w:rPr>
+    </w:lvl>
+  </w:abstractNum>
+  <w:abstractNum w:abstractNumId="13" w15:restartNumberingAfterBreak="0">
     <w:nsid w:val="42E92B6C"/>
     <w:multiLevelType w:val="hybridMultilevel"/>
     <w:tmpl w:val="A1F498B0"/>
@@ -3878,120 +4970,120 @@
       </w:rPr>
     </w:lvl>
   </w:abstractNum>
-  <w:abstractNum w:abstractNumId="9" w15:restartNumberingAfterBreak="0">
+  <w:abstractNum w:abstractNumId="14" w15:restartNumberingAfterBreak="0">
     <w:nsid w:val="50411130"/>
     <w:multiLevelType w:val="hybridMultilevel"/>
-    <w:tmpl w:val="41364198"/>
-    <w:lvl w:ilvl="0" w:tplc="04160001">
+    <w:tmpl w:val="64C8C472"/>
+    <w:lvl w:ilvl="0" w:tplc="04160003">
+      <w:start w:val="1"/>
+      <w:numFmt w:val="bullet"/>
+      <w:lvlText w:val="o"/>
+      <w:lvlJc w:val="left"/>
+      <w:pPr>
+        <w:ind w:left="720" w:hanging="360"/>
+      </w:pPr>
+      <w:rPr>
+        <w:rFonts w:ascii="Courier New" w:hAnsi="Courier New" w:cs="Courier New" w:hint="default"/>
+      </w:rPr>
+    </w:lvl>
+    <w:lvl w:ilvl="1" w:tplc="04160003">
+      <w:start w:val="1"/>
+      <w:numFmt w:val="bullet"/>
+      <w:lvlText w:val="o"/>
+      <w:lvlJc w:val="left"/>
+      <w:pPr>
+        <w:ind w:left="1440" w:hanging="360"/>
+      </w:pPr>
+      <w:rPr>
+        <w:rFonts w:ascii="Courier New" w:hAnsi="Courier New" w:cs="Courier New" w:hint="default"/>
+      </w:rPr>
+    </w:lvl>
+    <w:lvl w:ilvl="2" w:tplc="04160005" w:tentative="1">
+      <w:start w:val="1"/>
+      <w:numFmt w:val="bullet"/>
+      <w:lvlText w:val=""/>
+      <w:lvlJc w:val="left"/>
+      <w:pPr>
+        <w:ind w:left="2160" w:hanging="360"/>
+      </w:pPr>
+      <w:rPr>
+        <w:rFonts w:ascii="Wingdings" w:hAnsi="Wingdings" w:hint="default"/>
+      </w:rPr>
+    </w:lvl>
+    <w:lvl w:ilvl="3" w:tplc="04160001" w:tentative="1">
       <w:start w:val="1"/>
       <w:numFmt w:val="bullet"/>
       <w:lvlText w:val=""/>
       <w:lvlJc w:val="left"/>
       <w:pPr>
-        <w:ind w:left="720" w:hanging="360"/>
+        <w:ind w:left="2880" w:hanging="360"/>
       </w:pPr>
       <w:rPr>
         <w:rFonts w:ascii="Symbol" w:hAnsi="Symbol" w:hint="default"/>
       </w:rPr>
     </w:lvl>
-    <w:lvl w:ilvl="1" w:tplc="04160003">
+    <w:lvl w:ilvl="4" w:tplc="04160003" w:tentative="1">
       <w:start w:val="1"/>
       <w:numFmt w:val="bullet"/>
       <w:lvlText w:val="o"/>
       <w:lvlJc w:val="left"/>
       <w:pPr>
-        <w:ind w:left="1440" w:hanging="360"/>
+        <w:ind w:left="3600" w:hanging="360"/>
       </w:pPr>
       <w:rPr>
         <w:rFonts w:ascii="Courier New" w:hAnsi="Courier New" w:cs="Courier New" w:hint="default"/>
       </w:rPr>
     </w:lvl>
-    <w:lvl w:ilvl="2" w:tplc="04160005" w:tentative="1">
+    <w:lvl w:ilvl="5" w:tplc="04160005" w:tentative="1">
       <w:start w:val="1"/>
       <w:numFmt w:val="bullet"/>
       <w:lvlText w:val=""/>
       <w:lvlJc w:val="left"/>
       <w:pPr>
-        <w:ind w:left="2160" w:hanging="360"/>
+        <w:ind w:left="4320" w:hanging="360"/>
       </w:pPr>
       <w:rPr>
         <w:rFonts w:ascii="Wingdings" w:hAnsi="Wingdings" w:hint="default"/>
       </w:rPr>
     </w:lvl>
-    <w:lvl w:ilvl="3" w:tplc="04160001" w:tentative="1">
+    <w:lvl w:ilvl="6" w:tplc="04160001" w:tentative="1">
       <w:start w:val="1"/>
       <w:numFmt w:val="bullet"/>
       <w:lvlText w:val=""/>
       <w:lvlJc w:val="left"/>
       <w:pPr>
-        <w:ind w:left="2880" w:hanging="360"/>
+        <w:ind w:left="5040" w:hanging="360"/>
       </w:pPr>
       <w:rPr>
         <w:rFonts w:ascii="Symbol" w:hAnsi="Symbol" w:hint="default"/>
       </w:rPr>
     </w:lvl>
-    <w:lvl w:ilvl="4" w:tplc="04160003" w:tentative="1">
+    <w:lvl w:ilvl="7" w:tplc="04160003" w:tentative="1">
       <w:start w:val="1"/>
       <w:numFmt w:val="bullet"/>
       <w:lvlText w:val="o"/>
       <w:lvlJc w:val="left"/>
       <w:pPr>
-        <w:ind w:left="3600" w:hanging="360"/>
+        <w:ind w:left="5760" w:hanging="360"/>
       </w:pPr>
       <w:rPr>
         <w:rFonts w:ascii="Courier New" w:hAnsi="Courier New" w:cs="Courier New" w:hint="default"/>
       </w:rPr>
     </w:lvl>
-    <w:lvl w:ilvl="5" w:tplc="04160005" w:tentative="1">
+    <w:lvl w:ilvl="8" w:tplc="04160005" w:tentative="1">
       <w:start w:val="1"/>
       <w:numFmt w:val="bullet"/>
       <w:lvlText w:val=""/>
       <w:lvlJc w:val="left"/>
       <w:pPr>
-        <w:ind w:left="4320" w:hanging="360"/>
+        <w:ind w:left="6480" w:hanging="360"/>
       </w:pPr>
       <w:rPr>
         <w:rFonts w:ascii="Wingdings" w:hAnsi="Wingdings" w:hint="default"/>
       </w:rPr>
     </w:lvl>
-    <w:lvl w:ilvl="6" w:tplc="04160001" w:tentative="1">
-      <w:start w:val="1"/>
-      <w:numFmt w:val="bullet"/>
-      <w:lvlText w:val=""/>
-      <w:lvlJc w:val="left"/>
-      <w:pPr>
-        <w:ind w:left="5040" w:hanging="360"/>
-      </w:pPr>
-      <w:rPr>
-        <w:rFonts w:ascii="Symbol" w:hAnsi="Symbol" w:hint="default"/>
-      </w:rPr>
-    </w:lvl>
-    <w:lvl w:ilvl="7" w:tplc="04160003" w:tentative="1">
-      <w:start w:val="1"/>
-      <w:numFmt w:val="bullet"/>
-      <w:lvlText w:val="o"/>
-      <w:lvlJc w:val="left"/>
-      <w:pPr>
-        <w:ind w:left="5760" w:hanging="360"/>
-      </w:pPr>
-      <w:rPr>
-        <w:rFonts w:ascii="Courier New" w:hAnsi="Courier New" w:cs="Courier New" w:hint="default"/>
-      </w:rPr>
-    </w:lvl>
-    <w:lvl w:ilvl="8" w:tplc="04160005" w:tentative="1">
-      <w:start w:val="1"/>
-      <w:numFmt w:val="bullet"/>
-      <w:lvlText w:val=""/>
-      <w:lvlJc w:val="left"/>
-      <w:pPr>
-        <w:ind w:left="6480" w:hanging="360"/>
-      </w:pPr>
-      <w:rPr>
-        <w:rFonts w:ascii="Wingdings" w:hAnsi="Wingdings" w:hint="default"/>
-      </w:rPr>
-    </w:lvl>
   </w:abstractNum>
-  <w:abstractNum w:abstractNumId="10" w15:restartNumberingAfterBreak="0">
+  <w:abstractNum w:abstractNumId="15" w15:restartNumberingAfterBreak="0">
     <w:nsid w:val="71470879"/>
     <w:multiLevelType w:val="multilevel"/>
     <w:tmpl w:val="0DB2B4AA"/>
@@ -4109,38 +5201,169 @@
       </w:rPr>
     </w:lvl>
   </w:abstractNum>
+  <w:abstractNum w:abstractNumId="16" w15:restartNumberingAfterBreak="0">
+    <w:nsid w:val="76322632"/>
+    <w:multiLevelType w:val="hybridMultilevel"/>
+    <w:tmpl w:val="2DAC71F0"/>
+    <w:lvl w:ilvl="0" w:tplc="04160003">
+      <w:start w:val="1"/>
+      <w:numFmt w:val="bullet"/>
+      <w:lvlText w:val="o"/>
+      <w:lvlJc w:val="left"/>
+      <w:pPr>
+        <w:ind w:left="720" w:hanging="360"/>
+      </w:pPr>
+      <w:rPr>
+        <w:rFonts w:ascii="Courier New" w:hAnsi="Courier New" w:cs="Courier New" w:hint="default"/>
+      </w:rPr>
+    </w:lvl>
+    <w:lvl w:ilvl="1" w:tplc="04160003" w:tentative="1">
+      <w:start w:val="1"/>
+      <w:numFmt w:val="bullet"/>
+      <w:lvlText w:val="o"/>
+      <w:lvlJc w:val="left"/>
+      <w:pPr>
+        <w:ind w:left="1440" w:hanging="360"/>
+      </w:pPr>
+      <w:rPr>
+        <w:rFonts w:ascii="Courier New" w:hAnsi="Courier New" w:cs="Courier New" w:hint="default"/>
+      </w:rPr>
+    </w:lvl>
+    <w:lvl w:ilvl="2" w:tplc="04160005" w:tentative="1">
+      <w:start w:val="1"/>
+      <w:numFmt w:val="bullet"/>
+      <w:lvlText w:val=""/>
+      <w:lvlJc w:val="left"/>
+      <w:pPr>
+        <w:ind w:left="2160" w:hanging="360"/>
+      </w:pPr>
+      <w:rPr>
+        <w:rFonts w:ascii="Wingdings" w:hAnsi="Wingdings" w:hint="default"/>
+      </w:rPr>
+    </w:lvl>
+    <w:lvl w:ilvl="3" w:tplc="04160001" w:tentative="1">
+      <w:start w:val="1"/>
+      <w:numFmt w:val="bullet"/>
+      <w:lvlText w:val=""/>
+      <w:lvlJc w:val="left"/>
+      <w:pPr>
+        <w:ind w:left="2880" w:hanging="360"/>
+      </w:pPr>
+      <w:rPr>
+        <w:rFonts w:ascii="Symbol" w:hAnsi="Symbol" w:hint="default"/>
+      </w:rPr>
+    </w:lvl>
+    <w:lvl w:ilvl="4" w:tplc="04160003" w:tentative="1">
+      <w:start w:val="1"/>
+      <w:numFmt w:val="bullet"/>
+      <w:lvlText w:val="o"/>
+      <w:lvlJc w:val="left"/>
+      <w:pPr>
+        <w:ind w:left="3600" w:hanging="360"/>
+      </w:pPr>
+      <w:rPr>
+        <w:rFonts w:ascii="Courier New" w:hAnsi="Courier New" w:cs="Courier New" w:hint="default"/>
+      </w:rPr>
+    </w:lvl>
+    <w:lvl w:ilvl="5" w:tplc="04160005" w:tentative="1">
+      <w:start w:val="1"/>
+      <w:numFmt w:val="bullet"/>
+      <w:lvlText w:val=""/>
+      <w:lvlJc w:val="left"/>
+      <w:pPr>
+        <w:ind w:left="4320" w:hanging="360"/>
+      </w:pPr>
+      <w:rPr>
+        <w:rFonts w:ascii="Wingdings" w:hAnsi="Wingdings" w:hint="default"/>
+      </w:rPr>
+    </w:lvl>
+    <w:lvl w:ilvl="6" w:tplc="04160001" w:tentative="1">
+      <w:start w:val="1"/>
+      <w:numFmt w:val="bullet"/>
+      <w:lvlText w:val=""/>
+      <w:lvlJc w:val="left"/>
+      <w:pPr>
+        <w:ind w:left="5040" w:hanging="360"/>
+      </w:pPr>
+      <w:rPr>
+        <w:rFonts w:ascii="Symbol" w:hAnsi="Symbol" w:hint="default"/>
+      </w:rPr>
+    </w:lvl>
+    <w:lvl w:ilvl="7" w:tplc="04160003" w:tentative="1">
+      <w:start w:val="1"/>
+      <w:numFmt w:val="bullet"/>
+      <w:lvlText w:val="o"/>
+      <w:lvlJc w:val="left"/>
+      <w:pPr>
+        <w:ind w:left="5760" w:hanging="360"/>
+      </w:pPr>
+      <w:rPr>
+        <w:rFonts w:ascii="Courier New" w:hAnsi="Courier New" w:cs="Courier New" w:hint="default"/>
+      </w:rPr>
+    </w:lvl>
+    <w:lvl w:ilvl="8" w:tplc="04160005" w:tentative="1">
+      <w:start w:val="1"/>
+      <w:numFmt w:val="bullet"/>
+      <w:lvlText w:val=""/>
+      <w:lvlJc w:val="left"/>
+      <w:pPr>
+        <w:ind w:left="6480" w:hanging="360"/>
+      </w:pPr>
+      <w:rPr>
+        <w:rFonts w:ascii="Wingdings" w:hAnsi="Wingdings" w:hint="default"/>
+      </w:rPr>
+    </w:lvl>
+  </w:abstractNum>
   <w:num w:numId="1">
-    <w:abstractNumId w:val="10"/>
+    <w:abstractNumId w:val="15"/>
   </w:num>
   <w:num w:numId="2">
-    <w:abstractNumId w:val="5"/>
+    <w:abstractNumId w:val="8"/>
   </w:num>
   <w:num w:numId="3">
     <w:abstractNumId w:val="0"/>
   </w:num>
   <w:num w:numId="4">
-    <w:abstractNumId w:val="4"/>
+    <w:abstractNumId w:val="7"/>
   </w:num>
   <w:num w:numId="5">
+    <w:abstractNumId w:val="14"/>
+  </w:num>
+  <w:num w:numId="6">
     <w:abstractNumId w:val="9"/>
   </w:num>
-  <w:num w:numId="6">
-    <w:abstractNumId w:val="6"/>
-  </w:num>
   <w:num w:numId="7">
-    <w:abstractNumId w:val="3"/>
+    <w:abstractNumId w:val="5"/>
   </w:num>
   <w:num w:numId="8">
-    <w:abstractNumId w:val="8"/>
+    <w:abstractNumId w:val="13"/>
   </w:num>
   <w:num w:numId="9">
     <w:abstractNumId w:val="1"/>
   </w:num>
   <w:num w:numId="10">
-    <w:abstractNumId w:val="7"/>
+    <w:abstractNumId w:val="10"/>
   </w:num>
   <w:num w:numId="11">
+    <w:abstractNumId w:val="3"/>
+  </w:num>
+  <w:num w:numId="12">
     <w:abstractNumId w:val="2"/>
+  </w:num>
+  <w:num w:numId="13">
+    <w:abstractNumId w:val="11"/>
+  </w:num>
+  <w:num w:numId="14">
+    <w:abstractNumId w:val="16"/>
+  </w:num>
+  <w:num w:numId="15">
+    <w:abstractNumId w:val="12"/>
+  </w:num>
+  <w:num w:numId="16">
+    <w:abstractNumId w:val="4"/>
+  </w:num>
+  <w:num w:numId="17">
+    <w:abstractNumId w:val="6"/>
   </w:num>
 </w:numbering>
 </file>

</xml_diff>

<commit_message>
Aula 05.05.25 - Update 2
</commit_message>
<xml_diff>
--- a/Arquivos P.I/P.I - Módulo 4 - Luis Felipe Roman Lembi.docx
+++ b/Arquivos P.I/P.I - Módulo 4 - Luis Felipe Roman Lembi.docx
@@ -1,6 +1,6 @@
 
 <file path=word/document.xml><?xml version="1.0" encoding="utf-8"?>
-<w:document xmlns:wpc="http://schemas.microsoft.com/office/word/2010/wordprocessingCanvas" xmlns:cx="http://schemas.microsoft.com/office/drawing/2014/chartex" xmlns:cx1="http://schemas.microsoft.com/office/drawing/2015/9/8/chartex" xmlns:cx2="http://schemas.microsoft.com/office/drawing/2015/10/21/chartex" xmlns:cx3="http://schemas.microsoft.com/office/drawing/2016/5/9/chartex" xmlns:cx4="http://schemas.microsoft.com/office/drawing/2016/5/10/chartex" xmlns:cx5="http://schemas.microsoft.com/office/drawing/2016/5/11/chartex" xmlns:cx6="http://schemas.microsoft.com/office/drawing/2016/5/12/chartex" xmlns:cx7="http://schemas.microsoft.com/office/drawing/2016/5/13/chartex" xmlns:cx8="http://schemas.microsoft.com/office/drawing/2016/5/14/chartex" xmlns:mc="http://schemas.openxmlformats.org/markup-compatibility/2006" xmlns:aink="http://schemas.microsoft.com/office/drawing/2016/ink" xmlns:am3d="http://schemas.microsoft.com/office/drawing/2017/model3d" xmlns:o="urn:schemas-microsoft-com:office:office" xmlns:r="http://schemas.openxmlformats.org/officeDocument/2006/relationships" xmlns:m="http://schemas.openxmlformats.org/officeDocument/2006/math" xmlns:v="urn:schemas-microsoft-com:vml" xmlns:wp14="http://schemas.microsoft.com/office/word/2010/wordprocessingDrawing" xmlns:wp="http://schemas.openxmlformats.org/drawingml/2006/wordprocessingDrawing" xmlns:w10="urn:schemas-microsoft-com:office:word" xmlns:w="http://schemas.openxmlformats.org/wordprocessingml/2006/main" xmlns:w14="http://schemas.microsoft.com/office/word/2010/wordml" xmlns:w15="http://schemas.microsoft.com/office/word/2012/wordml" xmlns:w16cex="http://schemas.microsoft.com/office/word/2018/wordml/cex" xmlns:w16cid="http://schemas.microsoft.com/office/word/2016/wordml/cid" xmlns:w16="http://schemas.microsoft.com/office/word/2018/wordml" xmlns:w16sdtdh="http://schemas.microsoft.com/office/word/2020/wordml/sdtdatahash" xmlns:w16se="http://schemas.microsoft.com/office/word/2015/wordml/symex" xmlns:wpg="http://schemas.microsoft.com/office/word/2010/wordprocessingGroup" xmlns:wpi="http://schemas.microsoft.com/office/word/2010/wordprocessingInk" xmlns:wne="http://schemas.microsoft.com/office/word/2006/wordml" xmlns:wps="http://schemas.microsoft.com/office/word/2010/wordprocessingShape" mc:Ignorable="w14 w15 w16se w16cid w16 w16cex w16sdtdh wp14">
+<w:document xmlns:wpc="http://schemas.microsoft.com/office/word/2010/wordprocessingCanvas" xmlns:cx="http://schemas.microsoft.com/office/drawing/2014/chartex" xmlns:cx1="http://schemas.microsoft.com/office/drawing/2015/9/8/chartex" xmlns:cx2="http://schemas.microsoft.com/office/drawing/2015/10/21/chartex" xmlns:cx3="http://schemas.microsoft.com/office/drawing/2016/5/9/chartex" xmlns:cx4="http://schemas.microsoft.com/office/drawing/2016/5/10/chartex" xmlns:cx5="http://schemas.microsoft.com/office/drawing/2016/5/11/chartex" xmlns:cx6="http://schemas.microsoft.com/office/drawing/2016/5/12/chartex" xmlns:cx7="http://schemas.microsoft.com/office/drawing/2016/5/13/chartex" xmlns:cx8="http://schemas.microsoft.com/office/drawing/2016/5/14/chartex" xmlns:mc="http://schemas.openxmlformats.org/markup-compatibility/2006" xmlns:aink="http://schemas.microsoft.com/office/drawing/2016/ink" xmlns:am3d="http://schemas.microsoft.com/office/drawing/2017/model3d" xmlns:o="urn:schemas-microsoft-com:office:office" xmlns:oel="http://schemas.microsoft.com/office/2019/extlst" xmlns:r="http://schemas.openxmlformats.org/officeDocument/2006/relationships" xmlns:m="http://schemas.openxmlformats.org/officeDocument/2006/math" xmlns:v="urn:schemas-microsoft-com:vml" xmlns:wp14="http://schemas.microsoft.com/office/word/2010/wordprocessingDrawing" xmlns:wp="http://schemas.openxmlformats.org/drawingml/2006/wordprocessingDrawing" xmlns:w10="urn:schemas-microsoft-com:office:word" xmlns:w="http://schemas.openxmlformats.org/wordprocessingml/2006/main" xmlns:w14="http://schemas.microsoft.com/office/word/2010/wordml" xmlns:w15="http://schemas.microsoft.com/office/word/2012/wordml" xmlns:w16cex="http://schemas.microsoft.com/office/word/2018/wordml/cex" xmlns:w16cid="http://schemas.microsoft.com/office/word/2016/wordml/cid" xmlns:w16="http://schemas.microsoft.com/office/word/2018/wordml" xmlns:w16du="http://schemas.microsoft.com/office/word/2023/wordml/word16du" xmlns:w16sdtdh="http://schemas.microsoft.com/office/word/2020/wordml/sdtdatahash" xmlns:w16sdtfl="http://schemas.microsoft.com/office/word/2024/wordml/sdtformatlock" xmlns:w16se="http://schemas.microsoft.com/office/word/2015/wordml/symex" xmlns:wpg="http://schemas.microsoft.com/office/word/2010/wordprocessingGroup" xmlns:wpi="http://schemas.microsoft.com/office/word/2010/wordprocessingInk" xmlns:wne="http://schemas.microsoft.com/office/word/2006/wordml" xmlns:wps="http://schemas.microsoft.com/office/word/2010/wordprocessingShape" mc:Ignorable="w14 w15 w16se w16cid w16 w16cex w16sdtdh w16sdtfl w16du wp14">
   <w:body>
     <w:p>
       <w:pPr>
@@ -13,7 +13,7 @@
           <w:lang w:eastAsia="pt-BR"/>
         </w:rPr>
         <w:drawing>
-          <wp:inline distT="0" distB="0" distL="0" distR="0" wp14:anchorId="51EB993F" wp14:editId="45CF0FF0">
+          <wp:inline distT="0" distB="0" distL="0" distR="0" wp14:anchorId="51EB993F" wp14:editId="46E228C0">
             <wp:extent cx="3609975" cy="752475"/>
             <wp:effectExtent l="0" t="0" r="9525" b="9525"/>
             <wp:docPr id="4" name="Imagem 4"/>
@@ -207,19 +207,9 @@
           <w:b/>
         </w:rPr>
       </w:pPr>
-      <w:proofErr w:type="spellStart"/>
-      <w:r>
-        <w:t>Luis</w:t>
-      </w:r>
-      <w:proofErr w:type="spellEnd"/>
-      <w:r>
-        <w:t xml:space="preserve"> Felipe Roman </w:t>
-      </w:r>
-      <w:proofErr w:type="spellStart"/>
-      <w:r>
-        <w:t>Lembi</w:t>
-      </w:r>
-      <w:proofErr w:type="spellEnd"/>
+      <w:r>
+        <w:t>Luis Felipe Roman Lembi</w:t>
+      </w:r>
     </w:p>
     <w:p>
       <w:pPr>
@@ -391,15 +381,15 @@
           <w:pPr>
             <w:pStyle w:val="Sumrio1"/>
             <w:tabs>
-              <w:tab w:val="left" w:pos="1320"/>
+              <w:tab w:val="left" w:pos="1200"/>
               <w:tab w:val="right" w:leader="dot" w:pos="9061"/>
             </w:tabs>
             <w:rPr>
               <w:rFonts w:asciiTheme="minorHAnsi" w:eastAsiaTheme="minorEastAsia" w:hAnsiTheme="minorHAnsi" w:cstheme="minorBidi"/>
               <w:noProof/>
-              <w:sz w:val="22"/>
-              <w:szCs w:val="22"/>
+              <w:kern w:val="2"/>
               <w:lang w:eastAsia="pt-BR"/>
+              <w14:ligatures w14:val="standardContextual"/>
             </w:rPr>
           </w:pPr>
           <w:r>
@@ -411,7 +401,7 @@
           <w:r>
             <w:fldChar w:fldCharType="separate"/>
           </w:r>
-          <w:hyperlink w:anchor="_Toc184203197" w:history="1">
+          <w:hyperlink w:anchor="_Toc197376078" w:history="1">
             <w:r>
               <w:rPr>
                 <w:rStyle w:val="Hyperlink"/>
@@ -425,9 +415,9 @@
               <w:rPr>
                 <w:rFonts w:asciiTheme="minorHAnsi" w:eastAsiaTheme="minorEastAsia" w:hAnsiTheme="minorHAnsi" w:cstheme="minorBidi"/>
                 <w:noProof/>
-                <w:sz w:val="22"/>
-                <w:szCs w:val="22"/>
+                <w:kern w:val="2"/>
                 <w:lang w:eastAsia="pt-BR"/>
+                <w14:ligatures w14:val="standardContextual"/>
               </w:rPr>
               <w:tab/>
             </w:r>
@@ -459,7 +449,7 @@
                 <w:noProof/>
                 <w:webHidden/>
               </w:rPr>
-              <w:instrText xml:space="preserve"> PAGEREF _Toc184203197 \h </w:instrText>
+              <w:instrText xml:space="preserve"> PAGEREF _Toc197376078 \h </w:instrText>
             </w:r>
             <w:r>
               <w:rPr>
@@ -494,18 +484,18 @@
           <w:pPr>
             <w:pStyle w:val="Sumrio1"/>
             <w:tabs>
-              <w:tab w:val="left" w:pos="1320"/>
+              <w:tab w:val="left" w:pos="1200"/>
               <w:tab w:val="right" w:leader="dot" w:pos="9061"/>
             </w:tabs>
             <w:rPr>
               <w:rFonts w:asciiTheme="minorHAnsi" w:eastAsiaTheme="minorEastAsia" w:hAnsiTheme="minorHAnsi" w:cstheme="minorBidi"/>
               <w:noProof/>
-              <w:sz w:val="22"/>
-              <w:szCs w:val="22"/>
+              <w:kern w:val="2"/>
               <w:lang w:eastAsia="pt-BR"/>
+              <w14:ligatures w14:val="standardContextual"/>
             </w:rPr>
           </w:pPr>
-          <w:hyperlink w:anchor="_Toc184203198" w:history="1">
+          <w:hyperlink w:anchor="_Toc197376079" w:history="1">
             <w:r>
               <w:rPr>
                 <w:rStyle w:val="Hyperlink"/>
@@ -519,9 +509,9 @@
               <w:rPr>
                 <w:rFonts w:asciiTheme="minorHAnsi" w:eastAsiaTheme="minorEastAsia" w:hAnsiTheme="minorHAnsi" w:cstheme="minorBidi"/>
                 <w:noProof/>
-                <w:sz w:val="22"/>
-                <w:szCs w:val="22"/>
+                <w:kern w:val="2"/>
                 <w:lang w:eastAsia="pt-BR"/>
+                <w14:ligatures w14:val="standardContextual"/>
               </w:rPr>
               <w:tab/>
             </w:r>
@@ -553,7 +543,7 @@
                 <w:noProof/>
                 <w:webHidden/>
               </w:rPr>
-              <w:instrText xml:space="preserve"> PAGEREF _Toc184203198 \h </w:instrText>
+              <w:instrText xml:space="preserve"> PAGEREF _Toc197376079 \h </w:instrText>
             </w:r>
             <w:r>
               <w:rPr>
@@ -573,7 +563,7 @@
                 <w:noProof/>
                 <w:webHidden/>
               </w:rPr>
-              <w:t>3</w:t>
+              <w:t>4</w:t>
             </w:r>
             <w:r>
               <w:rPr>
@@ -588,18 +578,18 @@
           <w:pPr>
             <w:pStyle w:val="Sumrio1"/>
             <w:tabs>
-              <w:tab w:val="left" w:pos="1320"/>
+              <w:tab w:val="left" w:pos="1200"/>
               <w:tab w:val="right" w:leader="dot" w:pos="9061"/>
             </w:tabs>
             <w:rPr>
               <w:rFonts w:asciiTheme="minorHAnsi" w:eastAsiaTheme="minorEastAsia" w:hAnsiTheme="minorHAnsi" w:cstheme="minorBidi"/>
               <w:noProof/>
-              <w:sz w:val="22"/>
-              <w:szCs w:val="22"/>
+              <w:kern w:val="2"/>
               <w:lang w:eastAsia="pt-BR"/>
+              <w14:ligatures w14:val="standardContextual"/>
             </w:rPr>
           </w:pPr>
-          <w:hyperlink w:anchor="_Toc184203199" w:history="1">
+          <w:hyperlink w:anchor="_Toc197376080" w:history="1">
             <w:r>
               <w:rPr>
                 <w:rStyle w:val="Hyperlink"/>
@@ -613,9 +603,9 @@
               <w:rPr>
                 <w:rFonts w:asciiTheme="minorHAnsi" w:eastAsiaTheme="minorEastAsia" w:hAnsiTheme="minorHAnsi" w:cstheme="minorBidi"/>
                 <w:noProof/>
-                <w:sz w:val="22"/>
-                <w:szCs w:val="22"/>
+                <w:kern w:val="2"/>
                 <w:lang w:eastAsia="pt-BR"/>
+                <w14:ligatures w14:val="standardContextual"/>
               </w:rPr>
               <w:tab/>
             </w:r>
@@ -626,7 +616,7 @@
                 <w:bCs/>
                 <w:noProof/>
               </w:rPr>
-              <w:t>Justificativa</w:t>
+              <w:t>Metodologia</w:t>
             </w:r>
             <w:r>
               <w:rPr>
@@ -647,7 +637,7 @@
                 <w:noProof/>
                 <w:webHidden/>
               </w:rPr>
-              <w:instrText xml:space="preserve"> PAGEREF _Toc184203199 \h </w:instrText>
+              <w:instrText xml:space="preserve"> PAGEREF _Toc197376080 \h </w:instrText>
             </w:r>
             <w:r>
               <w:rPr>
@@ -667,7 +657,7 @@
                 <w:noProof/>
                 <w:webHidden/>
               </w:rPr>
-              <w:t>3</w:t>
+              <w:t>5</w:t>
             </w:r>
             <w:r>
               <w:rPr>
@@ -682,18 +672,18 @@
           <w:pPr>
             <w:pStyle w:val="Sumrio1"/>
             <w:tabs>
-              <w:tab w:val="left" w:pos="1320"/>
+              <w:tab w:val="left" w:pos="1200"/>
               <w:tab w:val="right" w:leader="dot" w:pos="9061"/>
             </w:tabs>
             <w:rPr>
               <w:rFonts w:asciiTheme="minorHAnsi" w:eastAsiaTheme="minorEastAsia" w:hAnsiTheme="minorHAnsi" w:cstheme="minorBidi"/>
               <w:noProof/>
-              <w:sz w:val="22"/>
-              <w:szCs w:val="22"/>
+              <w:kern w:val="2"/>
               <w:lang w:eastAsia="pt-BR"/>
+              <w14:ligatures w14:val="standardContextual"/>
             </w:rPr>
           </w:pPr>
-          <w:hyperlink w:anchor="_Toc184203200" w:history="1">
+          <w:hyperlink w:anchor="_Toc197376081" w:history="1">
             <w:r>
               <w:rPr>
                 <w:rStyle w:val="Hyperlink"/>
@@ -707,9 +697,9 @@
               <w:rPr>
                 <w:rFonts w:asciiTheme="minorHAnsi" w:eastAsiaTheme="minorEastAsia" w:hAnsiTheme="minorHAnsi" w:cstheme="minorBidi"/>
                 <w:noProof/>
-                <w:sz w:val="22"/>
-                <w:szCs w:val="22"/>
+                <w:kern w:val="2"/>
                 <w:lang w:eastAsia="pt-BR"/>
+                <w14:ligatures w14:val="standardContextual"/>
               </w:rPr>
               <w:tab/>
             </w:r>
@@ -720,7 +710,7 @@
                 <w:bCs/>
                 <w:noProof/>
               </w:rPr>
-              <w:t>Metodologia</w:t>
+              <w:t>Arquitetura do Sistema (Modelagem)</w:t>
             </w:r>
             <w:r>
               <w:rPr>
@@ -741,7 +731,7 @@
                 <w:noProof/>
                 <w:webHidden/>
               </w:rPr>
-              <w:instrText xml:space="preserve"> PAGEREF _Toc184203200 \h </w:instrText>
+              <w:instrText xml:space="preserve"> PAGEREF _Toc197376081 \h </w:instrText>
             </w:r>
             <w:r>
               <w:rPr>
@@ -761,7 +751,7 @@
                 <w:noProof/>
                 <w:webHidden/>
               </w:rPr>
-              <w:t>4</w:t>
+              <w:t>7</w:t>
             </w:r>
             <w:r>
               <w:rPr>
@@ -776,18 +766,18 @@
           <w:pPr>
             <w:pStyle w:val="Sumrio1"/>
             <w:tabs>
-              <w:tab w:val="left" w:pos="1320"/>
+              <w:tab w:val="left" w:pos="1200"/>
               <w:tab w:val="right" w:leader="dot" w:pos="9061"/>
             </w:tabs>
             <w:rPr>
               <w:rFonts w:asciiTheme="minorHAnsi" w:eastAsiaTheme="minorEastAsia" w:hAnsiTheme="minorHAnsi" w:cstheme="minorBidi"/>
               <w:noProof/>
-              <w:sz w:val="22"/>
-              <w:szCs w:val="22"/>
+              <w:kern w:val="2"/>
               <w:lang w:eastAsia="pt-BR"/>
+              <w14:ligatures w14:val="standardContextual"/>
             </w:rPr>
           </w:pPr>
-          <w:hyperlink w:anchor="_Toc184203201" w:history="1">
+          <w:hyperlink w:anchor="_Toc197376082" w:history="1">
             <w:r>
               <w:rPr>
                 <w:rStyle w:val="Hyperlink"/>
@@ -801,9 +791,9 @@
               <w:rPr>
                 <w:rFonts w:asciiTheme="minorHAnsi" w:eastAsiaTheme="minorEastAsia" w:hAnsiTheme="minorHAnsi" w:cstheme="minorBidi"/>
                 <w:noProof/>
-                <w:sz w:val="22"/>
-                <w:szCs w:val="22"/>
+                <w:kern w:val="2"/>
                 <w:lang w:eastAsia="pt-BR"/>
+                <w14:ligatures w14:val="standardContextual"/>
               </w:rPr>
               <w:tab/>
             </w:r>
@@ -814,7 +804,7 @@
                 <w:bCs/>
                 <w:noProof/>
               </w:rPr>
-              <w:t>Arquitetura do Sistema (Modelagem)</w:t>
+              <w:t>Banco de Dados</w:t>
             </w:r>
             <w:r>
               <w:rPr>
@@ -835,7 +825,7 @@
                 <w:noProof/>
                 <w:webHidden/>
               </w:rPr>
-              <w:instrText xml:space="preserve"> PAGEREF _Toc184203201 \h </w:instrText>
+              <w:instrText xml:space="preserve"> PAGEREF _Toc197376082 \h </w:instrText>
             </w:r>
             <w:r>
               <w:rPr>
@@ -855,7 +845,7 @@
                 <w:noProof/>
                 <w:webHidden/>
               </w:rPr>
-              <w:t>4</w:t>
+              <w:t>11</w:t>
             </w:r>
             <w:r>
               <w:rPr>
@@ -870,18 +860,18 @@
           <w:pPr>
             <w:pStyle w:val="Sumrio1"/>
             <w:tabs>
-              <w:tab w:val="left" w:pos="1320"/>
+              <w:tab w:val="left" w:pos="1200"/>
               <w:tab w:val="right" w:leader="dot" w:pos="9061"/>
             </w:tabs>
             <w:rPr>
               <w:rFonts w:asciiTheme="minorHAnsi" w:eastAsiaTheme="minorEastAsia" w:hAnsiTheme="minorHAnsi" w:cstheme="minorBidi"/>
               <w:noProof/>
-              <w:sz w:val="22"/>
-              <w:szCs w:val="22"/>
+              <w:kern w:val="2"/>
               <w:lang w:eastAsia="pt-BR"/>
+              <w14:ligatures w14:val="standardContextual"/>
             </w:rPr>
           </w:pPr>
-          <w:hyperlink w:anchor="_Toc184203202" w:history="1">
+          <w:hyperlink w:anchor="_Toc197376083" w:history="1">
             <w:r>
               <w:rPr>
                 <w:rStyle w:val="Hyperlink"/>
@@ -895,9 +885,9 @@
               <w:rPr>
                 <w:rFonts w:asciiTheme="minorHAnsi" w:eastAsiaTheme="minorEastAsia" w:hAnsiTheme="minorHAnsi" w:cstheme="minorBidi"/>
                 <w:noProof/>
-                <w:sz w:val="22"/>
-                <w:szCs w:val="22"/>
+                <w:kern w:val="2"/>
                 <w:lang w:eastAsia="pt-BR"/>
+                <w14:ligatures w14:val="standardContextual"/>
               </w:rPr>
               <w:tab/>
             </w:r>
@@ -908,7 +898,7 @@
                 <w:bCs/>
                 <w:noProof/>
               </w:rPr>
-              <w:t>Banco de Dados</w:t>
+              <w:t>Projeto WEB</w:t>
             </w:r>
             <w:r>
               <w:rPr>
@@ -929,7 +919,7 @@
                 <w:noProof/>
                 <w:webHidden/>
               </w:rPr>
-              <w:instrText xml:space="preserve"> PAGEREF _Toc184203202 \h </w:instrText>
+              <w:instrText xml:space="preserve"> PAGEREF _Toc197376083 \h </w:instrText>
             </w:r>
             <w:r>
               <w:rPr>
@@ -949,7 +939,7 @@
                 <w:noProof/>
                 <w:webHidden/>
               </w:rPr>
-              <w:t>4</w:t>
+              <w:t>2</w:t>
             </w:r>
             <w:r>
               <w:rPr>
@@ -964,18 +954,18 @@
           <w:pPr>
             <w:pStyle w:val="Sumrio1"/>
             <w:tabs>
-              <w:tab w:val="left" w:pos="1320"/>
+              <w:tab w:val="left" w:pos="1200"/>
               <w:tab w:val="right" w:leader="dot" w:pos="9061"/>
             </w:tabs>
             <w:rPr>
               <w:rFonts w:asciiTheme="minorHAnsi" w:eastAsiaTheme="minorEastAsia" w:hAnsiTheme="minorHAnsi" w:cstheme="minorBidi"/>
               <w:noProof/>
-              <w:sz w:val="22"/>
-              <w:szCs w:val="22"/>
+              <w:kern w:val="2"/>
               <w:lang w:eastAsia="pt-BR"/>
+              <w14:ligatures w14:val="standardContextual"/>
             </w:rPr>
           </w:pPr>
-          <w:hyperlink w:anchor="_Toc184203203" w:history="1">
+          <w:hyperlink w:anchor="_Toc197376084" w:history="1">
             <w:r>
               <w:rPr>
                 <w:rStyle w:val="Hyperlink"/>
@@ -989,9 +979,9 @@
               <w:rPr>
                 <w:rFonts w:asciiTheme="minorHAnsi" w:eastAsiaTheme="minorEastAsia" w:hAnsiTheme="minorHAnsi" w:cstheme="minorBidi"/>
                 <w:noProof/>
-                <w:sz w:val="22"/>
-                <w:szCs w:val="22"/>
+                <w:kern w:val="2"/>
                 <w:lang w:eastAsia="pt-BR"/>
+                <w14:ligatures w14:val="standardContextual"/>
               </w:rPr>
               <w:tab/>
             </w:r>
@@ -1002,7 +992,7 @@
                 <w:bCs/>
                 <w:noProof/>
               </w:rPr>
-              <w:t>Projeto WEB</w:t>
+              <w:t>Plano de Teste</w:t>
             </w:r>
             <w:r>
               <w:rPr>
@@ -1023,7 +1013,7 @@
                 <w:noProof/>
                 <w:webHidden/>
               </w:rPr>
-              <w:instrText xml:space="preserve"> PAGEREF _Toc184203203 \h </w:instrText>
+              <w:instrText xml:space="preserve"> PAGEREF _Toc197376084 \h </w:instrText>
             </w:r>
             <w:r>
               <w:rPr>
@@ -1043,7 +1033,7 @@
                 <w:noProof/>
                 <w:webHidden/>
               </w:rPr>
-              <w:t>4</w:t>
+              <w:t>2</w:t>
             </w:r>
             <w:r>
               <w:rPr>
@@ -1058,18 +1048,18 @@
           <w:pPr>
             <w:pStyle w:val="Sumrio1"/>
             <w:tabs>
-              <w:tab w:val="left" w:pos="1320"/>
+              <w:tab w:val="left" w:pos="1200"/>
               <w:tab w:val="right" w:leader="dot" w:pos="9061"/>
             </w:tabs>
             <w:rPr>
               <w:rFonts w:asciiTheme="minorHAnsi" w:eastAsiaTheme="minorEastAsia" w:hAnsiTheme="minorHAnsi" w:cstheme="minorBidi"/>
               <w:noProof/>
-              <w:sz w:val="22"/>
-              <w:szCs w:val="22"/>
+              <w:kern w:val="2"/>
               <w:lang w:eastAsia="pt-BR"/>
+              <w14:ligatures w14:val="standardContextual"/>
             </w:rPr>
           </w:pPr>
-          <w:hyperlink w:anchor="_Toc184203204" w:history="1">
+          <w:hyperlink w:anchor="_Toc197376085" w:history="1">
             <w:r>
               <w:rPr>
                 <w:rStyle w:val="Hyperlink"/>
@@ -1083,9 +1073,9 @@
               <w:rPr>
                 <w:rFonts w:asciiTheme="minorHAnsi" w:eastAsiaTheme="minorEastAsia" w:hAnsiTheme="minorHAnsi" w:cstheme="minorBidi"/>
                 <w:noProof/>
-                <w:sz w:val="22"/>
-                <w:szCs w:val="22"/>
+                <w:kern w:val="2"/>
                 <w:lang w:eastAsia="pt-BR"/>
+                <w14:ligatures w14:val="standardContextual"/>
               </w:rPr>
               <w:tab/>
             </w:r>
@@ -1096,7 +1086,7 @@
                 <w:bCs/>
                 <w:noProof/>
               </w:rPr>
-              <w:t>Plano de Teste</w:t>
+              <w:t>Conclusão</w:t>
             </w:r>
             <w:r>
               <w:rPr>
@@ -1117,7 +1107,7 @@
                 <w:noProof/>
                 <w:webHidden/>
               </w:rPr>
-              <w:instrText xml:space="preserve"> PAGEREF _Toc184203204 \h </w:instrText>
+              <w:instrText xml:space="preserve"> PAGEREF _Toc197376085 \h </w:instrText>
             </w:r>
             <w:r>
               <w:rPr>
@@ -1137,7 +1127,7 @@
                 <w:noProof/>
                 <w:webHidden/>
               </w:rPr>
-              <w:t>5</w:t>
+              <w:t>2</w:t>
             </w:r>
             <w:r>
               <w:rPr>
@@ -1152,18 +1142,18 @@
           <w:pPr>
             <w:pStyle w:val="Sumrio1"/>
             <w:tabs>
-              <w:tab w:val="left" w:pos="1320"/>
+              <w:tab w:val="left" w:pos="1200"/>
               <w:tab w:val="right" w:leader="dot" w:pos="9061"/>
             </w:tabs>
             <w:rPr>
               <w:rFonts w:asciiTheme="minorHAnsi" w:eastAsiaTheme="minorEastAsia" w:hAnsiTheme="minorHAnsi" w:cstheme="minorBidi"/>
               <w:noProof/>
-              <w:sz w:val="22"/>
-              <w:szCs w:val="22"/>
+              <w:kern w:val="2"/>
               <w:lang w:eastAsia="pt-BR"/>
+              <w14:ligatures w14:val="standardContextual"/>
             </w:rPr>
           </w:pPr>
-          <w:hyperlink w:anchor="_Toc184203205" w:history="1">
+          <w:hyperlink w:anchor="_Toc197376086" w:history="1">
             <w:r>
               <w:rPr>
                 <w:rStyle w:val="Hyperlink"/>
@@ -1177,9 +1167,9 @@
               <w:rPr>
                 <w:rFonts w:asciiTheme="minorHAnsi" w:eastAsiaTheme="minorEastAsia" w:hAnsiTheme="minorHAnsi" w:cstheme="minorBidi"/>
                 <w:noProof/>
-                <w:sz w:val="22"/>
-                <w:szCs w:val="22"/>
+                <w:kern w:val="2"/>
                 <w:lang w:eastAsia="pt-BR"/>
+                <w14:ligatures w14:val="standardContextual"/>
               </w:rPr>
               <w:tab/>
             </w:r>
@@ -1190,7 +1180,7 @@
                 <w:bCs/>
                 <w:noProof/>
               </w:rPr>
-              <w:t>Conclusão</w:t>
+              <w:t>Referências</w:t>
             </w:r>
             <w:r>
               <w:rPr>
@@ -1211,7 +1201,7 @@
                 <w:noProof/>
                 <w:webHidden/>
               </w:rPr>
-              <w:instrText xml:space="preserve"> PAGEREF _Toc184203205 \h </w:instrText>
+              <w:instrText xml:space="preserve"> PAGEREF _Toc197376086 \h </w:instrText>
             </w:r>
             <w:r>
               <w:rPr>
@@ -1231,101 +1221,7 @@
                 <w:noProof/>
                 <w:webHidden/>
               </w:rPr>
-              <w:t>5</w:t>
-            </w:r>
-            <w:r>
-              <w:rPr>
-                <w:noProof/>
-                <w:webHidden/>
-              </w:rPr>
-              <w:fldChar w:fldCharType="end"/>
-            </w:r>
-          </w:hyperlink>
-        </w:p>
-        <w:p>
-          <w:pPr>
-            <w:pStyle w:val="Sumrio1"/>
-            <w:tabs>
-              <w:tab w:val="left" w:pos="1320"/>
-              <w:tab w:val="right" w:leader="dot" w:pos="9061"/>
-            </w:tabs>
-            <w:rPr>
-              <w:rFonts w:asciiTheme="minorHAnsi" w:eastAsiaTheme="minorEastAsia" w:hAnsiTheme="minorHAnsi" w:cstheme="minorBidi"/>
-              <w:noProof/>
-              <w:sz w:val="22"/>
-              <w:szCs w:val="22"/>
-              <w:lang w:eastAsia="pt-BR"/>
-            </w:rPr>
-          </w:pPr>
-          <w:hyperlink w:anchor="_Toc184203206" w:history="1">
-            <w:r>
-              <w:rPr>
-                <w:rStyle w:val="Hyperlink"/>
-                <w:b/>
-                <w:bCs/>
-                <w:noProof/>
-              </w:rPr>
-              <w:t>10.</w:t>
-            </w:r>
-            <w:r>
-              <w:rPr>
-                <w:rFonts w:asciiTheme="minorHAnsi" w:eastAsiaTheme="minorEastAsia" w:hAnsiTheme="minorHAnsi" w:cstheme="minorBidi"/>
-                <w:noProof/>
-                <w:sz w:val="22"/>
-                <w:szCs w:val="22"/>
-                <w:lang w:eastAsia="pt-BR"/>
-              </w:rPr>
-              <w:tab/>
-            </w:r>
-            <w:r>
-              <w:rPr>
-                <w:rStyle w:val="Hyperlink"/>
-                <w:b/>
-                <w:bCs/>
-                <w:noProof/>
-              </w:rPr>
-              <w:t>Referências</w:t>
-            </w:r>
-            <w:r>
-              <w:rPr>
-                <w:noProof/>
-                <w:webHidden/>
-              </w:rPr>
-              <w:tab/>
-            </w:r>
-            <w:r>
-              <w:rPr>
-                <w:noProof/>
-                <w:webHidden/>
-              </w:rPr>
-              <w:fldChar w:fldCharType="begin"/>
-            </w:r>
-            <w:r>
-              <w:rPr>
-                <w:noProof/>
-                <w:webHidden/>
-              </w:rPr>
-              <w:instrText xml:space="preserve"> PAGEREF _Toc184203206 \h </w:instrText>
-            </w:r>
-            <w:r>
-              <w:rPr>
-                <w:noProof/>
-                <w:webHidden/>
-              </w:rPr>
-            </w:r>
-            <w:r>
-              <w:rPr>
-                <w:noProof/>
-                <w:webHidden/>
-              </w:rPr>
-              <w:fldChar w:fldCharType="separate"/>
-            </w:r>
-            <w:r>
-              <w:rPr>
-                <w:noProof/>
-                <w:webHidden/>
-              </w:rPr>
-              <w:t>5</w:t>
+              <w:t>2</w:t>
             </w:r>
             <w:r>
               <w:rPr>
@@ -1376,7 +1272,7 @@
         </w:rPr>
       </w:pPr>
       <w:bookmarkStart w:id="0" w:name="_Toc181060076"/>
-      <w:bookmarkStart w:id="1" w:name="_Toc184203197"/>
+      <w:bookmarkStart w:id="1" w:name="_Toc197376078"/>
       <w:r>
         <w:rPr>
           <w:rFonts w:ascii="Arial" w:hAnsi="Arial" w:cs="Arial"/>
@@ -1432,7 +1328,6 @@
         </w:rPr>
       </w:pPr>
       <w:bookmarkStart w:id="2" w:name="_Toc181060077"/>
-      <w:bookmarkStart w:id="3" w:name="_Toc184203198"/>
       <w:r>
         <w:rPr>
           <w:b/>
@@ -1463,6 +1358,7 @@
           <w:szCs w:val="28"/>
         </w:rPr>
       </w:pPr>
+      <w:bookmarkStart w:id="3" w:name="_Toc197376079"/>
       <w:r>
         <w:rPr>
           <w:rFonts w:ascii="Arial" w:hAnsi="Arial" w:cs="Arial"/>
@@ -1668,7 +1564,7 @@
           <w:szCs w:val="28"/>
         </w:rPr>
       </w:pPr>
-      <w:bookmarkStart w:id="5" w:name="_Toc184203200"/>
+      <w:bookmarkStart w:id="5" w:name="_Toc197376080"/>
       <w:r>
         <w:rPr>
           <w:rFonts w:ascii="Arial" w:hAnsi="Arial" w:cs="Arial"/>
@@ -2199,7 +2095,6 @@
           <w:szCs w:val="28"/>
         </w:rPr>
       </w:pPr>
-      <w:bookmarkStart w:id="7" w:name="_Toc184203201"/>
       <w:r>
         <w:rPr>
           <w:b/>
@@ -2230,6 +2125,7 @@
           <w:szCs w:val="28"/>
         </w:rPr>
       </w:pPr>
+      <w:bookmarkStart w:id="7" w:name="_Toc197376081"/>
       <w:r>
         <w:rPr>
           <w:rFonts w:ascii="Arial" w:hAnsi="Arial" w:cs="Arial"/>
@@ -3144,6 +3040,26 @@
     </w:p>
     <w:p>
       <w:pPr>
+        <w:rPr>
+          <w:rFonts w:eastAsiaTheme="majorEastAsia"/>
+          <w:b/>
+          <w:bCs/>
+          <w:sz w:val="28"/>
+          <w:szCs w:val="28"/>
+        </w:rPr>
+      </w:pPr>
+      <w:r>
+        <w:rPr>
+          <w:b/>
+          <w:bCs/>
+          <w:sz w:val="28"/>
+          <w:szCs w:val="28"/>
+        </w:rPr>
+        <w:br w:type="page"/>
+      </w:r>
+    </w:p>
+    <w:p>
+      <w:pPr>
         <w:pStyle w:val="Ttulo1"/>
         <w:numPr>
           <w:ilvl w:val="0"/>
@@ -3162,7 +3078,7 @@
           <w:szCs w:val="28"/>
         </w:rPr>
       </w:pPr>
-      <w:bookmarkStart w:id="8" w:name="_Toc184203202"/>
+      <w:bookmarkStart w:id="8" w:name="_Toc197376082"/>
       <w:r>
         <w:rPr>
           <w:rFonts w:ascii="Arial" w:hAnsi="Arial" w:cs="Arial"/>
@@ -3172,6 +3088,7 @@
           <w:sz w:val="28"/>
           <w:szCs w:val="28"/>
         </w:rPr>
+        <w:lastRenderedPageBreak/>
         <w:t>Banco de Dados</w:t>
       </w:r>
       <w:bookmarkEnd w:id="8"/>
@@ -3274,7 +3191,6 @@
         <w:rPr>
           <w:noProof/>
         </w:rPr>
-        <w:lastRenderedPageBreak/>
         <w:drawing>
           <wp:inline distT="0" distB="0" distL="0" distR="0" wp14:anchorId="5AB7E067" wp14:editId="5B28C428">
             <wp:extent cx="4720442" cy="3525631"/>
@@ -3578,6 +3494,7 @@
           <w:sz w:val="10"/>
           <w:szCs w:val="8"/>
         </w:rPr>
+        <w:lastRenderedPageBreak/>
         <w:t xml:space="preserve">    </w:t>
       </w:r>
       <w:proofErr w:type="spellStart"/>
@@ -3677,6 +3594,52 @@
           <w:sz w:val="10"/>
           <w:szCs w:val="8"/>
         </w:rPr>
+        <w:t xml:space="preserve">    Email </w:t>
+      </w:r>
+      <w:proofErr w:type="gramStart"/>
+      <w:r>
+        <w:rPr>
+          <w:sz w:val="10"/>
+          <w:szCs w:val="8"/>
+        </w:rPr>
+        <w:t>VARCHAR</w:t>
+      </w:r>
+      <w:r>
+        <w:rPr>
+          <w:sz w:val="10"/>
+          <w:szCs w:val="8"/>
+        </w:rPr>
+        <w:t>(</w:t>
+      </w:r>
+      <w:proofErr w:type="gramEnd"/>
+      <w:r>
+        <w:rPr>
+          <w:sz w:val="10"/>
+          <w:szCs w:val="8"/>
+        </w:rPr>
+        <w:t>100)</w:t>
+      </w:r>
+      <w:r>
+        <w:rPr>
+          <w:sz w:val="10"/>
+          <w:szCs w:val="8"/>
+        </w:rPr>
+        <w:t>,</w:t>
+      </w:r>
+    </w:p>
+    <w:p>
+      <w:pPr>
+        <w:ind w:firstLine="0"/>
+        <w:rPr>
+          <w:sz w:val="10"/>
+          <w:szCs w:val="8"/>
+        </w:rPr>
+      </w:pPr>
+      <w:r>
+        <w:rPr>
+          <w:sz w:val="10"/>
+          <w:szCs w:val="8"/>
+        </w:rPr>
         <w:t xml:space="preserve">    </w:t>
       </w:r>
       <w:proofErr w:type="spellStart"/>
@@ -3685,7 +3648,7 @@
           <w:sz w:val="10"/>
           <w:szCs w:val="8"/>
         </w:rPr>
-        <w:t>Email</w:t>
+        <w:t>Endereco</w:t>
       </w:r>
       <w:proofErr w:type="spellEnd"/>
       <w:r>
@@ -3716,7 +3679,7 @@
           <w:sz w:val="10"/>
           <w:szCs w:val="8"/>
         </w:rPr>
-        <w:t>100)</w:t>
+        <w:t>255)</w:t>
       </w:r>
       <w:r>
         <w:rPr>
@@ -3739,6 +3702,84 @@
           <w:sz w:val="10"/>
           <w:szCs w:val="8"/>
         </w:rPr>
+        <w:t xml:space="preserve">    CPF </w:t>
+      </w:r>
+      <w:proofErr w:type="gramStart"/>
+      <w:r>
+        <w:rPr>
+          <w:sz w:val="10"/>
+          <w:szCs w:val="8"/>
+        </w:rPr>
+        <w:t>CHAR(</w:t>
+      </w:r>
+      <w:proofErr w:type="gramEnd"/>
+      <w:r>
+        <w:rPr>
+          <w:sz w:val="10"/>
+          <w:szCs w:val="8"/>
+        </w:rPr>
+        <w:t>14) NOT NULL</w:t>
+      </w:r>
+      <w:r>
+        <w:rPr>
+          <w:sz w:val="10"/>
+          <w:szCs w:val="8"/>
+        </w:rPr>
+        <w:t>,</w:t>
+      </w:r>
+    </w:p>
+    <w:p>
+      <w:pPr>
+        <w:ind w:firstLine="0"/>
+        <w:rPr>
+          <w:sz w:val="10"/>
+          <w:szCs w:val="8"/>
+        </w:rPr>
+      </w:pPr>
+      <w:r>
+        <w:rPr>
+          <w:sz w:val="10"/>
+          <w:szCs w:val="8"/>
+        </w:rPr>
+        <w:t xml:space="preserve">    Telefone </w:t>
+      </w:r>
+      <w:proofErr w:type="gramStart"/>
+      <w:r>
+        <w:rPr>
+          <w:sz w:val="10"/>
+          <w:szCs w:val="8"/>
+        </w:rPr>
+        <w:t>CHAR(</w:t>
+      </w:r>
+      <w:proofErr w:type="gramEnd"/>
+      <w:r>
+        <w:rPr>
+          <w:sz w:val="10"/>
+          <w:szCs w:val="8"/>
+        </w:rPr>
+        <w:t>14)</w:t>
+      </w:r>
+      <w:r>
+        <w:rPr>
+          <w:sz w:val="10"/>
+          <w:szCs w:val="8"/>
+        </w:rPr>
+        <w:t>,</w:t>
+      </w:r>
+    </w:p>
+    <w:p>
+      <w:pPr>
+        <w:ind w:firstLine="0"/>
+        <w:rPr>
+          <w:sz w:val="10"/>
+          <w:szCs w:val="8"/>
+        </w:rPr>
+      </w:pPr>
+      <w:r>
+        <w:rPr>
+          <w:sz w:val="10"/>
+          <w:szCs w:val="8"/>
+        </w:rPr>
         <w:t xml:space="preserve">    </w:t>
       </w:r>
       <w:proofErr w:type="spellStart"/>
@@ -3747,7 +3788,14 @@
           <w:sz w:val="10"/>
           <w:szCs w:val="8"/>
         </w:rPr>
-        <w:t>Endereco</w:t>
+        <w:t>Usuario</w:t>
+      </w:r>
+      <w:r>
+        <w:rPr>
+          <w:sz w:val="10"/>
+          <w:szCs w:val="8"/>
+        </w:rPr>
+        <w:t>Cliente</w:t>
       </w:r>
       <w:proofErr w:type="spellEnd"/>
       <w:r>
@@ -3778,8 +3826,157 @@
           <w:sz w:val="10"/>
           <w:szCs w:val="8"/>
         </w:rPr>
+        <w:t>50)</w:t>
+      </w:r>
+      <w:r>
+        <w:rPr>
+          <w:sz w:val="10"/>
+          <w:szCs w:val="8"/>
+        </w:rPr>
+        <w:t>,</w:t>
+      </w:r>
+    </w:p>
+    <w:p>
+      <w:pPr>
+        <w:ind w:firstLine="0"/>
+        <w:rPr>
+          <w:sz w:val="10"/>
+          <w:szCs w:val="8"/>
+        </w:rPr>
+      </w:pPr>
+      <w:r>
+        <w:rPr>
+          <w:sz w:val="10"/>
+          <w:szCs w:val="8"/>
+        </w:rPr>
+        <w:t xml:space="preserve">    Senha </w:t>
+      </w:r>
+      <w:proofErr w:type="gramStart"/>
+      <w:r>
+        <w:rPr>
+          <w:sz w:val="10"/>
+          <w:szCs w:val="8"/>
+        </w:rPr>
+        <w:t>VARCHAR</w:t>
+      </w:r>
+      <w:r>
+        <w:rPr>
+          <w:sz w:val="10"/>
+          <w:szCs w:val="8"/>
+        </w:rPr>
+        <w:t>(</w:t>
+      </w:r>
+      <w:proofErr w:type="gramEnd"/>
+      <w:r>
+        <w:rPr>
+          <w:sz w:val="10"/>
+          <w:szCs w:val="8"/>
+        </w:rPr>
         <w:t>255)</w:t>
       </w:r>
+    </w:p>
+    <w:p>
+      <w:pPr>
+        <w:ind w:firstLine="0"/>
+        <w:rPr>
+          <w:sz w:val="10"/>
+          <w:szCs w:val="8"/>
+        </w:rPr>
+      </w:pPr>
+      <w:r>
+        <w:rPr>
+          <w:sz w:val="10"/>
+          <w:szCs w:val="8"/>
+        </w:rPr>
+        <w:t>);</w:t>
+      </w:r>
+    </w:p>
+    <w:p>
+      <w:pPr>
+        <w:ind w:firstLine="0"/>
+        <w:rPr>
+          <w:sz w:val="10"/>
+          <w:szCs w:val="8"/>
+        </w:rPr>
+      </w:pPr>
+    </w:p>
+    <w:p>
+      <w:pPr>
+        <w:ind w:firstLine="0"/>
+        <w:rPr>
+          <w:sz w:val="10"/>
+          <w:szCs w:val="8"/>
+        </w:rPr>
+      </w:pPr>
+      <w:r>
+        <w:rPr>
+          <w:sz w:val="10"/>
+          <w:szCs w:val="8"/>
+        </w:rPr>
+        <w:t xml:space="preserve">CREATE TABLE </w:t>
+      </w:r>
+      <w:proofErr w:type="spellStart"/>
+      <w:r>
+        <w:rPr>
+          <w:sz w:val="10"/>
+          <w:szCs w:val="8"/>
+        </w:rPr>
+        <w:t>Tecnico</w:t>
+      </w:r>
+      <w:proofErr w:type="spellEnd"/>
+      <w:r>
+        <w:rPr>
+          <w:sz w:val="10"/>
+          <w:szCs w:val="8"/>
+        </w:rPr>
+        <w:t xml:space="preserve"> (</w:t>
+      </w:r>
+    </w:p>
+    <w:p>
+      <w:pPr>
+        <w:ind w:firstLine="0"/>
+        <w:rPr>
+          <w:sz w:val="10"/>
+          <w:szCs w:val="8"/>
+        </w:rPr>
+      </w:pPr>
+      <w:r>
+        <w:rPr>
+          <w:sz w:val="10"/>
+          <w:szCs w:val="8"/>
+        </w:rPr>
+        <w:t xml:space="preserve">    </w:t>
+      </w:r>
+      <w:proofErr w:type="spellStart"/>
+      <w:r>
+        <w:rPr>
+          <w:sz w:val="10"/>
+          <w:szCs w:val="8"/>
+        </w:rPr>
+        <w:t>IDTecnico</w:t>
+      </w:r>
+      <w:proofErr w:type="spellEnd"/>
+      <w:r>
+        <w:rPr>
+          <w:sz w:val="10"/>
+          <w:szCs w:val="8"/>
+        </w:rPr>
+        <w:t xml:space="preserve"> INTEGER PRIMARY KEY</w:t>
+      </w:r>
+      <w:r>
+        <w:rPr>
+          <w:sz w:val="10"/>
+          <w:szCs w:val="8"/>
+        </w:rPr>
+        <w:t xml:space="preserve"> </w:t>
+      </w:r>
+      <w:r>
+        <w:rPr>
+          <w:sz w:val="10"/>
+          <w:szCs w:val="8"/>
+        </w:rPr>
+        <w:t>AUTO_INCREMENT</w:t>
+      </w:r>
       <w:r>
         <w:rPr>
           <w:sz w:val="10"/>
@@ -3801,7 +3998,7 @@
           <w:sz w:val="10"/>
           <w:szCs w:val="8"/>
         </w:rPr>
-        <w:t xml:space="preserve">    CPF </w:t>
+        <w:t xml:space="preserve">    Nome </w:t>
       </w:r>
       <w:proofErr w:type="gramStart"/>
       <w:r>
@@ -3809,6 +4006,52 @@
           <w:sz w:val="10"/>
           <w:szCs w:val="8"/>
         </w:rPr>
+        <w:t>VARCHAR</w:t>
+      </w:r>
+      <w:r>
+        <w:rPr>
+          <w:sz w:val="10"/>
+          <w:szCs w:val="8"/>
+        </w:rPr>
+        <w:t>(</w:t>
+      </w:r>
+      <w:proofErr w:type="gramEnd"/>
+      <w:r>
+        <w:rPr>
+          <w:sz w:val="10"/>
+          <w:szCs w:val="8"/>
+        </w:rPr>
+        <w:t>50)</w:t>
+      </w:r>
+      <w:r>
+        <w:rPr>
+          <w:sz w:val="10"/>
+          <w:szCs w:val="8"/>
+        </w:rPr>
+        <w:t>,</w:t>
+      </w:r>
+    </w:p>
+    <w:p>
+      <w:pPr>
+        <w:ind w:firstLine="0"/>
+        <w:rPr>
+          <w:sz w:val="10"/>
+          <w:szCs w:val="8"/>
+        </w:rPr>
+      </w:pPr>
+      <w:r>
+        <w:rPr>
+          <w:sz w:val="10"/>
+          <w:szCs w:val="8"/>
+        </w:rPr>
+        <w:t xml:space="preserve">    Telefone </w:t>
+      </w:r>
+      <w:proofErr w:type="gramStart"/>
+      <w:r>
+        <w:rPr>
+          <w:sz w:val="10"/>
+          <w:szCs w:val="8"/>
+        </w:rPr>
         <w:t>CHAR(</w:t>
       </w:r>
       <w:proofErr w:type="gramEnd"/>
@@ -3817,7 +4060,7 @@
           <w:sz w:val="10"/>
           <w:szCs w:val="8"/>
         </w:rPr>
-        <w:t>14) NOT NULL</w:t>
+        <w:t>14)</w:t>
       </w:r>
       <w:r>
         <w:rPr>
@@ -3840,365 +4083,7 @@
           <w:sz w:val="10"/>
           <w:szCs w:val="8"/>
         </w:rPr>
-        <w:t xml:space="preserve">    Telefone </w:t>
-      </w:r>
-      <w:proofErr w:type="gramStart"/>
-      <w:r>
-        <w:rPr>
-          <w:sz w:val="10"/>
-          <w:szCs w:val="8"/>
-        </w:rPr>
-        <w:t>CHAR(</w:t>
-      </w:r>
-      <w:proofErr w:type="gramEnd"/>
-      <w:r>
-        <w:rPr>
-          <w:sz w:val="10"/>
-          <w:szCs w:val="8"/>
-        </w:rPr>
-        <w:t>14)</w:t>
-      </w:r>
-      <w:r>
-        <w:rPr>
-          <w:sz w:val="10"/>
-          <w:szCs w:val="8"/>
-        </w:rPr>
-        <w:t>,</w:t>
-      </w:r>
-    </w:p>
-    <w:p>
-      <w:pPr>
-        <w:ind w:firstLine="0"/>
-        <w:rPr>
-          <w:sz w:val="10"/>
-          <w:szCs w:val="8"/>
-        </w:rPr>
-      </w:pPr>
-      <w:r>
-        <w:rPr>
-          <w:sz w:val="10"/>
-          <w:szCs w:val="8"/>
-        </w:rPr>
-        <w:t xml:space="preserve">    </w:t>
-      </w:r>
-      <w:proofErr w:type="spellStart"/>
-      <w:r>
-        <w:rPr>
-          <w:sz w:val="10"/>
-          <w:szCs w:val="8"/>
-        </w:rPr>
-        <w:t>Usuario</w:t>
-      </w:r>
-      <w:r>
-        <w:rPr>
-          <w:sz w:val="10"/>
-          <w:szCs w:val="8"/>
-        </w:rPr>
-        <w:t>Cliente</w:t>
-      </w:r>
-      <w:proofErr w:type="spellEnd"/>
-      <w:r>
-        <w:rPr>
-          <w:sz w:val="10"/>
-          <w:szCs w:val="8"/>
-        </w:rPr>
-        <w:t xml:space="preserve"> </w:t>
-      </w:r>
-      <w:proofErr w:type="gramStart"/>
-      <w:r>
-        <w:rPr>
-          <w:sz w:val="10"/>
-          <w:szCs w:val="8"/>
-        </w:rPr>
-        <w:t>VARCHAR</w:t>
-      </w:r>
-      <w:r>
-        <w:rPr>
-          <w:sz w:val="10"/>
-          <w:szCs w:val="8"/>
-        </w:rPr>
-        <w:t>(</w:t>
-      </w:r>
-      <w:proofErr w:type="gramEnd"/>
-      <w:r>
-        <w:rPr>
-          <w:sz w:val="10"/>
-          <w:szCs w:val="8"/>
-        </w:rPr>
-        <w:t>50)</w:t>
-      </w:r>
-      <w:r>
-        <w:rPr>
-          <w:sz w:val="10"/>
-          <w:szCs w:val="8"/>
-        </w:rPr>
-        <w:t>,</w:t>
-      </w:r>
-    </w:p>
-    <w:p>
-      <w:pPr>
-        <w:ind w:firstLine="0"/>
-        <w:rPr>
-          <w:sz w:val="10"/>
-          <w:szCs w:val="8"/>
-        </w:rPr>
-      </w:pPr>
-      <w:r>
-        <w:rPr>
-          <w:sz w:val="10"/>
-          <w:szCs w:val="8"/>
-        </w:rPr>
-        <w:t xml:space="preserve">    Senha </w:t>
-      </w:r>
-      <w:proofErr w:type="gramStart"/>
-      <w:r>
-        <w:rPr>
-          <w:sz w:val="10"/>
-          <w:szCs w:val="8"/>
-        </w:rPr>
-        <w:t>VARCHAR</w:t>
-      </w:r>
-      <w:r>
-        <w:rPr>
-          <w:sz w:val="10"/>
-          <w:szCs w:val="8"/>
-        </w:rPr>
-        <w:t>(</w:t>
-      </w:r>
-      <w:proofErr w:type="gramEnd"/>
-      <w:r>
-        <w:rPr>
-          <w:sz w:val="10"/>
-          <w:szCs w:val="8"/>
-        </w:rPr>
-        <w:t>255)</w:t>
-      </w:r>
-    </w:p>
-    <w:p>
-      <w:pPr>
-        <w:ind w:firstLine="0"/>
-        <w:rPr>
-          <w:sz w:val="10"/>
-          <w:szCs w:val="8"/>
-        </w:rPr>
-      </w:pPr>
-      <w:r>
-        <w:rPr>
-          <w:sz w:val="10"/>
-          <w:szCs w:val="8"/>
-        </w:rPr>
-        <w:t>);</w:t>
-      </w:r>
-    </w:p>
-    <w:p>
-      <w:pPr>
-        <w:ind w:firstLine="0"/>
-        <w:rPr>
-          <w:sz w:val="10"/>
-          <w:szCs w:val="8"/>
-        </w:rPr>
-      </w:pPr>
-    </w:p>
-    <w:p>
-      <w:pPr>
-        <w:ind w:firstLine="0"/>
-        <w:rPr>
-          <w:sz w:val="10"/>
-          <w:szCs w:val="8"/>
-        </w:rPr>
-      </w:pPr>
-      <w:r>
-        <w:rPr>
-          <w:sz w:val="10"/>
-          <w:szCs w:val="8"/>
-        </w:rPr>
-        <w:t xml:space="preserve">CREATE TABLE </w:t>
-      </w:r>
-      <w:proofErr w:type="spellStart"/>
-      <w:r>
-        <w:rPr>
-          <w:sz w:val="10"/>
-          <w:szCs w:val="8"/>
-        </w:rPr>
-        <w:t>Tecnico</w:t>
-      </w:r>
-      <w:proofErr w:type="spellEnd"/>
-      <w:r>
-        <w:rPr>
-          <w:sz w:val="10"/>
-          <w:szCs w:val="8"/>
-        </w:rPr>
-        <w:t xml:space="preserve"> (</w:t>
-      </w:r>
-    </w:p>
-    <w:p>
-      <w:pPr>
-        <w:ind w:firstLine="0"/>
-        <w:rPr>
-          <w:sz w:val="10"/>
-          <w:szCs w:val="8"/>
-        </w:rPr>
-      </w:pPr>
-      <w:r>
-        <w:rPr>
-          <w:sz w:val="10"/>
-          <w:szCs w:val="8"/>
-        </w:rPr>
-        <w:t xml:space="preserve">    </w:t>
-      </w:r>
-      <w:proofErr w:type="spellStart"/>
-      <w:r>
-        <w:rPr>
-          <w:sz w:val="10"/>
-          <w:szCs w:val="8"/>
-        </w:rPr>
-        <w:t>IDTecnico</w:t>
-      </w:r>
-      <w:proofErr w:type="spellEnd"/>
-      <w:r>
-        <w:rPr>
-          <w:sz w:val="10"/>
-          <w:szCs w:val="8"/>
-        </w:rPr>
-        <w:t xml:space="preserve"> INTEGER PRIMARY KEY</w:t>
-      </w:r>
-      <w:r>
-        <w:rPr>
-          <w:sz w:val="10"/>
-          <w:szCs w:val="8"/>
-        </w:rPr>
-        <w:t xml:space="preserve"> </w:t>
-      </w:r>
-      <w:r>
-        <w:rPr>
-          <w:sz w:val="10"/>
-          <w:szCs w:val="8"/>
-        </w:rPr>
-        <w:t>AUTO_INCREMENT</w:t>
-      </w:r>
-      <w:r>
-        <w:rPr>
-          <w:sz w:val="10"/>
-          <w:szCs w:val="8"/>
-        </w:rPr>
-        <w:t>,</w:t>
-      </w:r>
-    </w:p>
-    <w:p>
-      <w:pPr>
-        <w:ind w:firstLine="0"/>
-        <w:rPr>
-          <w:sz w:val="10"/>
-          <w:szCs w:val="8"/>
-        </w:rPr>
-      </w:pPr>
-      <w:r>
-        <w:rPr>
-          <w:sz w:val="10"/>
-          <w:szCs w:val="8"/>
-        </w:rPr>
-        <w:t xml:space="preserve">    Nome </w:t>
-      </w:r>
-      <w:proofErr w:type="gramStart"/>
-      <w:r>
-        <w:rPr>
-          <w:sz w:val="10"/>
-          <w:szCs w:val="8"/>
-        </w:rPr>
-        <w:t>VARCHAR</w:t>
-      </w:r>
-      <w:r>
-        <w:rPr>
-          <w:sz w:val="10"/>
-          <w:szCs w:val="8"/>
-        </w:rPr>
-        <w:t>(</w:t>
-      </w:r>
-      <w:proofErr w:type="gramEnd"/>
-      <w:r>
-        <w:rPr>
-          <w:sz w:val="10"/>
-          <w:szCs w:val="8"/>
-        </w:rPr>
-        <w:t>50)</w:t>
-      </w:r>
-      <w:r>
-        <w:rPr>
-          <w:sz w:val="10"/>
-          <w:szCs w:val="8"/>
-        </w:rPr>
-        <w:t>,</w:t>
-      </w:r>
-    </w:p>
-    <w:p>
-      <w:pPr>
-        <w:ind w:firstLine="0"/>
-        <w:rPr>
-          <w:sz w:val="10"/>
-          <w:szCs w:val="8"/>
-        </w:rPr>
-      </w:pPr>
-      <w:r>
-        <w:rPr>
-          <w:sz w:val="10"/>
-          <w:szCs w:val="8"/>
-        </w:rPr>
-        <w:t xml:space="preserve">    Telefone </w:t>
-      </w:r>
-      <w:proofErr w:type="gramStart"/>
-      <w:r>
-        <w:rPr>
-          <w:sz w:val="10"/>
-          <w:szCs w:val="8"/>
-        </w:rPr>
-        <w:t>CHAR(</w:t>
-      </w:r>
-      <w:proofErr w:type="gramEnd"/>
-      <w:r>
-        <w:rPr>
-          <w:sz w:val="10"/>
-          <w:szCs w:val="8"/>
-        </w:rPr>
-        <w:t>14)</w:t>
-      </w:r>
-      <w:r>
-        <w:rPr>
-          <w:sz w:val="10"/>
-          <w:szCs w:val="8"/>
-        </w:rPr>
-        <w:t>,</w:t>
-      </w:r>
-    </w:p>
-    <w:p>
-      <w:pPr>
-        <w:ind w:firstLine="0"/>
-        <w:rPr>
-          <w:sz w:val="10"/>
-          <w:szCs w:val="8"/>
-        </w:rPr>
-      </w:pPr>
-      <w:r>
-        <w:rPr>
-          <w:sz w:val="10"/>
-          <w:szCs w:val="8"/>
-        </w:rPr>
-        <w:t xml:space="preserve">    </w:t>
-      </w:r>
-      <w:proofErr w:type="spellStart"/>
-      <w:r>
-        <w:rPr>
-          <w:sz w:val="10"/>
-          <w:szCs w:val="8"/>
-        </w:rPr>
-        <w:t>Email</w:t>
-      </w:r>
-      <w:proofErr w:type="spellEnd"/>
-      <w:r>
-        <w:rPr>
-          <w:sz w:val="10"/>
-          <w:szCs w:val="8"/>
-        </w:rPr>
-        <w:t xml:space="preserve"> </w:t>
+        <w:t xml:space="preserve">    Email </w:t>
       </w:r>
       <w:proofErr w:type="gramStart"/>
       <w:r>
@@ -5097,6 +4982,26 @@
     </w:p>
     <w:p>
       <w:pPr>
+        <w:rPr>
+          <w:rFonts w:eastAsiaTheme="majorEastAsia"/>
+          <w:b/>
+          <w:bCs/>
+          <w:sz w:val="28"/>
+          <w:szCs w:val="28"/>
+        </w:rPr>
+      </w:pPr>
+      <w:r>
+        <w:rPr>
+          <w:b/>
+          <w:bCs/>
+          <w:sz w:val="28"/>
+          <w:szCs w:val="28"/>
+        </w:rPr>
+        <w:br w:type="page"/>
+      </w:r>
+    </w:p>
+    <w:p>
+      <w:pPr>
         <w:pStyle w:val="Ttulo1"/>
         <w:numPr>
           <w:ilvl w:val="0"/>
@@ -5115,7 +5020,7 @@
           <w:szCs w:val="28"/>
         </w:rPr>
       </w:pPr>
-      <w:bookmarkStart w:id="9" w:name="_Toc184203203"/>
+      <w:bookmarkStart w:id="9" w:name="_Toc197376083"/>
       <w:r>
         <w:rPr>
           <w:rFonts w:ascii="Arial" w:hAnsi="Arial" w:cs="Arial"/>
@@ -5125,6 +5030,7 @@
           <w:sz w:val="28"/>
           <w:szCs w:val="28"/>
         </w:rPr>
+        <w:lastRenderedPageBreak/>
         <w:t>Projeto WEB</w:t>
       </w:r>
       <w:bookmarkEnd w:id="9"/>
@@ -5155,7 +5061,6 @@
     </w:p>
     <w:p>
       <w:r>
-        <w:lastRenderedPageBreak/>
         <w:t>PRINT TELAS PRONTAS</w:t>
       </w:r>
     </w:p>
@@ -5191,6 +5096,9 @@
         <w:jc w:val="center"/>
       </w:pPr>
       <w:r>
+        <w:rPr>
+          <w:noProof/>
+        </w:rPr>
         <w:drawing>
           <wp:inline distT="0" distB="0" distL="0" distR="0" wp14:anchorId="2B8C7243" wp14:editId="261A5952">
             <wp:extent cx="3918857" cy="2213980"/>
@@ -5322,7 +5230,7 @@
           <w:szCs w:val="28"/>
         </w:rPr>
       </w:pPr>
-      <w:bookmarkStart w:id="10" w:name="_Toc184203204"/>
+      <w:bookmarkStart w:id="10" w:name="_Toc197376084"/>
       <w:r>
         <w:rPr>
           <w:rFonts w:ascii="Arial" w:hAnsi="Arial" w:cs="Arial"/>
@@ -5356,7 +5264,7 @@
           <w:szCs w:val="28"/>
         </w:rPr>
       </w:pPr>
-      <w:bookmarkStart w:id="11" w:name="_Toc184203205"/>
+      <w:bookmarkStart w:id="11" w:name="_Toc197376085"/>
       <w:r>
         <w:rPr>
           <w:rFonts w:ascii="Arial" w:hAnsi="Arial" w:cs="Arial"/>
@@ -5390,7 +5298,7 @@
           <w:szCs w:val="28"/>
         </w:rPr>
       </w:pPr>
-      <w:bookmarkStart w:id="12" w:name="_Toc184203206"/>
+      <w:bookmarkStart w:id="12" w:name="_Toc197376086"/>
       <w:r>
         <w:rPr>
           <w:rFonts w:ascii="Arial" w:hAnsi="Arial" w:cs="Arial"/>
@@ -5444,7 +5352,7 @@
 </file>
 
 <file path=word/endnotes.xml><?xml version="1.0" encoding="utf-8"?>
-<w:endnotes xmlns:wpc="http://schemas.microsoft.com/office/word/2010/wordprocessingCanvas" xmlns:cx="http://schemas.microsoft.com/office/drawing/2014/chartex" xmlns:cx1="http://schemas.microsoft.com/office/drawing/2015/9/8/chartex" xmlns:cx2="http://schemas.microsoft.com/office/drawing/2015/10/21/chartex" xmlns:cx3="http://schemas.microsoft.com/office/drawing/2016/5/9/chartex" xmlns:cx4="http://schemas.microsoft.com/office/drawing/2016/5/10/chartex" xmlns:cx5="http://schemas.microsoft.com/office/drawing/2016/5/11/chartex" xmlns:cx6="http://schemas.microsoft.com/office/drawing/2016/5/12/chartex" xmlns:cx7="http://schemas.microsoft.com/office/drawing/2016/5/13/chartex" xmlns:cx8="http://schemas.microsoft.com/office/drawing/2016/5/14/chartex" xmlns:mc="http://schemas.openxmlformats.org/markup-compatibility/2006" xmlns:aink="http://schemas.microsoft.com/office/drawing/2016/ink" xmlns:am3d="http://schemas.microsoft.com/office/drawing/2017/model3d" xmlns:o="urn:schemas-microsoft-com:office:office" xmlns:r="http://schemas.openxmlformats.org/officeDocument/2006/relationships" xmlns:m="http://schemas.openxmlformats.org/officeDocument/2006/math" xmlns:v="urn:schemas-microsoft-com:vml" xmlns:wp14="http://schemas.microsoft.com/office/word/2010/wordprocessingDrawing" xmlns:wp="http://schemas.openxmlformats.org/drawingml/2006/wordprocessingDrawing" xmlns:w10="urn:schemas-microsoft-com:office:word" xmlns:w="http://schemas.openxmlformats.org/wordprocessingml/2006/main" xmlns:w14="http://schemas.microsoft.com/office/word/2010/wordml" xmlns:w15="http://schemas.microsoft.com/office/word/2012/wordml" xmlns:w16cex="http://schemas.microsoft.com/office/word/2018/wordml/cex" xmlns:w16cid="http://schemas.microsoft.com/office/word/2016/wordml/cid" xmlns:w16="http://schemas.microsoft.com/office/word/2018/wordml" xmlns:w16sdtdh="http://schemas.microsoft.com/office/word/2020/wordml/sdtdatahash" xmlns:w16se="http://schemas.microsoft.com/office/word/2015/wordml/symex" xmlns:wpg="http://schemas.microsoft.com/office/word/2010/wordprocessingGroup" xmlns:wpi="http://schemas.microsoft.com/office/word/2010/wordprocessingInk" xmlns:wne="http://schemas.microsoft.com/office/word/2006/wordml" xmlns:wps="http://schemas.microsoft.com/office/word/2010/wordprocessingShape" mc:Ignorable="w14 w15 w16se w16cid w16 w16cex w16sdtdh wp14">
+<w:endnotes xmlns:wpc="http://schemas.microsoft.com/office/word/2010/wordprocessingCanvas" xmlns:cx="http://schemas.microsoft.com/office/drawing/2014/chartex" xmlns:cx1="http://schemas.microsoft.com/office/drawing/2015/9/8/chartex" xmlns:cx2="http://schemas.microsoft.com/office/drawing/2015/10/21/chartex" xmlns:cx3="http://schemas.microsoft.com/office/drawing/2016/5/9/chartex" xmlns:cx4="http://schemas.microsoft.com/office/drawing/2016/5/10/chartex" xmlns:cx5="http://schemas.microsoft.com/office/drawing/2016/5/11/chartex" xmlns:cx6="http://schemas.microsoft.com/office/drawing/2016/5/12/chartex" xmlns:cx7="http://schemas.microsoft.com/office/drawing/2016/5/13/chartex" xmlns:cx8="http://schemas.microsoft.com/office/drawing/2016/5/14/chartex" xmlns:mc="http://schemas.openxmlformats.org/markup-compatibility/2006" xmlns:aink="http://schemas.microsoft.com/office/drawing/2016/ink" xmlns:am3d="http://schemas.microsoft.com/office/drawing/2017/model3d" xmlns:o="urn:schemas-microsoft-com:office:office" xmlns:oel="http://schemas.microsoft.com/office/2019/extlst" xmlns:r="http://schemas.openxmlformats.org/officeDocument/2006/relationships" xmlns:m="http://schemas.openxmlformats.org/officeDocument/2006/math" xmlns:v="urn:schemas-microsoft-com:vml" xmlns:wp14="http://schemas.microsoft.com/office/word/2010/wordprocessingDrawing" xmlns:wp="http://schemas.openxmlformats.org/drawingml/2006/wordprocessingDrawing" xmlns:w10="urn:schemas-microsoft-com:office:word" xmlns:w="http://schemas.openxmlformats.org/wordprocessingml/2006/main" xmlns:w14="http://schemas.microsoft.com/office/word/2010/wordml" xmlns:w15="http://schemas.microsoft.com/office/word/2012/wordml" xmlns:w16cex="http://schemas.microsoft.com/office/word/2018/wordml/cex" xmlns:w16cid="http://schemas.microsoft.com/office/word/2016/wordml/cid" xmlns:w16="http://schemas.microsoft.com/office/word/2018/wordml" xmlns:w16du="http://schemas.microsoft.com/office/word/2023/wordml/word16du" xmlns:w16sdtdh="http://schemas.microsoft.com/office/word/2020/wordml/sdtdatahash" xmlns:w16sdtfl="http://schemas.microsoft.com/office/word/2024/wordml/sdtformatlock" xmlns:w16se="http://schemas.microsoft.com/office/word/2015/wordml/symex" xmlns:wpg="http://schemas.microsoft.com/office/word/2010/wordprocessingGroup" xmlns:wpi="http://schemas.microsoft.com/office/word/2010/wordprocessingInk" xmlns:wne="http://schemas.microsoft.com/office/word/2006/wordml" xmlns:wps="http://schemas.microsoft.com/office/word/2010/wordprocessingShape" mc:Ignorable="w14 w15 w16se w16cid w16 w16cex w16sdtdh w16sdtfl w16du wp14">
   <w:endnote w:type="separator" w:id="-1">
     <w:p>
       <w:pPr>
@@ -5469,7 +5377,7 @@
 </file>
 
 <file path=word/footnotes.xml><?xml version="1.0" encoding="utf-8"?>
-<w:footnotes xmlns:wpc="http://schemas.microsoft.com/office/word/2010/wordprocessingCanvas" xmlns:cx="http://schemas.microsoft.com/office/drawing/2014/chartex" xmlns:cx1="http://schemas.microsoft.com/office/drawing/2015/9/8/chartex" xmlns:cx2="http://schemas.microsoft.com/office/drawing/2015/10/21/chartex" xmlns:cx3="http://schemas.microsoft.com/office/drawing/2016/5/9/chartex" xmlns:cx4="http://schemas.microsoft.com/office/drawing/2016/5/10/chartex" xmlns:cx5="http://schemas.microsoft.com/office/drawing/2016/5/11/chartex" xmlns:cx6="http://schemas.microsoft.com/office/drawing/2016/5/12/chartex" xmlns:cx7="http://schemas.microsoft.com/office/drawing/2016/5/13/chartex" xmlns:cx8="http://schemas.microsoft.com/office/drawing/2016/5/14/chartex" xmlns:mc="http://schemas.openxmlformats.org/markup-compatibility/2006" xmlns:aink="http://schemas.microsoft.com/office/drawing/2016/ink" xmlns:am3d="http://schemas.microsoft.com/office/drawing/2017/model3d" xmlns:o="urn:schemas-microsoft-com:office:office" xmlns:r="http://schemas.openxmlformats.org/officeDocument/2006/relationships" xmlns:m="http://schemas.openxmlformats.org/officeDocument/2006/math" xmlns:v="urn:schemas-microsoft-com:vml" xmlns:wp14="http://schemas.microsoft.com/office/word/2010/wordprocessingDrawing" xmlns:wp="http://schemas.openxmlformats.org/drawingml/2006/wordprocessingDrawing" xmlns:w10="urn:schemas-microsoft-com:office:word" xmlns:w="http://schemas.openxmlformats.org/wordprocessingml/2006/main" xmlns:w14="http://schemas.microsoft.com/office/word/2010/wordml" xmlns:w15="http://schemas.microsoft.com/office/word/2012/wordml" xmlns:w16cex="http://schemas.microsoft.com/office/word/2018/wordml/cex" xmlns:w16cid="http://schemas.microsoft.com/office/word/2016/wordml/cid" xmlns:w16="http://schemas.microsoft.com/office/word/2018/wordml" xmlns:w16sdtdh="http://schemas.microsoft.com/office/word/2020/wordml/sdtdatahash" xmlns:w16se="http://schemas.microsoft.com/office/word/2015/wordml/symex" xmlns:wpg="http://schemas.microsoft.com/office/word/2010/wordprocessingGroup" xmlns:wpi="http://schemas.microsoft.com/office/word/2010/wordprocessingInk" xmlns:wne="http://schemas.microsoft.com/office/word/2006/wordml" xmlns:wps="http://schemas.microsoft.com/office/word/2010/wordprocessingShape" mc:Ignorable="w14 w15 w16se w16cid w16 w16cex w16sdtdh wp14">
+<w:footnotes xmlns:wpc="http://schemas.microsoft.com/office/word/2010/wordprocessingCanvas" xmlns:cx="http://schemas.microsoft.com/office/drawing/2014/chartex" xmlns:cx1="http://schemas.microsoft.com/office/drawing/2015/9/8/chartex" xmlns:cx2="http://schemas.microsoft.com/office/drawing/2015/10/21/chartex" xmlns:cx3="http://schemas.microsoft.com/office/drawing/2016/5/9/chartex" xmlns:cx4="http://schemas.microsoft.com/office/drawing/2016/5/10/chartex" xmlns:cx5="http://schemas.microsoft.com/office/drawing/2016/5/11/chartex" xmlns:cx6="http://schemas.microsoft.com/office/drawing/2016/5/12/chartex" xmlns:cx7="http://schemas.microsoft.com/office/drawing/2016/5/13/chartex" xmlns:cx8="http://schemas.microsoft.com/office/drawing/2016/5/14/chartex" xmlns:mc="http://schemas.openxmlformats.org/markup-compatibility/2006" xmlns:aink="http://schemas.microsoft.com/office/drawing/2016/ink" xmlns:am3d="http://schemas.microsoft.com/office/drawing/2017/model3d" xmlns:o="urn:schemas-microsoft-com:office:office" xmlns:oel="http://schemas.microsoft.com/office/2019/extlst" xmlns:r="http://schemas.openxmlformats.org/officeDocument/2006/relationships" xmlns:m="http://schemas.openxmlformats.org/officeDocument/2006/math" xmlns:v="urn:schemas-microsoft-com:vml" xmlns:wp14="http://schemas.microsoft.com/office/word/2010/wordprocessingDrawing" xmlns:wp="http://schemas.openxmlformats.org/drawingml/2006/wordprocessingDrawing" xmlns:w10="urn:schemas-microsoft-com:office:word" xmlns:w="http://schemas.openxmlformats.org/wordprocessingml/2006/main" xmlns:w14="http://schemas.microsoft.com/office/word/2010/wordml" xmlns:w15="http://schemas.microsoft.com/office/word/2012/wordml" xmlns:w16cex="http://schemas.microsoft.com/office/word/2018/wordml/cex" xmlns:w16cid="http://schemas.microsoft.com/office/word/2016/wordml/cid" xmlns:w16="http://schemas.microsoft.com/office/word/2018/wordml" xmlns:w16du="http://schemas.microsoft.com/office/word/2023/wordml/word16du" xmlns:w16sdtdh="http://schemas.microsoft.com/office/word/2020/wordml/sdtdatahash" xmlns:w16sdtfl="http://schemas.microsoft.com/office/word/2024/wordml/sdtformatlock" xmlns:w16se="http://schemas.microsoft.com/office/word/2015/wordml/symex" xmlns:wpg="http://schemas.microsoft.com/office/word/2010/wordprocessingGroup" xmlns:wpi="http://schemas.microsoft.com/office/word/2010/wordprocessingInk" xmlns:wne="http://schemas.microsoft.com/office/word/2006/wordml" xmlns:wps="http://schemas.microsoft.com/office/word/2010/wordprocessingShape" mc:Ignorable="w14 w15 w16se w16cid w16 w16cex w16sdtdh w16sdtfl w16du wp14">
   <w:footnote w:type="separator" w:id="-1">
     <w:p>
       <w:pPr>
@@ -5494,7 +5402,7 @@
 </file>
 
 <file path=word/header1.xml><?xml version="1.0" encoding="utf-8"?>
-<w:hdr xmlns:wpc="http://schemas.microsoft.com/office/word/2010/wordprocessingCanvas" xmlns:cx="http://schemas.microsoft.com/office/drawing/2014/chartex" xmlns:cx1="http://schemas.microsoft.com/office/drawing/2015/9/8/chartex" xmlns:cx2="http://schemas.microsoft.com/office/drawing/2015/10/21/chartex" xmlns:cx3="http://schemas.microsoft.com/office/drawing/2016/5/9/chartex" xmlns:cx4="http://schemas.microsoft.com/office/drawing/2016/5/10/chartex" xmlns:cx5="http://schemas.microsoft.com/office/drawing/2016/5/11/chartex" xmlns:cx6="http://schemas.microsoft.com/office/drawing/2016/5/12/chartex" xmlns:cx7="http://schemas.microsoft.com/office/drawing/2016/5/13/chartex" xmlns:cx8="http://schemas.microsoft.com/office/drawing/2016/5/14/chartex" xmlns:mc="http://schemas.openxmlformats.org/markup-compatibility/2006" xmlns:aink="http://schemas.microsoft.com/office/drawing/2016/ink" xmlns:am3d="http://schemas.microsoft.com/office/drawing/2017/model3d" xmlns:o="urn:schemas-microsoft-com:office:office" xmlns:r="http://schemas.openxmlformats.org/officeDocument/2006/relationships" xmlns:m="http://schemas.openxmlformats.org/officeDocument/2006/math" xmlns:v="urn:schemas-microsoft-com:vml" xmlns:wp14="http://schemas.microsoft.com/office/word/2010/wordprocessingDrawing" xmlns:wp="http://schemas.openxmlformats.org/drawingml/2006/wordprocessingDrawing" xmlns:w10="urn:schemas-microsoft-com:office:word" xmlns:w="http://schemas.openxmlformats.org/wordprocessingml/2006/main" xmlns:w14="http://schemas.microsoft.com/office/word/2010/wordml" xmlns:w15="http://schemas.microsoft.com/office/word/2012/wordml" xmlns:w16cex="http://schemas.microsoft.com/office/word/2018/wordml/cex" xmlns:w16cid="http://schemas.microsoft.com/office/word/2016/wordml/cid" xmlns:w16="http://schemas.microsoft.com/office/word/2018/wordml" xmlns:w16sdtdh="http://schemas.microsoft.com/office/word/2020/wordml/sdtdatahash" xmlns:w16se="http://schemas.microsoft.com/office/word/2015/wordml/symex" xmlns:wpg="http://schemas.microsoft.com/office/word/2010/wordprocessingGroup" xmlns:wpi="http://schemas.microsoft.com/office/word/2010/wordprocessingInk" xmlns:wne="http://schemas.microsoft.com/office/word/2006/wordml" xmlns:wps="http://schemas.microsoft.com/office/word/2010/wordprocessingShape" mc:Ignorable="w14 w15 w16se w16cid w16 w16cex w16sdtdh wp14">
+<w:hdr xmlns:wpc="http://schemas.microsoft.com/office/word/2010/wordprocessingCanvas" xmlns:cx="http://schemas.microsoft.com/office/drawing/2014/chartex" xmlns:cx1="http://schemas.microsoft.com/office/drawing/2015/9/8/chartex" xmlns:cx2="http://schemas.microsoft.com/office/drawing/2015/10/21/chartex" xmlns:cx3="http://schemas.microsoft.com/office/drawing/2016/5/9/chartex" xmlns:cx4="http://schemas.microsoft.com/office/drawing/2016/5/10/chartex" xmlns:cx5="http://schemas.microsoft.com/office/drawing/2016/5/11/chartex" xmlns:cx6="http://schemas.microsoft.com/office/drawing/2016/5/12/chartex" xmlns:cx7="http://schemas.microsoft.com/office/drawing/2016/5/13/chartex" xmlns:cx8="http://schemas.microsoft.com/office/drawing/2016/5/14/chartex" xmlns:mc="http://schemas.openxmlformats.org/markup-compatibility/2006" xmlns:aink="http://schemas.microsoft.com/office/drawing/2016/ink" xmlns:am3d="http://schemas.microsoft.com/office/drawing/2017/model3d" xmlns:o="urn:schemas-microsoft-com:office:office" xmlns:oel="http://schemas.microsoft.com/office/2019/extlst" xmlns:r="http://schemas.openxmlformats.org/officeDocument/2006/relationships" xmlns:m="http://schemas.openxmlformats.org/officeDocument/2006/math" xmlns:v="urn:schemas-microsoft-com:vml" xmlns:wp14="http://schemas.microsoft.com/office/word/2010/wordprocessingDrawing" xmlns:wp="http://schemas.openxmlformats.org/drawingml/2006/wordprocessingDrawing" xmlns:w10="urn:schemas-microsoft-com:office:word" xmlns:w="http://schemas.openxmlformats.org/wordprocessingml/2006/main" xmlns:w14="http://schemas.microsoft.com/office/word/2010/wordml" xmlns:w15="http://schemas.microsoft.com/office/word/2012/wordml" xmlns:w16cex="http://schemas.microsoft.com/office/word/2018/wordml/cex" xmlns:w16cid="http://schemas.microsoft.com/office/word/2016/wordml/cid" xmlns:w16="http://schemas.microsoft.com/office/word/2018/wordml" xmlns:w16du="http://schemas.microsoft.com/office/word/2023/wordml/word16du" xmlns:w16sdtdh="http://schemas.microsoft.com/office/word/2020/wordml/sdtdatahash" xmlns:w16sdtfl="http://schemas.microsoft.com/office/word/2024/wordml/sdtformatlock" xmlns:w16se="http://schemas.microsoft.com/office/word/2015/wordml/symex" xmlns:wpg="http://schemas.microsoft.com/office/word/2010/wordprocessingGroup" xmlns:wpi="http://schemas.microsoft.com/office/word/2010/wordprocessingInk" xmlns:wne="http://schemas.microsoft.com/office/word/2006/wordml" xmlns:wps="http://schemas.microsoft.com/office/word/2010/wordprocessingShape" mc:Ignorable="w14 w15 w16se w16cid w16 w16cex w16sdtdh w16sdtfl w16du wp14">
   <w:p>
     <w:pPr>
       <w:pStyle w:val="Cabealho"/>
@@ -5505,7 +5413,7 @@
 </file>
 
 <file path=word/numbering.xml><?xml version="1.0" encoding="utf-8"?>
-<w:numbering xmlns:wpc="http://schemas.microsoft.com/office/word/2010/wordprocessingCanvas" xmlns:cx="http://schemas.microsoft.com/office/drawing/2014/chartex" xmlns:cx1="http://schemas.microsoft.com/office/drawing/2015/9/8/chartex" xmlns:cx2="http://schemas.microsoft.com/office/drawing/2015/10/21/chartex" xmlns:cx3="http://schemas.microsoft.com/office/drawing/2016/5/9/chartex" xmlns:cx4="http://schemas.microsoft.com/office/drawing/2016/5/10/chartex" xmlns:cx5="http://schemas.microsoft.com/office/drawing/2016/5/11/chartex" xmlns:cx6="http://schemas.microsoft.com/office/drawing/2016/5/12/chartex" xmlns:cx7="http://schemas.microsoft.com/office/drawing/2016/5/13/chartex" xmlns:cx8="http://schemas.microsoft.com/office/drawing/2016/5/14/chartex" xmlns:mc="http://schemas.openxmlformats.org/markup-compatibility/2006" xmlns:aink="http://schemas.microsoft.com/office/drawing/2016/ink" xmlns:am3d="http://schemas.microsoft.com/office/drawing/2017/model3d" xmlns:o="urn:schemas-microsoft-com:office:office" xmlns:r="http://schemas.openxmlformats.org/officeDocument/2006/relationships" xmlns:m="http://schemas.openxmlformats.org/officeDocument/2006/math" xmlns:v="urn:schemas-microsoft-com:vml" xmlns:wp14="http://schemas.microsoft.com/office/word/2010/wordprocessingDrawing" xmlns:wp="http://schemas.openxmlformats.org/drawingml/2006/wordprocessingDrawing" xmlns:w10="urn:schemas-microsoft-com:office:word" xmlns:w="http://schemas.openxmlformats.org/wordprocessingml/2006/main" xmlns:w14="http://schemas.microsoft.com/office/word/2010/wordml" xmlns:w15="http://schemas.microsoft.com/office/word/2012/wordml" xmlns:w16cex="http://schemas.microsoft.com/office/word/2018/wordml/cex" xmlns:w16cid="http://schemas.microsoft.com/office/word/2016/wordml/cid" xmlns:w16="http://schemas.microsoft.com/office/word/2018/wordml" xmlns:w16sdtdh="http://schemas.microsoft.com/office/word/2020/wordml/sdtdatahash" xmlns:w16se="http://schemas.microsoft.com/office/word/2015/wordml/symex" xmlns:wpg="http://schemas.microsoft.com/office/word/2010/wordprocessingGroup" xmlns:wpi="http://schemas.microsoft.com/office/word/2010/wordprocessingInk" xmlns:wne="http://schemas.microsoft.com/office/word/2006/wordml" xmlns:wps="http://schemas.microsoft.com/office/word/2010/wordprocessingShape" mc:Ignorable="w14 w15 w16se w16cid w16 w16cex w16sdtdh wp14">
+<w:numbering xmlns:wpc="http://schemas.microsoft.com/office/word/2010/wordprocessingCanvas" xmlns:cx="http://schemas.microsoft.com/office/drawing/2014/chartex" xmlns:cx1="http://schemas.microsoft.com/office/drawing/2015/9/8/chartex" xmlns:cx2="http://schemas.microsoft.com/office/drawing/2015/10/21/chartex" xmlns:cx3="http://schemas.microsoft.com/office/drawing/2016/5/9/chartex" xmlns:cx4="http://schemas.microsoft.com/office/drawing/2016/5/10/chartex" xmlns:cx5="http://schemas.microsoft.com/office/drawing/2016/5/11/chartex" xmlns:cx6="http://schemas.microsoft.com/office/drawing/2016/5/12/chartex" xmlns:cx7="http://schemas.microsoft.com/office/drawing/2016/5/13/chartex" xmlns:cx8="http://schemas.microsoft.com/office/drawing/2016/5/14/chartex" xmlns:mc="http://schemas.openxmlformats.org/markup-compatibility/2006" xmlns:aink="http://schemas.microsoft.com/office/drawing/2016/ink" xmlns:am3d="http://schemas.microsoft.com/office/drawing/2017/model3d" xmlns:o="urn:schemas-microsoft-com:office:office" xmlns:oel="http://schemas.microsoft.com/office/2019/extlst" xmlns:r="http://schemas.openxmlformats.org/officeDocument/2006/relationships" xmlns:m="http://schemas.openxmlformats.org/officeDocument/2006/math" xmlns:v="urn:schemas-microsoft-com:vml" xmlns:wp14="http://schemas.microsoft.com/office/word/2010/wordprocessingDrawing" xmlns:wp="http://schemas.openxmlformats.org/drawingml/2006/wordprocessingDrawing" xmlns:w10="urn:schemas-microsoft-com:office:word" xmlns:w="http://schemas.openxmlformats.org/wordprocessingml/2006/main" xmlns:w14="http://schemas.microsoft.com/office/word/2010/wordml" xmlns:w15="http://schemas.microsoft.com/office/word/2012/wordml" xmlns:w16cex="http://schemas.microsoft.com/office/word/2018/wordml/cex" xmlns:w16cid="http://schemas.microsoft.com/office/word/2016/wordml/cid" xmlns:w16="http://schemas.microsoft.com/office/word/2018/wordml" xmlns:w16du="http://schemas.microsoft.com/office/word/2023/wordml/word16du" xmlns:w16sdtdh="http://schemas.microsoft.com/office/word/2020/wordml/sdtdatahash" xmlns:w16sdtfl="http://schemas.microsoft.com/office/word/2024/wordml/sdtformatlock" xmlns:w16se="http://schemas.microsoft.com/office/word/2015/wordml/symex" xmlns:wpg="http://schemas.microsoft.com/office/word/2010/wordprocessingGroup" xmlns:wpi="http://schemas.microsoft.com/office/word/2010/wordprocessingInk" xmlns:wne="http://schemas.microsoft.com/office/word/2006/wordml" xmlns:wps="http://schemas.microsoft.com/office/word/2010/wordprocessingShape" mc:Ignorable="w14 w15 w16se w16cid w16 w16cex w16sdtdh w16sdtfl w16du wp14">
   <w:abstractNum w:abstractNumId="0" w15:restartNumberingAfterBreak="0">
     <w:nsid w:val="0A3F561A"/>
     <w:multiLevelType w:val="multilevel"/>
@@ -7555,65 +7463,65 @@
       </w:rPr>
     </w:lvl>
   </w:abstractNum>
-  <w:num w:numId="1">
+  <w:num w:numId="1" w16cid:durableId="586962244">
     <w:abstractNumId w:val="16"/>
   </w:num>
-  <w:num w:numId="2">
+  <w:num w:numId="2" w16cid:durableId="144400222">
     <w:abstractNumId w:val="8"/>
   </w:num>
-  <w:num w:numId="3">
+  <w:num w:numId="3" w16cid:durableId="1963077732">
     <w:abstractNumId w:val="0"/>
   </w:num>
-  <w:num w:numId="4">
+  <w:num w:numId="4" w16cid:durableId="2117826924">
     <w:abstractNumId w:val="7"/>
   </w:num>
-  <w:num w:numId="5">
+  <w:num w:numId="5" w16cid:durableId="1268078734">
     <w:abstractNumId w:val="15"/>
   </w:num>
-  <w:num w:numId="6">
+  <w:num w:numId="6" w16cid:durableId="1140271412">
     <w:abstractNumId w:val="9"/>
   </w:num>
-  <w:num w:numId="7">
+  <w:num w:numId="7" w16cid:durableId="888304881">
     <w:abstractNumId w:val="5"/>
   </w:num>
-  <w:num w:numId="8">
+  <w:num w:numId="8" w16cid:durableId="795829162">
     <w:abstractNumId w:val="14"/>
   </w:num>
-  <w:num w:numId="9">
+  <w:num w:numId="9" w16cid:durableId="1846481639">
     <w:abstractNumId w:val="1"/>
   </w:num>
-  <w:num w:numId="10">
+  <w:num w:numId="10" w16cid:durableId="84502821">
     <w:abstractNumId w:val="11"/>
   </w:num>
-  <w:num w:numId="11">
+  <w:num w:numId="11" w16cid:durableId="1773502462">
     <w:abstractNumId w:val="3"/>
   </w:num>
-  <w:num w:numId="12">
+  <w:num w:numId="12" w16cid:durableId="530921138">
     <w:abstractNumId w:val="2"/>
   </w:num>
-  <w:num w:numId="13">
+  <w:num w:numId="13" w16cid:durableId="1094857823">
     <w:abstractNumId w:val="12"/>
   </w:num>
-  <w:num w:numId="14">
+  <w:num w:numId="14" w16cid:durableId="1835295838">
     <w:abstractNumId w:val="17"/>
   </w:num>
-  <w:num w:numId="15">
+  <w:num w:numId="15" w16cid:durableId="761611415">
     <w:abstractNumId w:val="13"/>
   </w:num>
-  <w:num w:numId="16">
+  <w:num w:numId="16" w16cid:durableId="416875825">
     <w:abstractNumId w:val="4"/>
   </w:num>
-  <w:num w:numId="17">
+  <w:num w:numId="17" w16cid:durableId="134880627">
     <w:abstractNumId w:val="6"/>
   </w:num>
-  <w:num w:numId="18">
+  <w:num w:numId="18" w16cid:durableId="996375239">
     <w:abstractNumId w:val="10"/>
   </w:num>
 </w:numbering>
 </file>
 
 <file path=word/styles.xml><?xml version="1.0" encoding="utf-8"?>
-<w:styles xmlns:mc="http://schemas.openxmlformats.org/markup-compatibility/2006" xmlns:r="http://schemas.openxmlformats.org/officeDocument/2006/relationships" xmlns:w="http://schemas.openxmlformats.org/wordprocessingml/2006/main" xmlns:w14="http://schemas.microsoft.com/office/word/2010/wordml" xmlns:w15="http://schemas.microsoft.com/office/word/2012/wordml" xmlns:w16cex="http://schemas.microsoft.com/office/word/2018/wordml/cex" xmlns:w16cid="http://schemas.microsoft.com/office/word/2016/wordml/cid" xmlns:w16="http://schemas.microsoft.com/office/word/2018/wordml" xmlns:w16sdtdh="http://schemas.microsoft.com/office/word/2020/wordml/sdtdatahash" xmlns:w16se="http://schemas.microsoft.com/office/word/2015/wordml/symex" mc:Ignorable="w14 w15 w16se w16cid w16 w16cex w16sdtdh">
+<w:styles xmlns:mc="http://schemas.openxmlformats.org/markup-compatibility/2006" xmlns:r="http://schemas.openxmlformats.org/officeDocument/2006/relationships" xmlns:w="http://schemas.openxmlformats.org/wordprocessingml/2006/main" xmlns:w14="http://schemas.microsoft.com/office/word/2010/wordml" xmlns:w15="http://schemas.microsoft.com/office/word/2012/wordml" xmlns:w16cex="http://schemas.microsoft.com/office/word/2018/wordml/cex" xmlns:w16cid="http://schemas.microsoft.com/office/word/2016/wordml/cid" xmlns:w16="http://schemas.microsoft.com/office/word/2018/wordml" xmlns:w16du="http://schemas.microsoft.com/office/word/2023/wordml/word16du" xmlns:w16sdtdh="http://schemas.microsoft.com/office/word/2020/wordml/sdtdatahash" xmlns:w16sdtfl="http://schemas.microsoft.com/office/word/2024/wordml/sdtformatlock" xmlns:w16se="http://schemas.microsoft.com/office/word/2015/wordml/symex" mc:Ignorable="w14 w15 w16se w16cid w16 w16cex w16sdtdh w16sdtfl w16du">
   <w:docDefaults>
     <w:rPrDefault>
       <w:rPr>

</xml_diff>

<commit_message>
Aula 13.05.25 - Update 2
</commit_message>
<xml_diff>
--- a/Arquivos P.I/P.I - Módulo 4 - Luis Felipe Roman Lembi.docx
+++ b/Arquivos P.I/P.I - Módulo 4 - Luis Felipe Roman Lembi.docx
@@ -1,6 +1,6 @@
 
 <file path=word/document.xml><?xml version="1.0" encoding="utf-8"?>
-<w:document xmlns:wpc="http://schemas.microsoft.com/office/word/2010/wordprocessingCanvas" xmlns:cx="http://schemas.microsoft.com/office/drawing/2014/chartex" xmlns:cx1="http://schemas.microsoft.com/office/drawing/2015/9/8/chartex" xmlns:cx2="http://schemas.microsoft.com/office/drawing/2015/10/21/chartex" xmlns:cx3="http://schemas.microsoft.com/office/drawing/2016/5/9/chartex" xmlns:cx4="http://schemas.microsoft.com/office/drawing/2016/5/10/chartex" xmlns:cx5="http://schemas.microsoft.com/office/drawing/2016/5/11/chartex" xmlns:cx6="http://schemas.microsoft.com/office/drawing/2016/5/12/chartex" xmlns:cx7="http://schemas.microsoft.com/office/drawing/2016/5/13/chartex" xmlns:cx8="http://schemas.microsoft.com/office/drawing/2016/5/14/chartex" xmlns:mc="http://schemas.openxmlformats.org/markup-compatibility/2006" xmlns:aink="http://schemas.microsoft.com/office/drawing/2016/ink" xmlns:am3d="http://schemas.microsoft.com/office/drawing/2017/model3d" xmlns:o="urn:schemas-microsoft-com:office:office" xmlns:oel="http://schemas.microsoft.com/office/2019/extlst" xmlns:r="http://schemas.openxmlformats.org/officeDocument/2006/relationships" xmlns:m="http://schemas.openxmlformats.org/officeDocument/2006/math" xmlns:v="urn:schemas-microsoft-com:vml" xmlns:wp14="http://schemas.microsoft.com/office/word/2010/wordprocessingDrawing" xmlns:wp="http://schemas.openxmlformats.org/drawingml/2006/wordprocessingDrawing" xmlns:w10="urn:schemas-microsoft-com:office:word" xmlns:w="http://schemas.openxmlformats.org/wordprocessingml/2006/main" xmlns:w14="http://schemas.microsoft.com/office/word/2010/wordml" xmlns:w15="http://schemas.microsoft.com/office/word/2012/wordml" xmlns:w16cex="http://schemas.microsoft.com/office/word/2018/wordml/cex" xmlns:w16cid="http://schemas.microsoft.com/office/word/2016/wordml/cid" xmlns:w16="http://schemas.microsoft.com/office/word/2018/wordml" xmlns:w16du="http://schemas.microsoft.com/office/word/2023/wordml/word16du" xmlns:w16sdtdh="http://schemas.microsoft.com/office/word/2020/wordml/sdtdatahash" xmlns:w16sdtfl="http://schemas.microsoft.com/office/word/2024/wordml/sdtformatlock" xmlns:w16se="http://schemas.microsoft.com/office/word/2015/wordml/symex" xmlns:wpg="http://schemas.microsoft.com/office/word/2010/wordprocessingGroup" xmlns:wpi="http://schemas.microsoft.com/office/word/2010/wordprocessingInk" xmlns:wne="http://schemas.microsoft.com/office/word/2006/wordml" xmlns:wps="http://schemas.microsoft.com/office/word/2010/wordprocessingShape" mc:Ignorable="w14 w15 w16se w16cid w16 w16cex w16sdtdh w16sdtfl w16du wp14">
+<w:document xmlns:wpc="http://schemas.microsoft.com/office/word/2010/wordprocessingCanvas" xmlns:cx="http://schemas.microsoft.com/office/drawing/2014/chartex" xmlns:cx1="http://schemas.microsoft.com/office/drawing/2015/9/8/chartex" xmlns:cx2="http://schemas.microsoft.com/office/drawing/2015/10/21/chartex" xmlns:cx3="http://schemas.microsoft.com/office/drawing/2016/5/9/chartex" xmlns:cx4="http://schemas.microsoft.com/office/drawing/2016/5/10/chartex" xmlns:cx5="http://schemas.microsoft.com/office/drawing/2016/5/11/chartex" xmlns:cx6="http://schemas.microsoft.com/office/drawing/2016/5/12/chartex" xmlns:cx7="http://schemas.microsoft.com/office/drawing/2016/5/13/chartex" xmlns:cx8="http://schemas.microsoft.com/office/drawing/2016/5/14/chartex" xmlns:mc="http://schemas.openxmlformats.org/markup-compatibility/2006" xmlns:aink="http://schemas.microsoft.com/office/drawing/2016/ink" xmlns:am3d="http://schemas.microsoft.com/office/drawing/2017/model3d" xmlns:o="urn:schemas-microsoft-com:office:office" xmlns:r="http://schemas.openxmlformats.org/officeDocument/2006/relationships" xmlns:m="http://schemas.openxmlformats.org/officeDocument/2006/math" xmlns:v="urn:schemas-microsoft-com:vml" xmlns:wp14="http://schemas.microsoft.com/office/word/2010/wordprocessingDrawing" xmlns:wp="http://schemas.openxmlformats.org/drawingml/2006/wordprocessingDrawing" xmlns:w10="urn:schemas-microsoft-com:office:word" xmlns:w="http://schemas.openxmlformats.org/wordprocessingml/2006/main" xmlns:w14="http://schemas.microsoft.com/office/word/2010/wordml" xmlns:w15="http://schemas.microsoft.com/office/word/2012/wordml" xmlns:w16cex="http://schemas.microsoft.com/office/word/2018/wordml/cex" xmlns:w16cid="http://schemas.microsoft.com/office/word/2016/wordml/cid" xmlns:w16="http://schemas.microsoft.com/office/word/2018/wordml" xmlns:w16sdtdh="http://schemas.microsoft.com/office/word/2020/wordml/sdtdatahash" xmlns:w16se="http://schemas.microsoft.com/office/word/2015/wordml/symex" xmlns:wpg="http://schemas.microsoft.com/office/word/2010/wordprocessingGroup" xmlns:wpi="http://schemas.microsoft.com/office/word/2010/wordprocessingInk" xmlns:wne="http://schemas.microsoft.com/office/word/2006/wordml" xmlns:wps="http://schemas.microsoft.com/office/word/2010/wordprocessingShape" mc:Ignorable="w14 w15 w16se w16cid w16 w16cex w16sdtdh wp14">
   <w:body>
     <w:p>
       <w:pPr>
@@ -343,7 +343,7 @@
         <w:t>202</w:t>
       </w:r>
       <w:r>
-        <w:t>4</w:t>
+        <w:t>5</w:t>
       </w:r>
     </w:p>
     <w:p/>
@@ -6811,8 +6811,33 @@
         </w:numPr>
       </w:pPr>
       <w:r>
-        <w:t xml:space="preserve">admin - 123456 </w:t>
-      </w:r>
+        <w:t xml:space="preserve">Usuário: </w:t>
+      </w:r>
+      <w:proofErr w:type="spellStart"/>
+      <w:r>
+        <w:t>adm</w:t>
+      </w:r>
+      <w:proofErr w:type="spellEnd"/>
+      <w:r>
+        <w:t xml:space="preserve"> </w:t>
+      </w:r>
+      <w:r>
+        <w:t>–</w:t>
+      </w:r>
+      <w:r>
+        <w:t xml:space="preserve"> </w:t>
+      </w:r>
+      <w:r>
+        <w:t xml:space="preserve">Senha: </w:t>
+      </w:r>
+      <w:proofErr w:type="gramStart"/>
+      <w:r>
+        <w:t xml:space="preserve">123456 </w:t>
+      </w:r>
+      <w:r>
+        <w:t>;</w:t>
+      </w:r>
+      <w:proofErr w:type="gramEnd"/>
     </w:p>
     <w:p>
       <w:pPr>
@@ -6823,7 +6848,24 @@
         </w:numPr>
       </w:pPr>
       <w:r>
-        <w:t>cliente – 123456</w:t>
+        <w:t xml:space="preserve">Usuário: </w:t>
+      </w:r>
+      <w:proofErr w:type="spellStart"/>
+      <w:r>
+        <w:t>cli</w:t>
+      </w:r>
+      <w:proofErr w:type="spellEnd"/>
+      <w:r>
+        <w:t xml:space="preserve"> – </w:t>
+      </w:r>
+      <w:r>
+        <w:t xml:space="preserve">Senha: </w:t>
+      </w:r>
+      <w:r>
+        <w:t>123456</w:t>
+      </w:r>
+      <w:r>
+        <w:t>;</w:t>
       </w:r>
     </w:p>
     <w:p>
@@ -6834,13 +6876,20 @@
           <w:numId w:val="19"/>
         </w:numPr>
       </w:pPr>
-      <w:proofErr w:type="spellStart"/>
-      <w:r>
-        <w:t>tecnico</w:t>
-      </w:r>
-      <w:proofErr w:type="spellEnd"/>
-      <w:r>
-        <w:t xml:space="preserve"> – 123456</w:t>
+      <w:r>
+        <w:t xml:space="preserve">Usuário: </w:t>
+      </w:r>
+      <w:r>
+        <w:t xml:space="preserve">tec – </w:t>
+      </w:r>
+      <w:r>
+        <w:t xml:space="preserve">Senha: </w:t>
+      </w:r>
+      <w:r>
+        <w:t>123456</w:t>
+      </w:r>
+      <w:r>
+        <w:t>;</w:t>
       </w:r>
     </w:p>
     <w:p>
@@ -6852,7 +6901,13 @@
         </w:numPr>
       </w:pPr>
       <w:r>
+        <w:t xml:space="preserve">Ordem de Serviço: </w:t>
+      </w:r>
+      <w:r>
         <w:t>projeto – montagem – Computador Teste – youtube.com/teste – 20241015 – 20241031 – 1 – 1</w:t>
+      </w:r>
+      <w:r>
+        <w:t>;</w:t>
       </w:r>
     </w:p>
     <w:p>
@@ -6869,7 +6924,13 @@
         </w:numPr>
       </w:pPr>
       <w:r>
-        <w:t xml:space="preserve">Abrir criar conta: Bruno – </w:t>
+        <w:t>Abrir criar conta</w:t>
+      </w:r>
+      <w:r>
+        <w:t xml:space="preserve"> e criar conta</w:t>
+      </w:r>
+      <w:r>
+        <w:t xml:space="preserve">: Bruno – </w:t>
       </w:r>
       <w:hyperlink r:id="rId36" w:history="1">
         <w:r>
@@ -6882,6 +6943,9 @@
       <w:r>
         <w:t xml:space="preserve"> – 88899900022 – Rua dos Tolos, 0 – 01140028922 – bruno – 123456</w:t>
       </w:r>
+      <w:r>
+        <w:t>;</w:t>
+      </w:r>
     </w:p>
     <w:p>
       <w:pPr>
@@ -6894,6 +6958,9 @@
       <w:r>
         <w:t>Abrir conta cliente – 123456</w:t>
       </w:r>
+      <w:r>
+        <w:t>;</w:t>
+      </w:r>
     </w:p>
     <w:p>
       <w:pPr>
@@ -6904,7 +6971,10 @@
         </w:numPr>
       </w:pPr>
       <w:r>
-        <w:t>Mostrar editar conta cliente – voltar para pedido e sair –</w:t>
+        <w:t>Mostrar editar conta cliente – voltar para pedido e sair</w:t>
+      </w:r>
+      <w:r>
+        <w:t>;</w:t>
       </w:r>
     </w:p>
     <w:p>
@@ -6916,15 +6986,26 @@
         </w:numPr>
       </w:pPr>
       <w:r>
-        <w:t xml:space="preserve">Área funcionário – logar com </w:t>
+        <w:t xml:space="preserve">Área funcionário – </w:t>
       </w:r>
       <w:proofErr w:type="spellStart"/>
       <w:r>
+        <w:t>logar</w:t>
+      </w:r>
+      <w:proofErr w:type="spellEnd"/>
+      <w:r>
+        <w:t xml:space="preserve"> com </w:t>
+      </w:r>
+      <w:proofErr w:type="spellStart"/>
+      <w:r>
         <w:t>tecnico</w:t>
       </w:r>
       <w:proofErr w:type="spellEnd"/>
       <w:r>
         <w:t xml:space="preserve"> – 123456</w:t>
+      </w:r>
+      <w:r>
+        <w:t>;</w:t>
       </w:r>
     </w:p>
     <w:p>
@@ -6938,6 +7019,9 @@
       <w:r>
         <w:t>Mostrar criar/editar Ordem de Serviço – criar OS nova – modificar e excluir ela</w:t>
       </w:r>
+      <w:r>
+        <w:t>;</w:t>
+      </w:r>
     </w:p>
     <w:p>
       <w:pPr>
@@ -6958,6 +7042,9 @@
       <w:r>
         <w:t xml:space="preserve"> e clicar atualizar</w:t>
       </w:r>
+      <w:r>
+        <w:t>;</w:t>
+      </w:r>
     </w:p>
     <w:p>
       <w:pPr>
@@ -6970,6 +7057,9 @@
       <w:r>
         <w:t>Sair e entrar no administrador – admin – 123456</w:t>
       </w:r>
+      <w:r>
+        <w:t>;</w:t>
+      </w:r>
     </w:p>
     <w:p>
       <w:pPr>
@@ -6981,6 +7071,9 @@
       </w:pPr>
       <w:r>
         <w:t>Mostrar tabelas</w:t>
+      </w:r>
+      <w:r>
+        <w:t>;</w:t>
       </w:r>
     </w:p>
     <w:p>
@@ -7035,7 +7128,10 @@
       </w:r>
       <w:proofErr w:type="spellEnd"/>
       <w:r>
-        <w:t xml:space="preserve"> – 123456 – voltar para administrador e atualizar</w:t>
+        <w:t xml:space="preserve"> – 123456 – voltar para administrador</w:t>
+      </w:r>
+      <w:r>
+        <w:t>;</w:t>
       </w:r>
     </w:p>
     <w:p>
@@ -7048,6 +7144,9 @@
       </w:pPr>
       <w:r>
         <w:t>Abrir pasta local C – criar relatório dos clientes – mostrar relatório</w:t>
+      </w:r>
+      <w:r>
+        <w:t>;</w:t>
       </w:r>
     </w:p>
     <w:p/>
@@ -7180,7 +7279,7 @@
 </file>
 
 <file path=word/endnotes.xml><?xml version="1.0" encoding="utf-8"?>
-<w:endnotes xmlns:wpc="http://schemas.microsoft.com/office/word/2010/wordprocessingCanvas" xmlns:cx="http://schemas.microsoft.com/office/drawing/2014/chartex" xmlns:cx1="http://schemas.microsoft.com/office/drawing/2015/9/8/chartex" xmlns:cx2="http://schemas.microsoft.com/office/drawing/2015/10/21/chartex" xmlns:cx3="http://schemas.microsoft.com/office/drawing/2016/5/9/chartex" xmlns:cx4="http://schemas.microsoft.com/office/drawing/2016/5/10/chartex" xmlns:cx5="http://schemas.microsoft.com/office/drawing/2016/5/11/chartex" xmlns:cx6="http://schemas.microsoft.com/office/drawing/2016/5/12/chartex" xmlns:cx7="http://schemas.microsoft.com/office/drawing/2016/5/13/chartex" xmlns:cx8="http://schemas.microsoft.com/office/drawing/2016/5/14/chartex" xmlns:mc="http://schemas.openxmlformats.org/markup-compatibility/2006" xmlns:aink="http://schemas.microsoft.com/office/drawing/2016/ink" xmlns:am3d="http://schemas.microsoft.com/office/drawing/2017/model3d" xmlns:o="urn:schemas-microsoft-com:office:office" xmlns:oel="http://schemas.microsoft.com/office/2019/extlst" xmlns:r="http://schemas.openxmlformats.org/officeDocument/2006/relationships" xmlns:m="http://schemas.openxmlformats.org/officeDocument/2006/math" xmlns:v="urn:schemas-microsoft-com:vml" xmlns:wp14="http://schemas.microsoft.com/office/word/2010/wordprocessingDrawing" xmlns:wp="http://schemas.openxmlformats.org/drawingml/2006/wordprocessingDrawing" xmlns:w10="urn:schemas-microsoft-com:office:word" xmlns:w="http://schemas.openxmlformats.org/wordprocessingml/2006/main" xmlns:w14="http://schemas.microsoft.com/office/word/2010/wordml" xmlns:w15="http://schemas.microsoft.com/office/word/2012/wordml" xmlns:w16cex="http://schemas.microsoft.com/office/word/2018/wordml/cex" xmlns:w16cid="http://schemas.microsoft.com/office/word/2016/wordml/cid" xmlns:w16="http://schemas.microsoft.com/office/word/2018/wordml" xmlns:w16du="http://schemas.microsoft.com/office/word/2023/wordml/word16du" xmlns:w16sdtdh="http://schemas.microsoft.com/office/word/2020/wordml/sdtdatahash" xmlns:w16sdtfl="http://schemas.microsoft.com/office/word/2024/wordml/sdtformatlock" xmlns:w16se="http://schemas.microsoft.com/office/word/2015/wordml/symex" xmlns:wpg="http://schemas.microsoft.com/office/word/2010/wordprocessingGroup" xmlns:wpi="http://schemas.microsoft.com/office/word/2010/wordprocessingInk" xmlns:wne="http://schemas.microsoft.com/office/word/2006/wordml" xmlns:wps="http://schemas.microsoft.com/office/word/2010/wordprocessingShape" mc:Ignorable="w14 w15 w16se w16cid w16 w16cex w16sdtdh w16sdtfl w16du wp14">
+<w:endnotes xmlns:wpc="http://schemas.microsoft.com/office/word/2010/wordprocessingCanvas" xmlns:cx="http://schemas.microsoft.com/office/drawing/2014/chartex" xmlns:cx1="http://schemas.microsoft.com/office/drawing/2015/9/8/chartex" xmlns:cx2="http://schemas.microsoft.com/office/drawing/2015/10/21/chartex" xmlns:cx3="http://schemas.microsoft.com/office/drawing/2016/5/9/chartex" xmlns:cx4="http://schemas.microsoft.com/office/drawing/2016/5/10/chartex" xmlns:cx5="http://schemas.microsoft.com/office/drawing/2016/5/11/chartex" xmlns:cx6="http://schemas.microsoft.com/office/drawing/2016/5/12/chartex" xmlns:cx7="http://schemas.microsoft.com/office/drawing/2016/5/13/chartex" xmlns:cx8="http://schemas.microsoft.com/office/drawing/2016/5/14/chartex" xmlns:mc="http://schemas.openxmlformats.org/markup-compatibility/2006" xmlns:aink="http://schemas.microsoft.com/office/drawing/2016/ink" xmlns:am3d="http://schemas.microsoft.com/office/drawing/2017/model3d" xmlns:o="urn:schemas-microsoft-com:office:office" xmlns:r="http://schemas.openxmlformats.org/officeDocument/2006/relationships" xmlns:m="http://schemas.openxmlformats.org/officeDocument/2006/math" xmlns:v="urn:schemas-microsoft-com:vml" xmlns:wp14="http://schemas.microsoft.com/office/word/2010/wordprocessingDrawing" xmlns:wp="http://schemas.openxmlformats.org/drawingml/2006/wordprocessingDrawing" xmlns:w10="urn:schemas-microsoft-com:office:word" xmlns:w="http://schemas.openxmlformats.org/wordprocessingml/2006/main" xmlns:w14="http://schemas.microsoft.com/office/word/2010/wordml" xmlns:w15="http://schemas.microsoft.com/office/word/2012/wordml" xmlns:w16cex="http://schemas.microsoft.com/office/word/2018/wordml/cex" xmlns:w16cid="http://schemas.microsoft.com/office/word/2016/wordml/cid" xmlns:w16="http://schemas.microsoft.com/office/word/2018/wordml" xmlns:w16sdtdh="http://schemas.microsoft.com/office/word/2020/wordml/sdtdatahash" xmlns:w16se="http://schemas.microsoft.com/office/word/2015/wordml/symex" xmlns:wpg="http://schemas.microsoft.com/office/word/2010/wordprocessingGroup" xmlns:wpi="http://schemas.microsoft.com/office/word/2010/wordprocessingInk" xmlns:wne="http://schemas.microsoft.com/office/word/2006/wordml" xmlns:wps="http://schemas.microsoft.com/office/word/2010/wordprocessingShape" mc:Ignorable="w14 w15 w16se w16cid w16 w16cex w16sdtdh wp14">
   <w:endnote w:type="separator" w:id="-1">
     <w:p>
       <w:pPr>
@@ -7205,7 +7304,7 @@
 </file>
 
 <file path=word/footer1.xml><?xml version="1.0" encoding="utf-8"?>
-<w:ftr xmlns:wpc="http://schemas.microsoft.com/office/word/2010/wordprocessingCanvas" xmlns:cx="http://schemas.microsoft.com/office/drawing/2014/chartex" xmlns:cx1="http://schemas.microsoft.com/office/drawing/2015/9/8/chartex" xmlns:cx2="http://schemas.microsoft.com/office/drawing/2015/10/21/chartex" xmlns:cx3="http://schemas.microsoft.com/office/drawing/2016/5/9/chartex" xmlns:cx4="http://schemas.microsoft.com/office/drawing/2016/5/10/chartex" xmlns:cx5="http://schemas.microsoft.com/office/drawing/2016/5/11/chartex" xmlns:cx6="http://schemas.microsoft.com/office/drawing/2016/5/12/chartex" xmlns:cx7="http://schemas.microsoft.com/office/drawing/2016/5/13/chartex" xmlns:cx8="http://schemas.microsoft.com/office/drawing/2016/5/14/chartex" xmlns:mc="http://schemas.openxmlformats.org/markup-compatibility/2006" xmlns:aink="http://schemas.microsoft.com/office/drawing/2016/ink" xmlns:am3d="http://schemas.microsoft.com/office/drawing/2017/model3d" xmlns:o="urn:schemas-microsoft-com:office:office" xmlns:oel="http://schemas.microsoft.com/office/2019/extlst" xmlns:r="http://schemas.openxmlformats.org/officeDocument/2006/relationships" xmlns:m="http://schemas.openxmlformats.org/officeDocument/2006/math" xmlns:v="urn:schemas-microsoft-com:vml" xmlns:wp14="http://schemas.microsoft.com/office/word/2010/wordprocessingDrawing" xmlns:wp="http://schemas.openxmlformats.org/drawingml/2006/wordprocessingDrawing" xmlns:w10="urn:schemas-microsoft-com:office:word" xmlns:w="http://schemas.openxmlformats.org/wordprocessingml/2006/main" xmlns:w14="http://schemas.microsoft.com/office/word/2010/wordml" xmlns:w15="http://schemas.microsoft.com/office/word/2012/wordml" xmlns:w16cex="http://schemas.microsoft.com/office/word/2018/wordml/cex" xmlns:w16cid="http://schemas.microsoft.com/office/word/2016/wordml/cid" xmlns:w16="http://schemas.microsoft.com/office/word/2018/wordml" xmlns:w16du="http://schemas.microsoft.com/office/word/2023/wordml/word16du" xmlns:w16sdtdh="http://schemas.microsoft.com/office/word/2020/wordml/sdtdatahash" xmlns:w16sdtfl="http://schemas.microsoft.com/office/word/2024/wordml/sdtformatlock" xmlns:w16se="http://schemas.microsoft.com/office/word/2015/wordml/symex" xmlns:wpg="http://schemas.microsoft.com/office/word/2010/wordprocessingGroup" xmlns:wpi="http://schemas.microsoft.com/office/word/2010/wordprocessingInk" xmlns:wne="http://schemas.microsoft.com/office/word/2006/wordml" xmlns:wps="http://schemas.microsoft.com/office/word/2010/wordprocessingShape" mc:Ignorable="w14 w15 w16se w16cid w16 w16cex w16sdtdh w16sdtfl w16du wp14">
+<w:ftr xmlns:wpc="http://schemas.microsoft.com/office/word/2010/wordprocessingCanvas" xmlns:cx="http://schemas.microsoft.com/office/drawing/2014/chartex" xmlns:cx1="http://schemas.microsoft.com/office/drawing/2015/9/8/chartex" xmlns:cx2="http://schemas.microsoft.com/office/drawing/2015/10/21/chartex" xmlns:cx3="http://schemas.microsoft.com/office/drawing/2016/5/9/chartex" xmlns:cx4="http://schemas.microsoft.com/office/drawing/2016/5/10/chartex" xmlns:cx5="http://schemas.microsoft.com/office/drawing/2016/5/11/chartex" xmlns:cx6="http://schemas.microsoft.com/office/drawing/2016/5/12/chartex" xmlns:cx7="http://schemas.microsoft.com/office/drawing/2016/5/13/chartex" xmlns:cx8="http://schemas.microsoft.com/office/drawing/2016/5/14/chartex" xmlns:mc="http://schemas.openxmlformats.org/markup-compatibility/2006" xmlns:aink="http://schemas.microsoft.com/office/drawing/2016/ink" xmlns:am3d="http://schemas.microsoft.com/office/drawing/2017/model3d" xmlns:o="urn:schemas-microsoft-com:office:office" xmlns:r="http://schemas.openxmlformats.org/officeDocument/2006/relationships" xmlns:m="http://schemas.openxmlformats.org/officeDocument/2006/math" xmlns:v="urn:schemas-microsoft-com:vml" xmlns:wp14="http://schemas.microsoft.com/office/word/2010/wordprocessingDrawing" xmlns:wp="http://schemas.openxmlformats.org/drawingml/2006/wordprocessingDrawing" xmlns:w10="urn:schemas-microsoft-com:office:word" xmlns:w="http://schemas.openxmlformats.org/wordprocessingml/2006/main" xmlns:w14="http://schemas.microsoft.com/office/word/2010/wordml" xmlns:w15="http://schemas.microsoft.com/office/word/2012/wordml" xmlns:w16cex="http://schemas.microsoft.com/office/word/2018/wordml/cex" xmlns:w16cid="http://schemas.microsoft.com/office/word/2016/wordml/cid" xmlns:w16="http://schemas.microsoft.com/office/word/2018/wordml" xmlns:w16sdtdh="http://schemas.microsoft.com/office/word/2020/wordml/sdtdatahash" xmlns:w16se="http://schemas.microsoft.com/office/word/2015/wordml/symex" xmlns:wpg="http://schemas.microsoft.com/office/word/2010/wordprocessingGroup" xmlns:wpi="http://schemas.microsoft.com/office/word/2010/wordprocessingInk" xmlns:wne="http://schemas.microsoft.com/office/word/2006/wordml" xmlns:wps="http://schemas.microsoft.com/office/word/2010/wordprocessingShape" mc:Ignorable="w14 w15 w16se w16cid w16 w16cex w16sdtdh wp14">
   <w:tbl>
     <w:tblPr>
       <w:tblW w:w="4936" w:type="pct"/>
@@ -7305,7 +7404,7 @@
 </file>
 
 <file path=word/footnotes.xml><?xml version="1.0" encoding="utf-8"?>
-<w:footnotes xmlns:wpc="http://schemas.microsoft.com/office/word/2010/wordprocessingCanvas" xmlns:cx="http://schemas.microsoft.com/office/drawing/2014/chartex" xmlns:cx1="http://schemas.microsoft.com/office/drawing/2015/9/8/chartex" xmlns:cx2="http://schemas.microsoft.com/office/drawing/2015/10/21/chartex" xmlns:cx3="http://schemas.microsoft.com/office/drawing/2016/5/9/chartex" xmlns:cx4="http://schemas.microsoft.com/office/drawing/2016/5/10/chartex" xmlns:cx5="http://schemas.microsoft.com/office/drawing/2016/5/11/chartex" xmlns:cx6="http://schemas.microsoft.com/office/drawing/2016/5/12/chartex" xmlns:cx7="http://schemas.microsoft.com/office/drawing/2016/5/13/chartex" xmlns:cx8="http://schemas.microsoft.com/office/drawing/2016/5/14/chartex" xmlns:mc="http://schemas.openxmlformats.org/markup-compatibility/2006" xmlns:aink="http://schemas.microsoft.com/office/drawing/2016/ink" xmlns:am3d="http://schemas.microsoft.com/office/drawing/2017/model3d" xmlns:o="urn:schemas-microsoft-com:office:office" xmlns:oel="http://schemas.microsoft.com/office/2019/extlst" xmlns:r="http://schemas.openxmlformats.org/officeDocument/2006/relationships" xmlns:m="http://schemas.openxmlformats.org/officeDocument/2006/math" xmlns:v="urn:schemas-microsoft-com:vml" xmlns:wp14="http://schemas.microsoft.com/office/word/2010/wordprocessingDrawing" xmlns:wp="http://schemas.openxmlformats.org/drawingml/2006/wordprocessingDrawing" xmlns:w10="urn:schemas-microsoft-com:office:word" xmlns:w="http://schemas.openxmlformats.org/wordprocessingml/2006/main" xmlns:w14="http://schemas.microsoft.com/office/word/2010/wordml" xmlns:w15="http://schemas.microsoft.com/office/word/2012/wordml" xmlns:w16cex="http://schemas.microsoft.com/office/word/2018/wordml/cex" xmlns:w16cid="http://schemas.microsoft.com/office/word/2016/wordml/cid" xmlns:w16="http://schemas.microsoft.com/office/word/2018/wordml" xmlns:w16du="http://schemas.microsoft.com/office/word/2023/wordml/word16du" xmlns:w16sdtdh="http://schemas.microsoft.com/office/word/2020/wordml/sdtdatahash" xmlns:w16sdtfl="http://schemas.microsoft.com/office/word/2024/wordml/sdtformatlock" xmlns:w16se="http://schemas.microsoft.com/office/word/2015/wordml/symex" xmlns:wpg="http://schemas.microsoft.com/office/word/2010/wordprocessingGroup" xmlns:wpi="http://schemas.microsoft.com/office/word/2010/wordprocessingInk" xmlns:wne="http://schemas.microsoft.com/office/word/2006/wordml" xmlns:wps="http://schemas.microsoft.com/office/word/2010/wordprocessingShape" mc:Ignorable="w14 w15 w16se w16cid w16 w16cex w16sdtdh w16sdtfl w16du wp14">
+<w:footnotes xmlns:wpc="http://schemas.microsoft.com/office/word/2010/wordprocessingCanvas" xmlns:cx="http://schemas.microsoft.com/office/drawing/2014/chartex" xmlns:cx1="http://schemas.microsoft.com/office/drawing/2015/9/8/chartex" xmlns:cx2="http://schemas.microsoft.com/office/drawing/2015/10/21/chartex" xmlns:cx3="http://schemas.microsoft.com/office/drawing/2016/5/9/chartex" xmlns:cx4="http://schemas.microsoft.com/office/drawing/2016/5/10/chartex" xmlns:cx5="http://schemas.microsoft.com/office/drawing/2016/5/11/chartex" xmlns:cx6="http://schemas.microsoft.com/office/drawing/2016/5/12/chartex" xmlns:cx7="http://schemas.microsoft.com/office/drawing/2016/5/13/chartex" xmlns:cx8="http://schemas.microsoft.com/office/drawing/2016/5/14/chartex" xmlns:mc="http://schemas.openxmlformats.org/markup-compatibility/2006" xmlns:aink="http://schemas.microsoft.com/office/drawing/2016/ink" xmlns:am3d="http://schemas.microsoft.com/office/drawing/2017/model3d" xmlns:o="urn:schemas-microsoft-com:office:office" xmlns:r="http://schemas.openxmlformats.org/officeDocument/2006/relationships" xmlns:m="http://schemas.openxmlformats.org/officeDocument/2006/math" xmlns:v="urn:schemas-microsoft-com:vml" xmlns:wp14="http://schemas.microsoft.com/office/word/2010/wordprocessingDrawing" xmlns:wp="http://schemas.openxmlformats.org/drawingml/2006/wordprocessingDrawing" xmlns:w10="urn:schemas-microsoft-com:office:word" xmlns:w="http://schemas.openxmlformats.org/wordprocessingml/2006/main" xmlns:w14="http://schemas.microsoft.com/office/word/2010/wordml" xmlns:w15="http://schemas.microsoft.com/office/word/2012/wordml" xmlns:w16cex="http://schemas.microsoft.com/office/word/2018/wordml/cex" xmlns:w16cid="http://schemas.microsoft.com/office/word/2016/wordml/cid" xmlns:w16="http://schemas.microsoft.com/office/word/2018/wordml" xmlns:w16sdtdh="http://schemas.microsoft.com/office/word/2020/wordml/sdtdatahash" xmlns:w16se="http://schemas.microsoft.com/office/word/2015/wordml/symex" xmlns:wpg="http://schemas.microsoft.com/office/word/2010/wordprocessingGroup" xmlns:wpi="http://schemas.microsoft.com/office/word/2010/wordprocessingInk" xmlns:wne="http://schemas.microsoft.com/office/word/2006/wordml" xmlns:wps="http://schemas.microsoft.com/office/word/2010/wordprocessingShape" mc:Ignorable="w14 w15 w16se w16cid w16 w16cex w16sdtdh wp14">
   <w:footnote w:type="separator" w:id="-1">
     <w:p>
       <w:pPr>
@@ -7330,7 +7429,7 @@
 </file>
 
 <file path=word/header1.xml><?xml version="1.0" encoding="utf-8"?>
-<w:hdr xmlns:wpc="http://schemas.microsoft.com/office/word/2010/wordprocessingCanvas" xmlns:cx="http://schemas.microsoft.com/office/drawing/2014/chartex" xmlns:cx1="http://schemas.microsoft.com/office/drawing/2015/9/8/chartex" xmlns:cx2="http://schemas.microsoft.com/office/drawing/2015/10/21/chartex" xmlns:cx3="http://schemas.microsoft.com/office/drawing/2016/5/9/chartex" xmlns:cx4="http://schemas.microsoft.com/office/drawing/2016/5/10/chartex" xmlns:cx5="http://schemas.microsoft.com/office/drawing/2016/5/11/chartex" xmlns:cx6="http://schemas.microsoft.com/office/drawing/2016/5/12/chartex" xmlns:cx7="http://schemas.microsoft.com/office/drawing/2016/5/13/chartex" xmlns:cx8="http://schemas.microsoft.com/office/drawing/2016/5/14/chartex" xmlns:mc="http://schemas.openxmlformats.org/markup-compatibility/2006" xmlns:aink="http://schemas.microsoft.com/office/drawing/2016/ink" xmlns:am3d="http://schemas.microsoft.com/office/drawing/2017/model3d" xmlns:o="urn:schemas-microsoft-com:office:office" xmlns:oel="http://schemas.microsoft.com/office/2019/extlst" xmlns:r="http://schemas.openxmlformats.org/officeDocument/2006/relationships" xmlns:m="http://schemas.openxmlformats.org/officeDocument/2006/math" xmlns:v="urn:schemas-microsoft-com:vml" xmlns:wp14="http://schemas.microsoft.com/office/word/2010/wordprocessingDrawing" xmlns:wp="http://schemas.openxmlformats.org/drawingml/2006/wordprocessingDrawing" xmlns:w10="urn:schemas-microsoft-com:office:word" xmlns:w="http://schemas.openxmlformats.org/wordprocessingml/2006/main" xmlns:w14="http://schemas.microsoft.com/office/word/2010/wordml" xmlns:w15="http://schemas.microsoft.com/office/word/2012/wordml" xmlns:w16cex="http://schemas.microsoft.com/office/word/2018/wordml/cex" xmlns:w16cid="http://schemas.microsoft.com/office/word/2016/wordml/cid" xmlns:w16="http://schemas.microsoft.com/office/word/2018/wordml" xmlns:w16du="http://schemas.microsoft.com/office/word/2023/wordml/word16du" xmlns:w16sdtdh="http://schemas.microsoft.com/office/word/2020/wordml/sdtdatahash" xmlns:w16sdtfl="http://schemas.microsoft.com/office/word/2024/wordml/sdtformatlock" xmlns:w16se="http://schemas.microsoft.com/office/word/2015/wordml/symex" xmlns:wpg="http://schemas.microsoft.com/office/word/2010/wordprocessingGroup" xmlns:wpi="http://schemas.microsoft.com/office/word/2010/wordprocessingInk" xmlns:wne="http://schemas.microsoft.com/office/word/2006/wordml" xmlns:wps="http://schemas.microsoft.com/office/word/2010/wordprocessingShape" mc:Ignorable="w14 w15 w16se w16cid w16 w16cex w16sdtdh w16sdtfl w16du wp14">
+<w:hdr xmlns:wpc="http://schemas.microsoft.com/office/word/2010/wordprocessingCanvas" xmlns:cx="http://schemas.microsoft.com/office/drawing/2014/chartex" xmlns:cx1="http://schemas.microsoft.com/office/drawing/2015/9/8/chartex" xmlns:cx2="http://schemas.microsoft.com/office/drawing/2015/10/21/chartex" xmlns:cx3="http://schemas.microsoft.com/office/drawing/2016/5/9/chartex" xmlns:cx4="http://schemas.microsoft.com/office/drawing/2016/5/10/chartex" xmlns:cx5="http://schemas.microsoft.com/office/drawing/2016/5/11/chartex" xmlns:cx6="http://schemas.microsoft.com/office/drawing/2016/5/12/chartex" xmlns:cx7="http://schemas.microsoft.com/office/drawing/2016/5/13/chartex" xmlns:cx8="http://schemas.microsoft.com/office/drawing/2016/5/14/chartex" xmlns:mc="http://schemas.openxmlformats.org/markup-compatibility/2006" xmlns:aink="http://schemas.microsoft.com/office/drawing/2016/ink" xmlns:am3d="http://schemas.microsoft.com/office/drawing/2017/model3d" xmlns:o="urn:schemas-microsoft-com:office:office" xmlns:r="http://schemas.openxmlformats.org/officeDocument/2006/relationships" xmlns:m="http://schemas.openxmlformats.org/officeDocument/2006/math" xmlns:v="urn:schemas-microsoft-com:vml" xmlns:wp14="http://schemas.microsoft.com/office/word/2010/wordprocessingDrawing" xmlns:wp="http://schemas.openxmlformats.org/drawingml/2006/wordprocessingDrawing" xmlns:w10="urn:schemas-microsoft-com:office:word" xmlns:w="http://schemas.openxmlformats.org/wordprocessingml/2006/main" xmlns:w14="http://schemas.microsoft.com/office/word/2010/wordml" xmlns:w15="http://schemas.microsoft.com/office/word/2012/wordml" xmlns:w16cex="http://schemas.microsoft.com/office/word/2018/wordml/cex" xmlns:w16cid="http://schemas.microsoft.com/office/word/2016/wordml/cid" xmlns:w16="http://schemas.microsoft.com/office/word/2018/wordml" xmlns:w16sdtdh="http://schemas.microsoft.com/office/word/2020/wordml/sdtdatahash" xmlns:w16se="http://schemas.microsoft.com/office/word/2015/wordml/symex" xmlns:wpg="http://schemas.microsoft.com/office/word/2010/wordprocessingGroup" xmlns:wpi="http://schemas.microsoft.com/office/word/2010/wordprocessingInk" xmlns:wne="http://schemas.microsoft.com/office/word/2006/wordml" xmlns:wps="http://schemas.microsoft.com/office/word/2010/wordprocessingShape" mc:Ignorable="w14 w15 w16se w16cid w16 w16cex w16sdtdh wp14">
   <w:p>
     <w:pPr>
       <w:pStyle w:val="Cabealho"/>
@@ -7341,7 +7440,7 @@
 </file>
 
 <file path=word/numbering.xml><?xml version="1.0" encoding="utf-8"?>
-<w:numbering xmlns:wpc="http://schemas.microsoft.com/office/word/2010/wordprocessingCanvas" xmlns:cx="http://schemas.microsoft.com/office/drawing/2014/chartex" xmlns:cx1="http://schemas.microsoft.com/office/drawing/2015/9/8/chartex" xmlns:cx2="http://schemas.microsoft.com/office/drawing/2015/10/21/chartex" xmlns:cx3="http://schemas.microsoft.com/office/drawing/2016/5/9/chartex" xmlns:cx4="http://schemas.microsoft.com/office/drawing/2016/5/10/chartex" xmlns:cx5="http://schemas.microsoft.com/office/drawing/2016/5/11/chartex" xmlns:cx6="http://schemas.microsoft.com/office/drawing/2016/5/12/chartex" xmlns:cx7="http://schemas.microsoft.com/office/drawing/2016/5/13/chartex" xmlns:cx8="http://schemas.microsoft.com/office/drawing/2016/5/14/chartex" xmlns:mc="http://schemas.openxmlformats.org/markup-compatibility/2006" xmlns:aink="http://schemas.microsoft.com/office/drawing/2016/ink" xmlns:am3d="http://schemas.microsoft.com/office/drawing/2017/model3d" xmlns:o="urn:schemas-microsoft-com:office:office" xmlns:oel="http://schemas.microsoft.com/office/2019/extlst" xmlns:r="http://schemas.openxmlformats.org/officeDocument/2006/relationships" xmlns:m="http://schemas.openxmlformats.org/officeDocument/2006/math" xmlns:v="urn:schemas-microsoft-com:vml" xmlns:wp14="http://schemas.microsoft.com/office/word/2010/wordprocessingDrawing" xmlns:wp="http://schemas.openxmlformats.org/drawingml/2006/wordprocessingDrawing" xmlns:w10="urn:schemas-microsoft-com:office:word" xmlns:w="http://schemas.openxmlformats.org/wordprocessingml/2006/main" xmlns:w14="http://schemas.microsoft.com/office/word/2010/wordml" xmlns:w15="http://schemas.microsoft.com/office/word/2012/wordml" xmlns:w16cex="http://schemas.microsoft.com/office/word/2018/wordml/cex" xmlns:w16cid="http://schemas.microsoft.com/office/word/2016/wordml/cid" xmlns:w16="http://schemas.microsoft.com/office/word/2018/wordml" xmlns:w16du="http://schemas.microsoft.com/office/word/2023/wordml/word16du" xmlns:w16sdtdh="http://schemas.microsoft.com/office/word/2020/wordml/sdtdatahash" xmlns:w16sdtfl="http://schemas.microsoft.com/office/word/2024/wordml/sdtformatlock" xmlns:w16se="http://schemas.microsoft.com/office/word/2015/wordml/symex" xmlns:wpg="http://schemas.microsoft.com/office/word/2010/wordprocessingGroup" xmlns:wpi="http://schemas.microsoft.com/office/word/2010/wordprocessingInk" xmlns:wne="http://schemas.microsoft.com/office/word/2006/wordml" xmlns:wps="http://schemas.microsoft.com/office/word/2010/wordprocessingShape" mc:Ignorable="w14 w15 w16se w16cid w16 w16cex w16sdtdh w16sdtfl w16du wp14">
+<w:numbering xmlns:wpc="http://schemas.microsoft.com/office/word/2010/wordprocessingCanvas" xmlns:cx="http://schemas.microsoft.com/office/drawing/2014/chartex" xmlns:cx1="http://schemas.microsoft.com/office/drawing/2015/9/8/chartex" xmlns:cx2="http://schemas.microsoft.com/office/drawing/2015/10/21/chartex" xmlns:cx3="http://schemas.microsoft.com/office/drawing/2016/5/9/chartex" xmlns:cx4="http://schemas.microsoft.com/office/drawing/2016/5/10/chartex" xmlns:cx5="http://schemas.microsoft.com/office/drawing/2016/5/11/chartex" xmlns:cx6="http://schemas.microsoft.com/office/drawing/2016/5/12/chartex" xmlns:cx7="http://schemas.microsoft.com/office/drawing/2016/5/13/chartex" xmlns:cx8="http://schemas.microsoft.com/office/drawing/2016/5/14/chartex" xmlns:mc="http://schemas.openxmlformats.org/markup-compatibility/2006" xmlns:aink="http://schemas.microsoft.com/office/drawing/2016/ink" xmlns:am3d="http://schemas.microsoft.com/office/drawing/2017/model3d" xmlns:o="urn:schemas-microsoft-com:office:office" xmlns:r="http://schemas.openxmlformats.org/officeDocument/2006/relationships" xmlns:m="http://schemas.openxmlformats.org/officeDocument/2006/math" xmlns:v="urn:schemas-microsoft-com:vml" xmlns:wp14="http://schemas.microsoft.com/office/word/2010/wordprocessingDrawing" xmlns:wp="http://schemas.openxmlformats.org/drawingml/2006/wordprocessingDrawing" xmlns:w10="urn:schemas-microsoft-com:office:word" xmlns:w="http://schemas.openxmlformats.org/wordprocessingml/2006/main" xmlns:w14="http://schemas.microsoft.com/office/word/2010/wordml" xmlns:w15="http://schemas.microsoft.com/office/word/2012/wordml" xmlns:w16cex="http://schemas.microsoft.com/office/word/2018/wordml/cex" xmlns:w16cid="http://schemas.microsoft.com/office/word/2016/wordml/cid" xmlns:w16="http://schemas.microsoft.com/office/word/2018/wordml" xmlns:w16sdtdh="http://schemas.microsoft.com/office/word/2020/wordml/sdtdatahash" xmlns:w16se="http://schemas.microsoft.com/office/word/2015/wordml/symex" xmlns:wpg="http://schemas.microsoft.com/office/word/2010/wordprocessingGroup" xmlns:wpi="http://schemas.microsoft.com/office/word/2010/wordprocessingInk" xmlns:wne="http://schemas.microsoft.com/office/word/2006/wordml" xmlns:wps="http://schemas.microsoft.com/office/word/2010/wordprocessingShape" mc:Ignorable="w14 w15 w16se w16cid w16 w16cex w16sdtdh wp14">
   <w:abstractNum w:abstractNumId="0" w15:restartNumberingAfterBreak="0">
     <w:nsid w:val="0A3F561A"/>
     <w:multiLevelType w:val="multilevel"/>
@@ -9617,71 +9716,71 @@
       </w:rPr>
     </w:lvl>
   </w:abstractNum>
-  <w:num w:numId="1" w16cid:durableId="556208590">
+  <w:num w:numId="1">
     <w:abstractNumId w:val="18"/>
   </w:num>
-  <w:num w:numId="2" w16cid:durableId="107748479">
+  <w:num w:numId="2">
     <w:abstractNumId w:val="8"/>
   </w:num>
-  <w:num w:numId="3" w16cid:durableId="1383360918">
+  <w:num w:numId="3">
     <w:abstractNumId w:val="0"/>
   </w:num>
-  <w:num w:numId="4" w16cid:durableId="1374765748">
+  <w:num w:numId="4">
     <w:abstractNumId w:val="7"/>
   </w:num>
-  <w:num w:numId="5" w16cid:durableId="1822772071">
+  <w:num w:numId="5">
     <w:abstractNumId w:val="16"/>
   </w:num>
-  <w:num w:numId="6" w16cid:durableId="953825810">
+  <w:num w:numId="6">
     <w:abstractNumId w:val="9"/>
   </w:num>
-  <w:num w:numId="7" w16cid:durableId="1625388282">
+  <w:num w:numId="7">
     <w:abstractNumId w:val="5"/>
   </w:num>
-  <w:num w:numId="8" w16cid:durableId="684138570">
+  <w:num w:numId="8">
     <w:abstractNumId w:val="14"/>
   </w:num>
-  <w:num w:numId="9" w16cid:durableId="363142341">
+  <w:num w:numId="9">
     <w:abstractNumId w:val="1"/>
   </w:num>
-  <w:num w:numId="10" w16cid:durableId="401608814">
+  <w:num w:numId="10">
     <w:abstractNumId w:val="11"/>
   </w:num>
-  <w:num w:numId="11" w16cid:durableId="1545868181">
+  <w:num w:numId="11">
     <w:abstractNumId w:val="3"/>
   </w:num>
-  <w:num w:numId="12" w16cid:durableId="1307398527">
+  <w:num w:numId="12">
     <w:abstractNumId w:val="2"/>
   </w:num>
-  <w:num w:numId="13" w16cid:durableId="988092483">
+  <w:num w:numId="13">
     <w:abstractNumId w:val="12"/>
   </w:num>
-  <w:num w:numId="14" w16cid:durableId="566232010">
+  <w:num w:numId="14">
     <w:abstractNumId w:val="19"/>
   </w:num>
-  <w:num w:numId="15" w16cid:durableId="356581693">
+  <w:num w:numId="15">
     <w:abstractNumId w:val="13"/>
   </w:num>
-  <w:num w:numId="16" w16cid:durableId="817459827">
+  <w:num w:numId="16">
     <w:abstractNumId w:val="4"/>
   </w:num>
-  <w:num w:numId="17" w16cid:durableId="534123352">
+  <w:num w:numId="17">
     <w:abstractNumId w:val="6"/>
   </w:num>
-  <w:num w:numId="18" w16cid:durableId="1328822691">
+  <w:num w:numId="18">
     <w:abstractNumId w:val="10"/>
   </w:num>
-  <w:num w:numId="19" w16cid:durableId="1199398026">
+  <w:num w:numId="19">
     <w:abstractNumId w:val="15"/>
   </w:num>
-  <w:num w:numId="20" w16cid:durableId="622728796">
+  <w:num w:numId="20">
     <w:abstractNumId w:val="17"/>
   </w:num>
 </w:numbering>
 </file>
 
 <file path=word/styles.xml><?xml version="1.0" encoding="utf-8"?>
-<w:styles xmlns:mc="http://schemas.openxmlformats.org/markup-compatibility/2006" xmlns:r="http://schemas.openxmlformats.org/officeDocument/2006/relationships" xmlns:w="http://schemas.openxmlformats.org/wordprocessingml/2006/main" xmlns:w14="http://schemas.microsoft.com/office/word/2010/wordml" xmlns:w15="http://schemas.microsoft.com/office/word/2012/wordml" xmlns:w16cex="http://schemas.microsoft.com/office/word/2018/wordml/cex" xmlns:w16cid="http://schemas.microsoft.com/office/word/2016/wordml/cid" xmlns:w16="http://schemas.microsoft.com/office/word/2018/wordml" xmlns:w16du="http://schemas.microsoft.com/office/word/2023/wordml/word16du" xmlns:w16sdtdh="http://schemas.microsoft.com/office/word/2020/wordml/sdtdatahash" xmlns:w16sdtfl="http://schemas.microsoft.com/office/word/2024/wordml/sdtformatlock" xmlns:w16se="http://schemas.microsoft.com/office/word/2015/wordml/symex" mc:Ignorable="w14 w15 w16se w16cid w16 w16cex w16sdtdh w16sdtfl w16du">
+<w:styles xmlns:mc="http://schemas.openxmlformats.org/markup-compatibility/2006" xmlns:r="http://schemas.openxmlformats.org/officeDocument/2006/relationships" xmlns:w="http://schemas.openxmlformats.org/wordprocessingml/2006/main" xmlns:w14="http://schemas.microsoft.com/office/word/2010/wordml" xmlns:w15="http://schemas.microsoft.com/office/word/2012/wordml" xmlns:w16cex="http://schemas.microsoft.com/office/word/2018/wordml/cex" xmlns:w16cid="http://schemas.microsoft.com/office/word/2016/wordml/cid" xmlns:w16="http://schemas.microsoft.com/office/word/2018/wordml" xmlns:w16sdtdh="http://schemas.microsoft.com/office/word/2020/wordml/sdtdatahash" xmlns:w16se="http://schemas.microsoft.com/office/word/2015/wordml/symex" mc:Ignorable="w14 w15 w16se w16cid w16 w16cex w16sdtdh">
   <w:docDefaults>
     <w:rPrDefault>
       <w:rPr>

</xml_diff>

<commit_message>
Aula 14.05.25 - Update 2
</commit_message>
<xml_diff>
--- a/Arquivos P.I/P.I - Módulo 4 - Luis Felipe Roman Lembi.docx
+++ b/Arquivos P.I/P.I - Módulo 4 - Luis Felipe Roman Lembi.docx
@@ -1,6 +1,6 @@
 
 <file path=word/document.xml><?xml version="1.0" encoding="utf-8"?>
-<w:document xmlns:wpc="http://schemas.microsoft.com/office/word/2010/wordprocessingCanvas" xmlns:cx="http://schemas.microsoft.com/office/drawing/2014/chartex" xmlns:cx1="http://schemas.microsoft.com/office/drawing/2015/9/8/chartex" xmlns:cx2="http://schemas.microsoft.com/office/drawing/2015/10/21/chartex" xmlns:cx3="http://schemas.microsoft.com/office/drawing/2016/5/9/chartex" xmlns:cx4="http://schemas.microsoft.com/office/drawing/2016/5/10/chartex" xmlns:cx5="http://schemas.microsoft.com/office/drawing/2016/5/11/chartex" xmlns:cx6="http://schemas.microsoft.com/office/drawing/2016/5/12/chartex" xmlns:cx7="http://schemas.microsoft.com/office/drawing/2016/5/13/chartex" xmlns:cx8="http://schemas.microsoft.com/office/drawing/2016/5/14/chartex" xmlns:mc="http://schemas.openxmlformats.org/markup-compatibility/2006" xmlns:aink="http://schemas.microsoft.com/office/drawing/2016/ink" xmlns:am3d="http://schemas.microsoft.com/office/drawing/2017/model3d" xmlns:o="urn:schemas-microsoft-com:office:office" xmlns:r="http://schemas.openxmlformats.org/officeDocument/2006/relationships" xmlns:m="http://schemas.openxmlformats.org/officeDocument/2006/math" xmlns:v="urn:schemas-microsoft-com:vml" xmlns:wp14="http://schemas.microsoft.com/office/word/2010/wordprocessingDrawing" xmlns:wp="http://schemas.openxmlformats.org/drawingml/2006/wordprocessingDrawing" xmlns:w10="urn:schemas-microsoft-com:office:word" xmlns:w="http://schemas.openxmlformats.org/wordprocessingml/2006/main" xmlns:w14="http://schemas.microsoft.com/office/word/2010/wordml" xmlns:w15="http://schemas.microsoft.com/office/word/2012/wordml" xmlns:w16cex="http://schemas.microsoft.com/office/word/2018/wordml/cex" xmlns:w16cid="http://schemas.microsoft.com/office/word/2016/wordml/cid" xmlns:w16="http://schemas.microsoft.com/office/word/2018/wordml" xmlns:w16sdtdh="http://schemas.microsoft.com/office/word/2020/wordml/sdtdatahash" xmlns:w16se="http://schemas.microsoft.com/office/word/2015/wordml/symex" xmlns:wpg="http://schemas.microsoft.com/office/word/2010/wordprocessingGroup" xmlns:wpi="http://schemas.microsoft.com/office/word/2010/wordprocessingInk" xmlns:wne="http://schemas.microsoft.com/office/word/2006/wordml" xmlns:wps="http://schemas.microsoft.com/office/word/2010/wordprocessingShape" mc:Ignorable="w14 w15 w16se w16cid w16 w16cex w16sdtdh wp14">
+<w:document xmlns:wpc="http://schemas.microsoft.com/office/word/2010/wordprocessingCanvas" xmlns:cx="http://schemas.microsoft.com/office/drawing/2014/chartex" xmlns:cx1="http://schemas.microsoft.com/office/drawing/2015/9/8/chartex" xmlns:cx2="http://schemas.microsoft.com/office/drawing/2015/10/21/chartex" xmlns:cx3="http://schemas.microsoft.com/office/drawing/2016/5/9/chartex" xmlns:cx4="http://schemas.microsoft.com/office/drawing/2016/5/10/chartex" xmlns:cx5="http://schemas.microsoft.com/office/drawing/2016/5/11/chartex" xmlns:cx6="http://schemas.microsoft.com/office/drawing/2016/5/12/chartex" xmlns:cx7="http://schemas.microsoft.com/office/drawing/2016/5/13/chartex" xmlns:cx8="http://schemas.microsoft.com/office/drawing/2016/5/14/chartex" xmlns:mc="http://schemas.openxmlformats.org/markup-compatibility/2006" xmlns:aink="http://schemas.microsoft.com/office/drawing/2016/ink" xmlns:am3d="http://schemas.microsoft.com/office/drawing/2017/model3d" xmlns:o="urn:schemas-microsoft-com:office:office" xmlns:oel="http://schemas.microsoft.com/office/2019/extlst" xmlns:r="http://schemas.openxmlformats.org/officeDocument/2006/relationships" xmlns:m="http://schemas.openxmlformats.org/officeDocument/2006/math" xmlns:v="urn:schemas-microsoft-com:vml" xmlns:wp14="http://schemas.microsoft.com/office/word/2010/wordprocessingDrawing" xmlns:wp="http://schemas.openxmlformats.org/drawingml/2006/wordprocessingDrawing" xmlns:w10="urn:schemas-microsoft-com:office:word" xmlns:w="http://schemas.openxmlformats.org/wordprocessingml/2006/main" xmlns:w14="http://schemas.microsoft.com/office/word/2010/wordml" xmlns:w15="http://schemas.microsoft.com/office/word/2012/wordml" xmlns:w16cex="http://schemas.microsoft.com/office/word/2018/wordml/cex" xmlns:w16cid="http://schemas.microsoft.com/office/word/2016/wordml/cid" xmlns:w16="http://schemas.microsoft.com/office/word/2018/wordml" xmlns:w16sdtdh="http://schemas.microsoft.com/office/word/2020/wordml/sdtdatahash" xmlns:w16se="http://schemas.microsoft.com/office/word/2015/wordml/symex" xmlns:wpg="http://schemas.microsoft.com/office/word/2010/wordprocessingGroup" xmlns:wpi="http://schemas.microsoft.com/office/word/2010/wordprocessingInk" xmlns:wne="http://schemas.microsoft.com/office/word/2006/wordml" xmlns:wps="http://schemas.microsoft.com/office/word/2010/wordprocessingShape" mc:Ignorable="w14 w15 w16se w16cid w16 w16cex w16sdtdh wp14">
   <w:body>
     <w:p>
       <w:pPr>
@@ -13,7 +13,7 @@
           <w:lang w:eastAsia="pt-BR"/>
         </w:rPr>
         <w:drawing>
-          <wp:inline distT="0" distB="0" distL="0" distR="0" wp14:anchorId="51EB993F" wp14:editId="2AD93DFB">
+          <wp:inline distT="0" distB="0" distL="0" distR="0" wp14:anchorId="51EB993F" wp14:editId="14A766CB">
             <wp:extent cx="3609975" cy="752475"/>
             <wp:effectExtent l="0" t="0" r="9525" b="9525"/>
             <wp:docPr id="4" name="Imagem 4"/>
@@ -2805,14 +2805,11 @@
         <w:jc w:val="center"/>
       </w:pPr>
       <w:r>
-        <w:rPr>
-          <w:noProof/>
-        </w:rPr>
         <w:drawing>
-          <wp:inline distT="0" distB="0" distL="0" distR="0" wp14:anchorId="40CE96CA" wp14:editId="507BA10B">
-            <wp:extent cx="4553585" cy="3648584"/>
-            <wp:effectExtent l="0" t="0" r="0" b="9525"/>
-            <wp:docPr id="1300656705" name="Imagem 1" descr="Diagrama&#10;&#10;Descrição gerada automaticamente"/>
+          <wp:inline distT="0" distB="0" distL="0" distR="0" wp14:anchorId="5E8290C0" wp14:editId="587834AD">
+            <wp:extent cx="5225627" cy="3905250"/>
+            <wp:effectExtent l="0" t="0" r="0" b="0"/>
+            <wp:docPr id="25" name="Imagem 25"/>
             <wp:cNvGraphicFramePr>
               <a:graphicFrameLocks xmlns:a="http://schemas.openxmlformats.org/drawingml/2006/main" noChangeAspect="1"/>
             </wp:cNvGraphicFramePr>
@@ -2820,7 +2817,7 @@
               <a:graphicData uri="http://schemas.openxmlformats.org/drawingml/2006/picture">
                 <pic:pic xmlns:pic="http://schemas.openxmlformats.org/drawingml/2006/picture">
                   <pic:nvPicPr>
-                    <pic:cNvPr id="1300656705" name="Imagem 1" descr="Diagrama&#10;&#10;Descrição gerada automaticamente"/>
+                    <pic:cNvPr id="1" name=""/>
                     <pic:cNvPicPr/>
                   </pic:nvPicPr>
                   <pic:blipFill>
@@ -2832,7 +2829,7 @@
                   <pic:spPr>
                     <a:xfrm>
                       <a:off x="0" y="0"/>
-                      <a:ext cx="4553585" cy="3648584"/>
+                      <a:ext cx="5234953" cy="3912220"/>
                     </a:xfrm>
                     <a:prstGeom prst="rect">
                       <a:avLst/>
@@ -2847,6 +2844,12 @@
     </w:p>
     <w:p>
       <w:pPr>
+        <w:ind w:firstLine="0"/>
+        <w:jc w:val="center"/>
+      </w:pPr>
+    </w:p>
+    <w:p>
+      <w:pPr>
         <w:pStyle w:val="Subttulo"/>
         <w:numPr>
           <w:ilvl w:val="2"/>
@@ -2886,7 +2889,7 @@
         </w:numPr>
       </w:pPr>
       <w:r>
-        <w:t>CU-01 - Verificar Status da Ordem de Serviço: O cliente pode acessar o sistema para verificar o status atual de suas ordens de serviço.</w:t>
+        <w:t>Verificar Status da Ordem de Serviço: O cliente pode acessar o sistema para verificar o status atual de suas ordens de serviço.</w:t>
       </w:r>
     </w:p>
     <w:p>
@@ -2898,7 +2901,7 @@
         </w:numPr>
       </w:pPr>
       <w:r>
-        <w:t>CU-02 - Assistir aos Unboxings: O cliente pode assistir a vídeos de unboxing das peças recebidas para seu pedido.</w:t>
+        <w:t>Assistir aos Unboxings: O cliente pode assistir a vídeos de unboxing das peças recebidas para seu pedido.</w:t>
       </w:r>
     </w:p>
     <w:p>
@@ -2910,7 +2913,13 @@
         </w:numPr>
       </w:pPr>
       <w:r>
-        <w:t>CU-03 – Criar/Editar Contas: O cliente consegue criar/editar a conta do mesmo.</w:t>
+        <w:t>Criar/Editar Contas</w:t>
+      </w:r>
+      <w:r>
+        <w:t xml:space="preserve"> Cliente</w:t>
+      </w:r>
+      <w:r>
+        <w:t>: O cliente consegue criar/editar a conta do mesmo.</w:t>
       </w:r>
     </w:p>
     <w:p>
@@ -2934,7 +2943,7 @@
         </w:numPr>
       </w:pPr>
       <w:r>
-        <w:t>CU-04 - Gerenciar Ordens de Serviço: O técnico pode criar, atualizar e excluir ordens de serviço.</w:t>
+        <w:t>Gerenciar Ordens de Serviço: O técnico pode criar, atualizar e excluir ordens de serviço.</w:t>
       </w:r>
     </w:p>
     <w:p>
@@ -2958,7 +2967,8 @@
         </w:numPr>
       </w:pPr>
       <w:r>
-        <w:t>CU-05 - Gerenciar Contas de Usuário: O administrador pode gerenciar contas de usuários do sistema.</w:t>
+        <w:lastRenderedPageBreak/>
+        <w:t>Gerenciar Contas de Usuário: O administrador pode gerenciar contas de usuários do sistema.</w:t>
       </w:r>
     </w:p>
     <w:p>
@@ -2970,8 +2980,7 @@
         </w:numPr>
       </w:pPr>
       <w:r>
-        <w:lastRenderedPageBreak/>
-        <w:t>CU-06 - Emitir Relatórios: O administrador pode gerar relatórios sobre diversas atividades da empresa.</w:t>
+        <w:t>Emitir Relatórios: O administrador pode gerar relatórios sobre diversas atividades da empresa.</w:t>
       </w:r>
     </w:p>
     <w:p>
@@ -7376,13 +7385,7 @@
         </w:numPr>
       </w:pPr>
       <w:r>
-        <w:t>Cadastro d</w:t>
-      </w:r>
-      <w:r>
-        <w:t>o</w:t>
-      </w:r>
-      <w:r>
-        <w:t xml:space="preserve"> Cliente</w:t>
+        <w:t>Cadastro do Cliente</w:t>
       </w:r>
     </w:p>
     <w:p>
@@ -7467,22 +7470,7 @@
           <w:lang w:eastAsia="pt-BR"/>
         </w:rPr>
         <w:br/>
-      </w:r>
-      <w:proofErr w:type="spellStart"/>
-      <w:r>
-        <w:rPr>
-          <w:rFonts w:eastAsia="Times New Roman"/>
-          <w:lang w:eastAsia="pt-BR"/>
-        </w:rPr>
-        <w:t>Email</w:t>
-      </w:r>
-      <w:proofErr w:type="spellEnd"/>
-      <w:r>
-        <w:rPr>
-          <w:rFonts w:eastAsia="Times New Roman"/>
-          <w:lang w:eastAsia="pt-BR"/>
-        </w:rPr>
-        <w:t xml:space="preserve">: </w:t>
+        <w:t xml:space="preserve">Email: </w:t>
       </w:r>
       <w:r>
         <w:rPr>
@@ -8128,22 +8116,7 @@
           <w:lang w:eastAsia="pt-BR"/>
         </w:rPr>
         <w:br/>
-      </w:r>
-      <w:proofErr w:type="spellStart"/>
-      <w:r>
-        <w:rPr>
-          <w:rFonts w:eastAsia="Times New Roman"/>
-          <w:lang w:eastAsia="pt-BR"/>
-        </w:rPr>
-        <w:t>Email</w:t>
-      </w:r>
-      <w:proofErr w:type="spellEnd"/>
-      <w:r>
-        <w:rPr>
-          <w:rFonts w:eastAsia="Times New Roman"/>
-          <w:lang w:eastAsia="pt-BR"/>
-        </w:rPr>
-        <w:t xml:space="preserve">: </w:t>
+        <w:t xml:space="preserve">Email: </w:t>
       </w:r>
       <w:r>
         <w:rPr>
@@ -8437,13 +8410,7 @@
       </w:r>
       <w:r>
         <w:br/>
-        <w:t xml:space="preserve">A experiência obtida com este projeto proporcionou uma base sólida para futuras melhorias, validações em </w:t>
-      </w:r>
-      <w:r>
-        <w:t>ambiente</w:t>
-      </w:r>
-      <w:r>
-        <w:t xml:space="preserve"> de produção e possíveis expansões conforme novas demandas surgirem.</w:t>
+        <w:t>A experiência obtida com este projeto proporcionou uma base sólida para futuras melhorias, validações em ambiente de produção e possíveis expansões conforme novas demandas surgirem.</w:t>
       </w:r>
     </w:p>
     <w:p>
@@ -8519,7 +8486,7 @@
 </file>
 
 <file path=word/endnotes.xml><?xml version="1.0" encoding="utf-8"?>
-<w:endnotes xmlns:wpc="http://schemas.microsoft.com/office/word/2010/wordprocessingCanvas" xmlns:cx="http://schemas.microsoft.com/office/drawing/2014/chartex" xmlns:cx1="http://schemas.microsoft.com/office/drawing/2015/9/8/chartex" xmlns:cx2="http://schemas.microsoft.com/office/drawing/2015/10/21/chartex" xmlns:cx3="http://schemas.microsoft.com/office/drawing/2016/5/9/chartex" xmlns:cx4="http://schemas.microsoft.com/office/drawing/2016/5/10/chartex" xmlns:cx5="http://schemas.microsoft.com/office/drawing/2016/5/11/chartex" xmlns:cx6="http://schemas.microsoft.com/office/drawing/2016/5/12/chartex" xmlns:cx7="http://schemas.microsoft.com/office/drawing/2016/5/13/chartex" xmlns:cx8="http://schemas.microsoft.com/office/drawing/2016/5/14/chartex" xmlns:mc="http://schemas.openxmlformats.org/markup-compatibility/2006" xmlns:aink="http://schemas.microsoft.com/office/drawing/2016/ink" xmlns:am3d="http://schemas.microsoft.com/office/drawing/2017/model3d" xmlns:o="urn:schemas-microsoft-com:office:office" xmlns:r="http://schemas.openxmlformats.org/officeDocument/2006/relationships" xmlns:m="http://schemas.openxmlformats.org/officeDocument/2006/math" xmlns:v="urn:schemas-microsoft-com:vml" xmlns:wp14="http://schemas.microsoft.com/office/word/2010/wordprocessingDrawing" xmlns:wp="http://schemas.openxmlformats.org/drawingml/2006/wordprocessingDrawing" xmlns:w10="urn:schemas-microsoft-com:office:word" xmlns:w="http://schemas.openxmlformats.org/wordprocessingml/2006/main" xmlns:w14="http://schemas.microsoft.com/office/word/2010/wordml" xmlns:w15="http://schemas.microsoft.com/office/word/2012/wordml" xmlns:w16cex="http://schemas.microsoft.com/office/word/2018/wordml/cex" xmlns:w16cid="http://schemas.microsoft.com/office/word/2016/wordml/cid" xmlns:w16="http://schemas.microsoft.com/office/word/2018/wordml" xmlns:w16sdtdh="http://schemas.microsoft.com/office/word/2020/wordml/sdtdatahash" xmlns:w16se="http://schemas.microsoft.com/office/word/2015/wordml/symex" xmlns:wpg="http://schemas.microsoft.com/office/word/2010/wordprocessingGroup" xmlns:wpi="http://schemas.microsoft.com/office/word/2010/wordprocessingInk" xmlns:wne="http://schemas.microsoft.com/office/word/2006/wordml" xmlns:wps="http://schemas.microsoft.com/office/word/2010/wordprocessingShape" mc:Ignorable="w14 w15 w16se w16cid w16 w16cex w16sdtdh wp14">
+<w:endnotes xmlns:wpc="http://schemas.microsoft.com/office/word/2010/wordprocessingCanvas" xmlns:cx="http://schemas.microsoft.com/office/drawing/2014/chartex" xmlns:cx1="http://schemas.microsoft.com/office/drawing/2015/9/8/chartex" xmlns:cx2="http://schemas.microsoft.com/office/drawing/2015/10/21/chartex" xmlns:cx3="http://schemas.microsoft.com/office/drawing/2016/5/9/chartex" xmlns:cx4="http://schemas.microsoft.com/office/drawing/2016/5/10/chartex" xmlns:cx5="http://schemas.microsoft.com/office/drawing/2016/5/11/chartex" xmlns:cx6="http://schemas.microsoft.com/office/drawing/2016/5/12/chartex" xmlns:cx7="http://schemas.microsoft.com/office/drawing/2016/5/13/chartex" xmlns:cx8="http://schemas.microsoft.com/office/drawing/2016/5/14/chartex" xmlns:mc="http://schemas.openxmlformats.org/markup-compatibility/2006" xmlns:aink="http://schemas.microsoft.com/office/drawing/2016/ink" xmlns:am3d="http://schemas.microsoft.com/office/drawing/2017/model3d" xmlns:o="urn:schemas-microsoft-com:office:office" xmlns:oel="http://schemas.microsoft.com/office/2019/extlst" xmlns:r="http://schemas.openxmlformats.org/officeDocument/2006/relationships" xmlns:m="http://schemas.openxmlformats.org/officeDocument/2006/math" xmlns:v="urn:schemas-microsoft-com:vml" xmlns:wp14="http://schemas.microsoft.com/office/word/2010/wordprocessingDrawing" xmlns:wp="http://schemas.openxmlformats.org/drawingml/2006/wordprocessingDrawing" xmlns:w10="urn:schemas-microsoft-com:office:word" xmlns:w="http://schemas.openxmlformats.org/wordprocessingml/2006/main" xmlns:w14="http://schemas.microsoft.com/office/word/2010/wordml" xmlns:w15="http://schemas.microsoft.com/office/word/2012/wordml" xmlns:w16cex="http://schemas.microsoft.com/office/word/2018/wordml/cex" xmlns:w16cid="http://schemas.microsoft.com/office/word/2016/wordml/cid" xmlns:w16="http://schemas.microsoft.com/office/word/2018/wordml" xmlns:w16sdtdh="http://schemas.microsoft.com/office/word/2020/wordml/sdtdatahash" xmlns:w16se="http://schemas.microsoft.com/office/word/2015/wordml/symex" xmlns:wpg="http://schemas.microsoft.com/office/word/2010/wordprocessingGroup" xmlns:wpi="http://schemas.microsoft.com/office/word/2010/wordprocessingInk" xmlns:wne="http://schemas.microsoft.com/office/word/2006/wordml" xmlns:wps="http://schemas.microsoft.com/office/word/2010/wordprocessingShape" mc:Ignorable="w14 w15 w16se w16cid w16 w16cex w16sdtdh wp14">
   <w:endnote w:type="separator" w:id="-1">
     <w:p>
       <w:pPr>
@@ -8544,7 +8511,7 @@
 </file>
 
 <file path=word/footer1.xml><?xml version="1.0" encoding="utf-8"?>
-<w:ftr xmlns:wpc="http://schemas.microsoft.com/office/word/2010/wordprocessingCanvas" xmlns:cx="http://schemas.microsoft.com/office/drawing/2014/chartex" xmlns:cx1="http://schemas.microsoft.com/office/drawing/2015/9/8/chartex" xmlns:cx2="http://schemas.microsoft.com/office/drawing/2015/10/21/chartex" xmlns:cx3="http://schemas.microsoft.com/office/drawing/2016/5/9/chartex" xmlns:cx4="http://schemas.microsoft.com/office/drawing/2016/5/10/chartex" xmlns:cx5="http://schemas.microsoft.com/office/drawing/2016/5/11/chartex" xmlns:cx6="http://schemas.microsoft.com/office/drawing/2016/5/12/chartex" xmlns:cx7="http://schemas.microsoft.com/office/drawing/2016/5/13/chartex" xmlns:cx8="http://schemas.microsoft.com/office/drawing/2016/5/14/chartex" xmlns:mc="http://schemas.openxmlformats.org/markup-compatibility/2006" xmlns:aink="http://schemas.microsoft.com/office/drawing/2016/ink" xmlns:am3d="http://schemas.microsoft.com/office/drawing/2017/model3d" xmlns:o="urn:schemas-microsoft-com:office:office" xmlns:r="http://schemas.openxmlformats.org/officeDocument/2006/relationships" xmlns:m="http://schemas.openxmlformats.org/officeDocument/2006/math" xmlns:v="urn:schemas-microsoft-com:vml" xmlns:wp14="http://schemas.microsoft.com/office/word/2010/wordprocessingDrawing" xmlns:wp="http://schemas.openxmlformats.org/drawingml/2006/wordprocessingDrawing" xmlns:w10="urn:schemas-microsoft-com:office:word" xmlns:w="http://schemas.openxmlformats.org/wordprocessingml/2006/main" xmlns:w14="http://schemas.microsoft.com/office/word/2010/wordml" xmlns:w15="http://schemas.microsoft.com/office/word/2012/wordml" xmlns:w16cex="http://schemas.microsoft.com/office/word/2018/wordml/cex" xmlns:w16cid="http://schemas.microsoft.com/office/word/2016/wordml/cid" xmlns:w16="http://schemas.microsoft.com/office/word/2018/wordml" xmlns:w16sdtdh="http://schemas.microsoft.com/office/word/2020/wordml/sdtdatahash" xmlns:w16se="http://schemas.microsoft.com/office/word/2015/wordml/symex" xmlns:wpg="http://schemas.microsoft.com/office/word/2010/wordprocessingGroup" xmlns:wpi="http://schemas.microsoft.com/office/word/2010/wordprocessingInk" xmlns:wne="http://schemas.microsoft.com/office/word/2006/wordml" xmlns:wps="http://schemas.microsoft.com/office/word/2010/wordprocessingShape" mc:Ignorable="w14 w15 w16se w16cid w16 w16cex w16sdtdh wp14">
+<w:ftr xmlns:wpc="http://schemas.microsoft.com/office/word/2010/wordprocessingCanvas" xmlns:cx="http://schemas.microsoft.com/office/drawing/2014/chartex" xmlns:cx1="http://schemas.microsoft.com/office/drawing/2015/9/8/chartex" xmlns:cx2="http://schemas.microsoft.com/office/drawing/2015/10/21/chartex" xmlns:cx3="http://schemas.microsoft.com/office/drawing/2016/5/9/chartex" xmlns:cx4="http://schemas.microsoft.com/office/drawing/2016/5/10/chartex" xmlns:cx5="http://schemas.microsoft.com/office/drawing/2016/5/11/chartex" xmlns:cx6="http://schemas.microsoft.com/office/drawing/2016/5/12/chartex" xmlns:cx7="http://schemas.microsoft.com/office/drawing/2016/5/13/chartex" xmlns:cx8="http://schemas.microsoft.com/office/drawing/2016/5/14/chartex" xmlns:mc="http://schemas.openxmlformats.org/markup-compatibility/2006" xmlns:aink="http://schemas.microsoft.com/office/drawing/2016/ink" xmlns:am3d="http://schemas.microsoft.com/office/drawing/2017/model3d" xmlns:o="urn:schemas-microsoft-com:office:office" xmlns:oel="http://schemas.microsoft.com/office/2019/extlst" xmlns:r="http://schemas.openxmlformats.org/officeDocument/2006/relationships" xmlns:m="http://schemas.openxmlformats.org/officeDocument/2006/math" xmlns:v="urn:schemas-microsoft-com:vml" xmlns:wp14="http://schemas.microsoft.com/office/word/2010/wordprocessingDrawing" xmlns:wp="http://schemas.openxmlformats.org/drawingml/2006/wordprocessingDrawing" xmlns:w10="urn:schemas-microsoft-com:office:word" xmlns:w="http://schemas.openxmlformats.org/wordprocessingml/2006/main" xmlns:w14="http://schemas.microsoft.com/office/word/2010/wordml" xmlns:w15="http://schemas.microsoft.com/office/word/2012/wordml" xmlns:w16cex="http://schemas.microsoft.com/office/word/2018/wordml/cex" xmlns:w16cid="http://schemas.microsoft.com/office/word/2016/wordml/cid" xmlns:w16="http://schemas.microsoft.com/office/word/2018/wordml" xmlns:w16sdtdh="http://schemas.microsoft.com/office/word/2020/wordml/sdtdatahash" xmlns:w16se="http://schemas.microsoft.com/office/word/2015/wordml/symex" xmlns:wpg="http://schemas.microsoft.com/office/word/2010/wordprocessingGroup" xmlns:wpi="http://schemas.microsoft.com/office/word/2010/wordprocessingInk" xmlns:wne="http://schemas.microsoft.com/office/word/2006/wordml" xmlns:wps="http://schemas.microsoft.com/office/word/2010/wordprocessingShape" mc:Ignorable="w14 w15 w16se w16cid w16 w16cex w16sdtdh wp14">
   <w:tbl>
     <w:tblPr>
       <w:tblW w:w="4936" w:type="pct"/>
@@ -8644,7 +8611,7 @@
 </file>
 
 <file path=word/footnotes.xml><?xml version="1.0" encoding="utf-8"?>
-<w:footnotes xmlns:wpc="http://schemas.microsoft.com/office/word/2010/wordprocessingCanvas" xmlns:cx="http://schemas.microsoft.com/office/drawing/2014/chartex" xmlns:cx1="http://schemas.microsoft.com/office/drawing/2015/9/8/chartex" xmlns:cx2="http://schemas.microsoft.com/office/drawing/2015/10/21/chartex" xmlns:cx3="http://schemas.microsoft.com/office/drawing/2016/5/9/chartex" xmlns:cx4="http://schemas.microsoft.com/office/drawing/2016/5/10/chartex" xmlns:cx5="http://schemas.microsoft.com/office/drawing/2016/5/11/chartex" xmlns:cx6="http://schemas.microsoft.com/office/drawing/2016/5/12/chartex" xmlns:cx7="http://schemas.microsoft.com/office/drawing/2016/5/13/chartex" xmlns:cx8="http://schemas.microsoft.com/office/drawing/2016/5/14/chartex" xmlns:mc="http://schemas.openxmlformats.org/markup-compatibility/2006" xmlns:aink="http://schemas.microsoft.com/office/drawing/2016/ink" xmlns:am3d="http://schemas.microsoft.com/office/drawing/2017/model3d" xmlns:o="urn:schemas-microsoft-com:office:office" xmlns:r="http://schemas.openxmlformats.org/officeDocument/2006/relationships" xmlns:m="http://schemas.openxmlformats.org/officeDocument/2006/math" xmlns:v="urn:schemas-microsoft-com:vml" xmlns:wp14="http://schemas.microsoft.com/office/word/2010/wordprocessingDrawing" xmlns:wp="http://schemas.openxmlformats.org/drawingml/2006/wordprocessingDrawing" xmlns:w10="urn:schemas-microsoft-com:office:word" xmlns:w="http://schemas.openxmlformats.org/wordprocessingml/2006/main" xmlns:w14="http://schemas.microsoft.com/office/word/2010/wordml" xmlns:w15="http://schemas.microsoft.com/office/word/2012/wordml" xmlns:w16cex="http://schemas.microsoft.com/office/word/2018/wordml/cex" xmlns:w16cid="http://schemas.microsoft.com/office/word/2016/wordml/cid" xmlns:w16="http://schemas.microsoft.com/office/word/2018/wordml" xmlns:w16sdtdh="http://schemas.microsoft.com/office/word/2020/wordml/sdtdatahash" xmlns:w16se="http://schemas.microsoft.com/office/word/2015/wordml/symex" xmlns:wpg="http://schemas.microsoft.com/office/word/2010/wordprocessingGroup" xmlns:wpi="http://schemas.microsoft.com/office/word/2010/wordprocessingInk" xmlns:wne="http://schemas.microsoft.com/office/word/2006/wordml" xmlns:wps="http://schemas.microsoft.com/office/word/2010/wordprocessingShape" mc:Ignorable="w14 w15 w16se w16cid w16 w16cex w16sdtdh wp14">
+<w:footnotes xmlns:wpc="http://schemas.microsoft.com/office/word/2010/wordprocessingCanvas" xmlns:cx="http://schemas.microsoft.com/office/drawing/2014/chartex" xmlns:cx1="http://schemas.microsoft.com/office/drawing/2015/9/8/chartex" xmlns:cx2="http://schemas.microsoft.com/office/drawing/2015/10/21/chartex" xmlns:cx3="http://schemas.microsoft.com/office/drawing/2016/5/9/chartex" xmlns:cx4="http://schemas.microsoft.com/office/drawing/2016/5/10/chartex" xmlns:cx5="http://schemas.microsoft.com/office/drawing/2016/5/11/chartex" xmlns:cx6="http://schemas.microsoft.com/office/drawing/2016/5/12/chartex" xmlns:cx7="http://schemas.microsoft.com/office/drawing/2016/5/13/chartex" xmlns:cx8="http://schemas.microsoft.com/office/drawing/2016/5/14/chartex" xmlns:mc="http://schemas.openxmlformats.org/markup-compatibility/2006" xmlns:aink="http://schemas.microsoft.com/office/drawing/2016/ink" xmlns:am3d="http://schemas.microsoft.com/office/drawing/2017/model3d" xmlns:o="urn:schemas-microsoft-com:office:office" xmlns:oel="http://schemas.microsoft.com/office/2019/extlst" xmlns:r="http://schemas.openxmlformats.org/officeDocument/2006/relationships" xmlns:m="http://schemas.openxmlformats.org/officeDocument/2006/math" xmlns:v="urn:schemas-microsoft-com:vml" xmlns:wp14="http://schemas.microsoft.com/office/word/2010/wordprocessingDrawing" xmlns:wp="http://schemas.openxmlformats.org/drawingml/2006/wordprocessingDrawing" xmlns:w10="urn:schemas-microsoft-com:office:word" xmlns:w="http://schemas.openxmlformats.org/wordprocessingml/2006/main" xmlns:w14="http://schemas.microsoft.com/office/word/2010/wordml" xmlns:w15="http://schemas.microsoft.com/office/word/2012/wordml" xmlns:w16cex="http://schemas.microsoft.com/office/word/2018/wordml/cex" xmlns:w16cid="http://schemas.microsoft.com/office/word/2016/wordml/cid" xmlns:w16="http://schemas.microsoft.com/office/word/2018/wordml" xmlns:w16sdtdh="http://schemas.microsoft.com/office/word/2020/wordml/sdtdatahash" xmlns:w16se="http://schemas.microsoft.com/office/word/2015/wordml/symex" xmlns:wpg="http://schemas.microsoft.com/office/word/2010/wordprocessingGroup" xmlns:wpi="http://schemas.microsoft.com/office/word/2010/wordprocessingInk" xmlns:wne="http://schemas.microsoft.com/office/word/2006/wordml" xmlns:wps="http://schemas.microsoft.com/office/word/2010/wordprocessingShape" mc:Ignorable="w14 w15 w16se w16cid w16 w16cex w16sdtdh wp14">
   <w:footnote w:type="separator" w:id="-1">
     <w:p>
       <w:pPr>
@@ -8669,7 +8636,7 @@
 </file>
 
 <file path=word/header1.xml><?xml version="1.0" encoding="utf-8"?>
-<w:hdr xmlns:wpc="http://schemas.microsoft.com/office/word/2010/wordprocessingCanvas" xmlns:cx="http://schemas.microsoft.com/office/drawing/2014/chartex" xmlns:cx1="http://schemas.microsoft.com/office/drawing/2015/9/8/chartex" xmlns:cx2="http://schemas.microsoft.com/office/drawing/2015/10/21/chartex" xmlns:cx3="http://schemas.microsoft.com/office/drawing/2016/5/9/chartex" xmlns:cx4="http://schemas.microsoft.com/office/drawing/2016/5/10/chartex" xmlns:cx5="http://schemas.microsoft.com/office/drawing/2016/5/11/chartex" xmlns:cx6="http://schemas.microsoft.com/office/drawing/2016/5/12/chartex" xmlns:cx7="http://schemas.microsoft.com/office/drawing/2016/5/13/chartex" xmlns:cx8="http://schemas.microsoft.com/office/drawing/2016/5/14/chartex" xmlns:mc="http://schemas.openxmlformats.org/markup-compatibility/2006" xmlns:aink="http://schemas.microsoft.com/office/drawing/2016/ink" xmlns:am3d="http://schemas.microsoft.com/office/drawing/2017/model3d" xmlns:o="urn:schemas-microsoft-com:office:office" xmlns:r="http://schemas.openxmlformats.org/officeDocument/2006/relationships" xmlns:m="http://schemas.openxmlformats.org/officeDocument/2006/math" xmlns:v="urn:schemas-microsoft-com:vml" xmlns:wp14="http://schemas.microsoft.com/office/word/2010/wordprocessingDrawing" xmlns:wp="http://schemas.openxmlformats.org/drawingml/2006/wordprocessingDrawing" xmlns:w10="urn:schemas-microsoft-com:office:word" xmlns:w="http://schemas.openxmlformats.org/wordprocessingml/2006/main" xmlns:w14="http://schemas.microsoft.com/office/word/2010/wordml" xmlns:w15="http://schemas.microsoft.com/office/word/2012/wordml" xmlns:w16cex="http://schemas.microsoft.com/office/word/2018/wordml/cex" xmlns:w16cid="http://schemas.microsoft.com/office/word/2016/wordml/cid" xmlns:w16="http://schemas.microsoft.com/office/word/2018/wordml" xmlns:w16sdtdh="http://schemas.microsoft.com/office/word/2020/wordml/sdtdatahash" xmlns:w16se="http://schemas.microsoft.com/office/word/2015/wordml/symex" xmlns:wpg="http://schemas.microsoft.com/office/word/2010/wordprocessingGroup" xmlns:wpi="http://schemas.microsoft.com/office/word/2010/wordprocessingInk" xmlns:wne="http://schemas.microsoft.com/office/word/2006/wordml" xmlns:wps="http://schemas.microsoft.com/office/word/2010/wordprocessingShape" mc:Ignorable="w14 w15 w16se w16cid w16 w16cex w16sdtdh wp14">
+<w:hdr xmlns:wpc="http://schemas.microsoft.com/office/word/2010/wordprocessingCanvas" xmlns:cx="http://schemas.microsoft.com/office/drawing/2014/chartex" xmlns:cx1="http://schemas.microsoft.com/office/drawing/2015/9/8/chartex" xmlns:cx2="http://schemas.microsoft.com/office/drawing/2015/10/21/chartex" xmlns:cx3="http://schemas.microsoft.com/office/drawing/2016/5/9/chartex" xmlns:cx4="http://schemas.microsoft.com/office/drawing/2016/5/10/chartex" xmlns:cx5="http://schemas.microsoft.com/office/drawing/2016/5/11/chartex" xmlns:cx6="http://schemas.microsoft.com/office/drawing/2016/5/12/chartex" xmlns:cx7="http://schemas.microsoft.com/office/drawing/2016/5/13/chartex" xmlns:cx8="http://schemas.microsoft.com/office/drawing/2016/5/14/chartex" xmlns:mc="http://schemas.openxmlformats.org/markup-compatibility/2006" xmlns:aink="http://schemas.microsoft.com/office/drawing/2016/ink" xmlns:am3d="http://schemas.microsoft.com/office/drawing/2017/model3d" xmlns:o="urn:schemas-microsoft-com:office:office" xmlns:oel="http://schemas.microsoft.com/office/2019/extlst" xmlns:r="http://schemas.openxmlformats.org/officeDocument/2006/relationships" xmlns:m="http://schemas.openxmlformats.org/officeDocument/2006/math" xmlns:v="urn:schemas-microsoft-com:vml" xmlns:wp14="http://schemas.microsoft.com/office/word/2010/wordprocessingDrawing" xmlns:wp="http://schemas.openxmlformats.org/drawingml/2006/wordprocessingDrawing" xmlns:w10="urn:schemas-microsoft-com:office:word" xmlns:w="http://schemas.openxmlformats.org/wordprocessingml/2006/main" xmlns:w14="http://schemas.microsoft.com/office/word/2010/wordml" xmlns:w15="http://schemas.microsoft.com/office/word/2012/wordml" xmlns:w16cex="http://schemas.microsoft.com/office/word/2018/wordml/cex" xmlns:w16cid="http://schemas.microsoft.com/office/word/2016/wordml/cid" xmlns:w16="http://schemas.microsoft.com/office/word/2018/wordml" xmlns:w16sdtdh="http://schemas.microsoft.com/office/word/2020/wordml/sdtdatahash" xmlns:w16se="http://schemas.microsoft.com/office/word/2015/wordml/symex" xmlns:wpg="http://schemas.microsoft.com/office/word/2010/wordprocessingGroup" xmlns:wpi="http://schemas.microsoft.com/office/word/2010/wordprocessingInk" xmlns:wne="http://schemas.microsoft.com/office/word/2006/wordml" xmlns:wps="http://schemas.microsoft.com/office/word/2010/wordprocessingShape" mc:Ignorable="w14 w15 w16se w16cid w16 w16cex w16sdtdh wp14">
   <w:p>
     <w:pPr>
       <w:pStyle w:val="Cabealho"/>
@@ -8680,7 +8647,7 @@
 </file>
 
 <file path=word/numbering.xml><?xml version="1.0" encoding="utf-8"?>
-<w:numbering xmlns:wpc="http://schemas.microsoft.com/office/word/2010/wordprocessingCanvas" xmlns:cx="http://schemas.microsoft.com/office/drawing/2014/chartex" xmlns:cx1="http://schemas.microsoft.com/office/drawing/2015/9/8/chartex" xmlns:cx2="http://schemas.microsoft.com/office/drawing/2015/10/21/chartex" xmlns:cx3="http://schemas.microsoft.com/office/drawing/2016/5/9/chartex" xmlns:cx4="http://schemas.microsoft.com/office/drawing/2016/5/10/chartex" xmlns:cx5="http://schemas.microsoft.com/office/drawing/2016/5/11/chartex" xmlns:cx6="http://schemas.microsoft.com/office/drawing/2016/5/12/chartex" xmlns:cx7="http://schemas.microsoft.com/office/drawing/2016/5/13/chartex" xmlns:cx8="http://schemas.microsoft.com/office/drawing/2016/5/14/chartex" xmlns:mc="http://schemas.openxmlformats.org/markup-compatibility/2006" xmlns:aink="http://schemas.microsoft.com/office/drawing/2016/ink" xmlns:am3d="http://schemas.microsoft.com/office/drawing/2017/model3d" xmlns:o="urn:schemas-microsoft-com:office:office" xmlns:r="http://schemas.openxmlformats.org/officeDocument/2006/relationships" xmlns:m="http://schemas.openxmlformats.org/officeDocument/2006/math" xmlns:v="urn:schemas-microsoft-com:vml" xmlns:wp14="http://schemas.microsoft.com/office/word/2010/wordprocessingDrawing" xmlns:wp="http://schemas.openxmlformats.org/drawingml/2006/wordprocessingDrawing" xmlns:w10="urn:schemas-microsoft-com:office:word" xmlns:w="http://schemas.openxmlformats.org/wordprocessingml/2006/main" xmlns:w14="http://schemas.microsoft.com/office/word/2010/wordml" xmlns:w15="http://schemas.microsoft.com/office/word/2012/wordml" xmlns:w16cex="http://schemas.microsoft.com/office/word/2018/wordml/cex" xmlns:w16cid="http://schemas.microsoft.com/office/word/2016/wordml/cid" xmlns:w16="http://schemas.microsoft.com/office/word/2018/wordml" xmlns:w16sdtdh="http://schemas.microsoft.com/office/word/2020/wordml/sdtdatahash" xmlns:w16se="http://schemas.microsoft.com/office/word/2015/wordml/symex" xmlns:wpg="http://schemas.microsoft.com/office/word/2010/wordprocessingGroup" xmlns:wpi="http://schemas.microsoft.com/office/word/2010/wordprocessingInk" xmlns:wne="http://schemas.microsoft.com/office/word/2006/wordml" xmlns:wps="http://schemas.microsoft.com/office/word/2010/wordprocessingShape" mc:Ignorable="w14 w15 w16se w16cid w16 w16cex w16sdtdh wp14">
+<w:numbering xmlns:wpc="http://schemas.microsoft.com/office/word/2010/wordprocessingCanvas" xmlns:cx="http://schemas.microsoft.com/office/drawing/2014/chartex" xmlns:cx1="http://schemas.microsoft.com/office/drawing/2015/9/8/chartex" xmlns:cx2="http://schemas.microsoft.com/office/drawing/2015/10/21/chartex" xmlns:cx3="http://schemas.microsoft.com/office/drawing/2016/5/9/chartex" xmlns:cx4="http://schemas.microsoft.com/office/drawing/2016/5/10/chartex" xmlns:cx5="http://schemas.microsoft.com/office/drawing/2016/5/11/chartex" xmlns:cx6="http://schemas.microsoft.com/office/drawing/2016/5/12/chartex" xmlns:cx7="http://schemas.microsoft.com/office/drawing/2016/5/13/chartex" xmlns:cx8="http://schemas.microsoft.com/office/drawing/2016/5/14/chartex" xmlns:mc="http://schemas.openxmlformats.org/markup-compatibility/2006" xmlns:aink="http://schemas.microsoft.com/office/drawing/2016/ink" xmlns:am3d="http://schemas.microsoft.com/office/drawing/2017/model3d" xmlns:o="urn:schemas-microsoft-com:office:office" xmlns:oel="http://schemas.microsoft.com/office/2019/extlst" xmlns:r="http://schemas.openxmlformats.org/officeDocument/2006/relationships" xmlns:m="http://schemas.openxmlformats.org/officeDocument/2006/math" xmlns:v="urn:schemas-microsoft-com:vml" xmlns:wp14="http://schemas.microsoft.com/office/word/2010/wordprocessingDrawing" xmlns:wp="http://schemas.openxmlformats.org/drawingml/2006/wordprocessingDrawing" xmlns:w10="urn:schemas-microsoft-com:office:word" xmlns:w="http://schemas.openxmlformats.org/wordprocessingml/2006/main" xmlns:w14="http://schemas.microsoft.com/office/word/2010/wordml" xmlns:w15="http://schemas.microsoft.com/office/word/2012/wordml" xmlns:w16cex="http://schemas.microsoft.com/office/word/2018/wordml/cex" xmlns:w16cid="http://schemas.microsoft.com/office/word/2016/wordml/cid" xmlns:w16="http://schemas.microsoft.com/office/word/2018/wordml" xmlns:w16sdtdh="http://schemas.microsoft.com/office/word/2020/wordml/sdtdatahash" xmlns:w16se="http://schemas.microsoft.com/office/word/2015/wordml/symex" xmlns:wpg="http://schemas.microsoft.com/office/word/2010/wordprocessingGroup" xmlns:wpi="http://schemas.microsoft.com/office/word/2010/wordprocessingInk" xmlns:wne="http://schemas.microsoft.com/office/word/2006/wordml" xmlns:wps="http://schemas.microsoft.com/office/word/2010/wordprocessingShape" mc:Ignorable="w14 w15 w16se w16cid w16 w16cex w16sdtdh wp14">
   <w:abstractNum w:abstractNumId="0" w15:restartNumberingAfterBreak="0">
     <w:nsid w:val="00FA25CE"/>
     <w:multiLevelType w:val="hybridMultilevel"/>
@@ -11968,88 +11935,88 @@
       </w:rPr>
     </w:lvl>
   </w:abstractNum>
-  <w:num w:numId="1">
+  <w:num w:numId="1" w16cid:durableId="943414463">
     <w:abstractNumId w:val="26"/>
   </w:num>
-  <w:num w:numId="2">
+  <w:num w:numId="2" w16cid:durableId="146365831">
     <w:abstractNumId w:val="11"/>
   </w:num>
-  <w:num w:numId="3">
+  <w:num w:numId="3" w16cid:durableId="1100838832">
     <w:abstractNumId w:val="2"/>
   </w:num>
-  <w:num w:numId="4">
+  <w:num w:numId="4" w16cid:durableId="882408024">
     <w:abstractNumId w:val="10"/>
   </w:num>
-  <w:num w:numId="5">
+  <w:num w:numId="5" w16cid:durableId="392582989">
     <w:abstractNumId w:val="22"/>
   </w:num>
-  <w:num w:numId="6">
+  <w:num w:numId="6" w16cid:durableId="1772117722">
     <w:abstractNumId w:val="14"/>
   </w:num>
-  <w:num w:numId="7">
+  <w:num w:numId="7" w16cid:durableId="951013586">
     <w:abstractNumId w:val="8"/>
   </w:num>
-  <w:num w:numId="8">
+  <w:num w:numId="8" w16cid:durableId="1192376614">
     <w:abstractNumId w:val="19"/>
   </w:num>
-  <w:num w:numId="9">
+  <w:num w:numId="9" w16cid:durableId="692193586">
     <w:abstractNumId w:val="4"/>
   </w:num>
-  <w:num w:numId="10">
+  <w:num w:numId="10" w16cid:durableId="522325848">
     <w:abstractNumId w:val="16"/>
   </w:num>
-  <w:num w:numId="11">
+  <w:num w:numId="11" w16cid:durableId="23798854">
     <w:abstractNumId w:val="6"/>
   </w:num>
-  <w:num w:numId="12">
+  <w:num w:numId="12" w16cid:durableId="1575580808">
     <w:abstractNumId w:val="5"/>
   </w:num>
-  <w:num w:numId="13">
+  <w:num w:numId="13" w16cid:durableId="1489323865">
     <w:abstractNumId w:val="17"/>
   </w:num>
-  <w:num w:numId="14">
+  <w:num w:numId="14" w16cid:durableId="1344235926">
     <w:abstractNumId w:val="27"/>
   </w:num>
-  <w:num w:numId="15">
+  <w:num w:numId="15" w16cid:durableId="666596221">
     <w:abstractNumId w:val="18"/>
   </w:num>
-  <w:num w:numId="16">
+  <w:num w:numId="16" w16cid:durableId="1009914495">
     <w:abstractNumId w:val="7"/>
   </w:num>
-  <w:num w:numId="17">
+  <w:num w:numId="17" w16cid:durableId="1261643116">
     <w:abstractNumId w:val="9"/>
   </w:num>
-  <w:num w:numId="18">
+  <w:num w:numId="18" w16cid:durableId="549076533">
     <w:abstractNumId w:val="15"/>
   </w:num>
-  <w:num w:numId="19">
+  <w:num w:numId="19" w16cid:durableId="677541117">
     <w:abstractNumId w:val="20"/>
   </w:num>
-  <w:num w:numId="20">
+  <w:num w:numId="20" w16cid:durableId="1859269996">
     <w:abstractNumId w:val="25"/>
   </w:num>
-  <w:num w:numId="21">
+  <w:num w:numId="21" w16cid:durableId="489758516">
     <w:abstractNumId w:val="21"/>
   </w:num>
-  <w:num w:numId="22">
+  <w:num w:numId="22" w16cid:durableId="587545324">
     <w:abstractNumId w:val="23"/>
   </w:num>
-  <w:num w:numId="23">
+  <w:num w:numId="23" w16cid:durableId="1959871981">
     <w:abstractNumId w:val="0"/>
   </w:num>
-  <w:num w:numId="24">
+  <w:num w:numId="24" w16cid:durableId="232207747">
     <w:abstractNumId w:val="12"/>
   </w:num>
-  <w:num w:numId="25">
+  <w:num w:numId="25" w16cid:durableId="1060834969">
     <w:abstractNumId w:val="3"/>
   </w:num>
-  <w:num w:numId="26">
+  <w:num w:numId="26" w16cid:durableId="718361697">
     <w:abstractNumId w:val="13"/>
   </w:num>
-  <w:num w:numId="27">
+  <w:num w:numId="27" w16cid:durableId="903951314">
     <w:abstractNumId w:val="24"/>
   </w:num>
-  <w:num w:numId="28">
+  <w:num w:numId="28" w16cid:durableId="1791894889">
     <w:abstractNumId w:val="1"/>
   </w:num>
 </w:numbering>

</xml_diff>

<commit_message>
Aula 14.05.25 - Update 3
</commit_message>
<xml_diff>
--- a/Arquivos P.I/P.I - Módulo 4 - Luis Felipe Roman Lembi.docx
+++ b/Arquivos P.I/P.I - Módulo 4 - Luis Felipe Roman Lembi.docx
@@ -13,7 +13,7 @@
           <w:lang w:eastAsia="pt-BR"/>
         </w:rPr>
         <w:drawing>
-          <wp:inline distT="0" distB="0" distL="0" distR="0" wp14:anchorId="51EB993F" wp14:editId="14A766CB">
+          <wp:inline distT="0" distB="0" distL="0" distR="0" wp14:anchorId="51EB993F" wp14:editId="5F286D89">
             <wp:extent cx="3609975" cy="752475"/>
             <wp:effectExtent l="0" t="0" r="9525" b="9525"/>
             <wp:docPr id="4" name="Imagem 4"/>
@@ -381,15 +381,15 @@
           <w:pPr>
             <w:pStyle w:val="Sumrio1"/>
             <w:tabs>
-              <w:tab w:val="left" w:pos="1320"/>
+              <w:tab w:val="left" w:pos="1200"/>
               <w:tab w:val="right" w:leader="dot" w:pos="9061"/>
             </w:tabs>
             <w:rPr>
               <w:rFonts w:asciiTheme="minorHAnsi" w:eastAsiaTheme="minorEastAsia" w:hAnsiTheme="minorHAnsi" w:cstheme="minorBidi"/>
               <w:noProof/>
-              <w:sz w:val="22"/>
-              <w:szCs w:val="22"/>
+              <w:kern w:val="2"/>
               <w:lang w:eastAsia="pt-BR"/>
+              <w14:ligatures w14:val="standardContextual"/>
             </w:rPr>
           </w:pPr>
           <w:r>
@@ -401,7 +401,7 @@
           <w:r>
             <w:fldChar w:fldCharType="separate"/>
           </w:r>
-          <w:hyperlink w:anchor="_Toc198115927" w:history="1">
+          <w:hyperlink w:anchor="_Toc198150326" w:history="1">
             <w:r>
               <w:rPr>
                 <w:rStyle w:val="Hyperlink"/>
@@ -415,9 +415,9 @@
               <w:rPr>
                 <w:rFonts w:asciiTheme="minorHAnsi" w:eastAsiaTheme="minorEastAsia" w:hAnsiTheme="minorHAnsi" w:cstheme="minorBidi"/>
                 <w:noProof/>
-                <w:sz w:val="22"/>
-                <w:szCs w:val="22"/>
+                <w:kern w:val="2"/>
                 <w:lang w:eastAsia="pt-BR"/>
+                <w14:ligatures w14:val="standardContextual"/>
               </w:rPr>
               <w:tab/>
             </w:r>
@@ -428,7 +428,25 @@
                 <w:bCs/>
                 <w:noProof/>
               </w:rPr>
-              <w:t>Apresentação Geral do Projeto.</w:t>
+              <w:t>Apresentação Geral do Pro</w:t>
+            </w:r>
+            <w:r>
+              <w:rPr>
+                <w:rStyle w:val="Hyperlink"/>
+                <w:b/>
+                <w:bCs/>
+                <w:noProof/>
+              </w:rPr>
+              <w:t>j</w:t>
+            </w:r>
+            <w:r>
+              <w:rPr>
+                <w:rStyle w:val="Hyperlink"/>
+                <w:b/>
+                <w:bCs/>
+                <w:noProof/>
+              </w:rPr>
+              <w:t>eto.</w:t>
             </w:r>
             <w:r>
               <w:rPr>
@@ -449,7 +467,7 @@
                 <w:noProof/>
                 <w:webHidden/>
               </w:rPr>
-              <w:instrText xml:space="preserve"> PAGEREF _Toc198115927 \h </w:instrText>
+              <w:instrText xml:space="preserve"> PAGEREF _Toc198150326 \h </w:instrText>
             </w:r>
             <w:r>
               <w:rPr>
@@ -484,18 +502,18 @@
           <w:pPr>
             <w:pStyle w:val="Sumrio1"/>
             <w:tabs>
-              <w:tab w:val="left" w:pos="1320"/>
+              <w:tab w:val="left" w:pos="1200"/>
               <w:tab w:val="right" w:leader="dot" w:pos="9061"/>
             </w:tabs>
             <w:rPr>
               <w:rFonts w:asciiTheme="minorHAnsi" w:eastAsiaTheme="minorEastAsia" w:hAnsiTheme="minorHAnsi" w:cstheme="minorBidi"/>
               <w:noProof/>
-              <w:sz w:val="22"/>
-              <w:szCs w:val="22"/>
+              <w:kern w:val="2"/>
               <w:lang w:eastAsia="pt-BR"/>
+              <w14:ligatures w14:val="standardContextual"/>
             </w:rPr>
           </w:pPr>
-          <w:hyperlink w:anchor="_Toc198115928" w:history="1">
+          <w:hyperlink w:anchor="_Toc198150327" w:history="1">
             <w:r>
               <w:rPr>
                 <w:rStyle w:val="Hyperlink"/>
@@ -509,9 +527,9 @@
               <w:rPr>
                 <w:rFonts w:asciiTheme="minorHAnsi" w:eastAsiaTheme="minorEastAsia" w:hAnsiTheme="minorHAnsi" w:cstheme="minorBidi"/>
                 <w:noProof/>
-                <w:sz w:val="22"/>
-                <w:szCs w:val="22"/>
+                <w:kern w:val="2"/>
                 <w:lang w:eastAsia="pt-BR"/>
+                <w14:ligatures w14:val="standardContextual"/>
               </w:rPr>
               <w:tab/>
             </w:r>
@@ -522,7 +540,25 @@
                 <w:bCs/>
                 <w:noProof/>
               </w:rPr>
-              <w:t>Objetivos</w:t>
+              <w:t>Ob</w:t>
+            </w:r>
+            <w:r>
+              <w:rPr>
+                <w:rStyle w:val="Hyperlink"/>
+                <w:b/>
+                <w:bCs/>
+                <w:noProof/>
+              </w:rPr>
+              <w:t>j</w:t>
+            </w:r>
+            <w:r>
+              <w:rPr>
+                <w:rStyle w:val="Hyperlink"/>
+                <w:b/>
+                <w:bCs/>
+                <w:noProof/>
+              </w:rPr>
+              <w:t>etivos</w:t>
             </w:r>
             <w:r>
               <w:rPr>
@@ -543,7 +579,7 @@
                 <w:noProof/>
                 <w:webHidden/>
               </w:rPr>
-              <w:instrText xml:space="preserve"> PAGEREF _Toc198115928 \h </w:instrText>
+              <w:instrText xml:space="preserve"> PAGEREF _Toc198150327 \h </w:instrText>
             </w:r>
             <w:r>
               <w:rPr>
@@ -578,18 +614,18 @@
           <w:pPr>
             <w:pStyle w:val="Sumrio1"/>
             <w:tabs>
-              <w:tab w:val="left" w:pos="1320"/>
+              <w:tab w:val="left" w:pos="1200"/>
               <w:tab w:val="right" w:leader="dot" w:pos="9061"/>
             </w:tabs>
             <w:rPr>
               <w:rFonts w:asciiTheme="minorHAnsi" w:eastAsiaTheme="minorEastAsia" w:hAnsiTheme="minorHAnsi" w:cstheme="minorBidi"/>
               <w:noProof/>
-              <w:sz w:val="22"/>
-              <w:szCs w:val="22"/>
+              <w:kern w:val="2"/>
               <w:lang w:eastAsia="pt-BR"/>
+              <w14:ligatures w14:val="standardContextual"/>
             </w:rPr>
           </w:pPr>
-          <w:hyperlink w:anchor="_Toc198115929" w:history="1">
+          <w:hyperlink w:anchor="_Toc198150328" w:history="1">
             <w:r>
               <w:rPr>
                 <w:rStyle w:val="Hyperlink"/>
@@ -603,9 +639,9 @@
               <w:rPr>
                 <w:rFonts w:asciiTheme="minorHAnsi" w:eastAsiaTheme="minorEastAsia" w:hAnsiTheme="minorHAnsi" w:cstheme="minorBidi"/>
                 <w:noProof/>
-                <w:sz w:val="22"/>
-                <w:szCs w:val="22"/>
+                <w:kern w:val="2"/>
                 <w:lang w:eastAsia="pt-BR"/>
+                <w14:ligatures w14:val="standardContextual"/>
               </w:rPr>
               <w:tab/>
             </w:r>
@@ -637,7 +673,7 @@
                 <w:noProof/>
                 <w:webHidden/>
               </w:rPr>
-              <w:instrText xml:space="preserve"> PAGEREF _Toc198115929 \h </w:instrText>
+              <w:instrText xml:space="preserve"> PAGEREF _Toc198150328 \h </w:instrText>
             </w:r>
             <w:r>
               <w:rPr>
@@ -672,18 +708,18 @@
           <w:pPr>
             <w:pStyle w:val="Sumrio1"/>
             <w:tabs>
-              <w:tab w:val="left" w:pos="1320"/>
+              <w:tab w:val="left" w:pos="1200"/>
               <w:tab w:val="right" w:leader="dot" w:pos="9061"/>
             </w:tabs>
             <w:rPr>
               <w:rFonts w:asciiTheme="minorHAnsi" w:eastAsiaTheme="minorEastAsia" w:hAnsiTheme="minorHAnsi" w:cstheme="minorBidi"/>
               <w:noProof/>
-              <w:sz w:val="22"/>
-              <w:szCs w:val="22"/>
+              <w:kern w:val="2"/>
               <w:lang w:eastAsia="pt-BR"/>
+              <w14:ligatures w14:val="standardContextual"/>
             </w:rPr>
           </w:pPr>
-          <w:hyperlink w:anchor="_Toc198115930" w:history="1">
+          <w:hyperlink w:anchor="_Toc198150329" w:history="1">
             <w:r>
               <w:rPr>
                 <w:rStyle w:val="Hyperlink"/>
@@ -697,9 +733,9 @@
               <w:rPr>
                 <w:rFonts w:asciiTheme="minorHAnsi" w:eastAsiaTheme="minorEastAsia" w:hAnsiTheme="minorHAnsi" w:cstheme="minorBidi"/>
                 <w:noProof/>
-                <w:sz w:val="22"/>
-                <w:szCs w:val="22"/>
+                <w:kern w:val="2"/>
                 <w:lang w:eastAsia="pt-BR"/>
+                <w14:ligatures w14:val="standardContextual"/>
               </w:rPr>
               <w:tab/>
             </w:r>
@@ -731,7 +767,7 @@
                 <w:noProof/>
                 <w:webHidden/>
               </w:rPr>
-              <w:instrText xml:space="preserve"> PAGEREF _Toc198115930 \h </w:instrText>
+              <w:instrText xml:space="preserve"> PAGEREF _Toc198150329 \h </w:instrText>
             </w:r>
             <w:r>
               <w:rPr>
@@ -766,18 +802,18 @@
           <w:pPr>
             <w:pStyle w:val="Sumrio1"/>
             <w:tabs>
-              <w:tab w:val="left" w:pos="1320"/>
+              <w:tab w:val="left" w:pos="1200"/>
               <w:tab w:val="right" w:leader="dot" w:pos="9061"/>
             </w:tabs>
             <w:rPr>
               <w:rFonts w:asciiTheme="minorHAnsi" w:eastAsiaTheme="minorEastAsia" w:hAnsiTheme="minorHAnsi" w:cstheme="minorBidi"/>
               <w:noProof/>
-              <w:sz w:val="22"/>
-              <w:szCs w:val="22"/>
+              <w:kern w:val="2"/>
               <w:lang w:eastAsia="pt-BR"/>
+              <w14:ligatures w14:val="standardContextual"/>
             </w:rPr>
           </w:pPr>
-          <w:hyperlink w:anchor="_Toc198115931" w:history="1">
+          <w:hyperlink w:anchor="_Toc198150330" w:history="1">
             <w:r>
               <w:rPr>
                 <w:rStyle w:val="Hyperlink"/>
@@ -791,9 +827,9 @@
               <w:rPr>
                 <w:rFonts w:asciiTheme="minorHAnsi" w:eastAsiaTheme="minorEastAsia" w:hAnsiTheme="minorHAnsi" w:cstheme="minorBidi"/>
                 <w:noProof/>
-                <w:sz w:val="22"/>
-                <w:szCs w:val="22"/>
+                <w:kern w:val="2"/>
                 <w:lang w:eastAsia="pt-BR"/>
+                <w14:ligatures w14:val="standardContextual"/>
               </w:rPr>
               <w:tab/>
             </w:r>
@@ -825,7 +861,7 @@
                 <w:noProof/>
                 <w:webHidden/>
               </w:rPr>
-              <w:instrText xml:space="preserve"> PAGEREF _Toc198115931 \h </w:instrText>
+              <w:instrText xml:space="preserve"> PAGEREF _Toc198150330 \h </w:instrText>
             </w:r>
             <w:r>
               <w:rPr>
@@ -860,18 +896,18 @@
           <w:pPr>
             <w:pStyle w:val="Sumrio1"/>
             <w:tabs>
-              <w:tab w:val="left" w:pos="1320"/>
+              <w:tab w:val="left" w:pos="1200"/>
               <w:tab w:val="right" w:leader="dot" w:pos="9061"/>
             </w:tabs>
             <w:rPr>
               <w:rFonts w:asciiTheme="minorHAnsi" w:eastAsiaTheme="minorEastAsia" w:hAnsiTheme="minorHAnsi" w:cstheme="minorBidi"/>
               <w:noProof/>
-              <w:sz w:val="22"/>
-              <w:szCs w:val="22"/>
+              <w:kern w:val="2"/>
               <w:lang w:eastAsia="pt-BR"/>
+              <w14:ligatures w14:val="standardContextual"/>
             </w:rPr>
           </w:pPr>
-          <w:hyperlink w:anchor="_Toc198115932" w:history="1">
+          <w:hyperlink w:anchor="_Toc198150331" w:history="1">
             <w:r>
               <w:rPr>
                 <w:rStyle w:val="Hyperlink"/>
@@ -885,9 +921,9 @@
               <w:rPr>
                 <w:rFonts w:asciiTheme="minorHAnsi" w:eastAsiaTheme="minorEastAsia" w:hAnsiTheme="minorHAnsi" w:cstheme="minorBidi"/>
                 <w:noProof/>
-                <w:sz w:val="22"/>
-                <w:szCs w:val="22"/>
+                <w:kern w:val="2"/>
                 <w:lang w:eastAsia="pt-BR"/>
+                <w14:ligatures w14:val="standardContextual"/>
               </w:rPr>
               <w:tab/>
             </w:r>
@@ -919,7 +955,7 @@
                 <w:noProof/>
                 <w:webHidden/>
               </w:rPr>
-              <w:instrText xml:space="preserve"> PAGEREF _Toc198115932 \h </w:instrText>
+              <w:instrText xml:space="preserve"> PAGEREF _Toc198150331 \h </w:instrText>
             </w:r>
             <w:r>
               <w:rPr>
@@ -954,18 +990,18 @@
           <w:pPr>
             <w:pStyle w:val="Sumrio1"/>
             <w:tabs>
-              <w:tab w:val="left" w:pos="1320"/>
+              <w:tab w:val="left" w:pos="1200"/>
               <w:tab w:val="right" w:leader="dot" w:pos="9061"/>
             </w:tabs>
             <w:rPr>
               <w:rFonts w:asciiTheme="minorHAnsi" w:eastAsiaTheme="minorEastAsia" w:hAnsiTheme="minorHAnsi" w:cstheme="minorBidi"/>
               <w:noProof/>
-              <w:sz w:val="22"/>
-              <w:szCs w:val="22"/>
+              <w:kern w:val="2"/>
               <w:lang w:eastAsia="pt-BR"/>
+              <w14:ligatures w14:val="standardContextual"/>
             </w:rPr>
           </w:pPr>
-          <w:hyperlink w:anchor="_Toc198115933" w:history="1">
+          <w:hyperlink w:anchor="_Toc198150332" w:history="1">
             <w:r>
               <w:rPr>
                 <w:rStyle w:val="Hyperlink"/>
@@ -979,9 +1015,9 @@
               <w:rPr>
                 <w:rFonts w:asciiTheme="minorHAnsi" w:eastAsiaTheme="minorEastAsia" w:hAnsiTheme="minorHAnsi" w:cstheme="minorBidi"/>
                 <w:noProof/>
-                <w:sz w:val="22"/>
-                <w:szCs w:val="22"/>
+                <w:kern w:val="2"/>
                 <w:lang w:eastAsia="pt-BR"/>
+                <w14:ligatures w14:val="standardContextual"/>
               </w:rPr>
               <w:tab/>
             </w:r>
@@ -1013,7 +1049,7 @@
                 <w:noProof/>
                 <w:webHidden/>
               </w:rPr>
-              <w:instrText xml:space="preserve"> PAGEREF _Toc198115933 \h </w:instrText>
+              <w:instrText xml:space="preserve"> PAGEREF _Toc198150332 \h </w:instrText>
             </w:r>
             <w:r>
               <w:rPr>
@@ -1048,18 +1084,18 @@
           <w:pPr>
             <w:pStyle w:val="Sumrio1"/>
             <w:tabs>
-              <w:tab w:val="left" w:pos="1320"/>
+              <w:tab w:val="left" w:pos="1200"/>
               <w:tab w:val="right" w:leader="dot" w:pos="9061"/>
             </w:tabs>
             <w:rPr>
               <w:rFonts w:asciiTheme="minorHAnsi" w:eastAsiaTheme="minorEastAsia" w:hAnsiTheme="minorHAnsi" w:cstheme="minorBidi"/>
               <w:noProof/>
-              <w:sz w:val="22"/>
-              <w:szCs w:val="22"/>
+              <w:kern w:val="2"/>
               <w:lang w:eastAsia="pt-BR"/>
+              <w14:ligatures w14:val="standardContextual"/>
             </w:rPr>
           </w:pPr>
-          <w:hyperlink w:anchor="_Toc198115934" w:history="1">
+          <w:hyperlink w:anchor="_Toc198150333" w:history="1">
             <w:r>
               <w:rPr>
                 <w:rStyle w:val="Hyperlink"/>
@@ -1073,9 +1109,9 @@
               <w:rPr>
                 <w:rFonts w:asciiTheme="minorHAnsi" w:eastAsiaTheme="minorEastAsia" w:hAnsiTheme="minorHAnsi" w:cstheme="minorBidi"/>
                 <w:noProof/>
-                <w:sz w:val="22"/>
-                <w:szCs w:val="22"/>
+                <w:kern w:val="2"/>
                 <w:lang w:eastAsia="pt-BR"/>
+                <w14:ligatures w14:val="standardContextual"/>
               </w:rPr>
               <w:tab/>
             </w:r>
@@ -1107,101 +1143,7 @@
                 <w:noProof/>
                 <w:webHidden/>
               </w:rPr>
-              <w:instrText xml:space="preserve"> PAGEREF _Toc198115934 \h </w:instrText>
-            </w:r>
-            <w:r>
-              <w:rPr>
-                <w:noProof/>
-                <w:webHidden/>
-              </w:rPr>
-            </w:r>
-            <w:r>
-              <w:rPr>
-                <w:noProof/>
-                <w:webHidden/>
-              </w:rPr>
-              <w:fldChar w:fldCharType="separate"/>
-            </w:r>
-            <w:r>
-              <w:rPr>
-                <w:noProof/>
-                <w:webHidden/>
-              </w:rPr>
-              <w:t>21</w:t>
-            </w:r>
-            <w:r>
-              <w:rPr>
-                <w:noProof/>
-                <w:webHidden/>
-              </w:rPr>
-              <w:fldChar w:fldCharType="end"/>
-            </w:r>
-          </w:hyperlink>
-        </w:p>
-        <w:p>
-          <w:pPr>
-            <w:pStyle w:val="Sumrio1"/>
-            <w:tabs>
-              <w:tab w:val="left" w:pos="1320"/>
-              <w:tab w:val="right" w:leader="dot" w:pos="9061"/>
-            </w:tabs>
-            <w:rPr>
-              <w:rFonts w:asciiTheme="minorHAnsi" w:eastAsiaTheme="minorEastAsia" w:hAnsiTheme="minorHAnsi" w:cstheme="minorBidi"/>
-              <w:noProof/>
-              <w:sz w:val="22"/>
-              <w:szCs w:val="22"/>
-              <w:lang w:eastAsia="pt-BR"/>
-            </w:rPr>
-          </w:pPr>
-          <w:hyperlink w:anchor="_Toc198115935" w:history="1">
-            <w:r>
-              <w:rPr>
-                <w:rStyle w:val="Hyperlink"/>
-                <w:b/>
-                <w:bCs/>
-                <w:noProof/>
-              </w:rPr>
-              <w:t>9.</w:t>
-            </w:r>
-            <w:r>
-              <w:rPr>
-                <w:rFonts w:asciiTheme="minorHAnsi" w:eastAsiaTheme="minorEastAsia" w:hAnsiTheme="minorHAnsi" w:cstheme="minorBidi"/>
-                <w:noProof/>
-                <w:sz w:val="22"/>
-                <w:szCs w:val="22"/>
-                <w:lang w:eastAsia="pt-BR"/>
-              </w:rPr>
-              <w:tab/>
-            </w:r>
-            <w:r>
-              <w:rPr>
-                <w:rStyle w:val="Hyperlink"/>
-                <w:b/>
-                <w:bCs/>
-                <w:noProof/>
-              </w:rPr>
-              <w:t>Referências</w:t>
-            </w:r>
-            <w:r>
-              <w:rPr>
-                <w:noProof/>
-                <w:webHidden/>
-              </w:rPr>
-              <w:tab/>
-            </w:r>
-            <w:r>
-              <w:rPr>
-                <w:noProof/>
-                <w:webHidden/>
-              </w:rPr>
-              <w:fldChar w:fldCharType="begin"/>
-            </w:r>
-            <w:r>
-              <w:rPr>
-                <w:noProof/>
-                <w:webHidden/>
-              </w:rPr>
-              <w:instrText xml:space="preserve"> PAGEREF _Toc198115935 \h </w:instrText>
+              <w:instrText xml:space="preserve"> PAGEREF _Toc198150333 \h </w:instrText>
             </w:r>
             <w:r>
               <w:rPr>
@@ -1272,7 +1214,7 @@
         </w:rPr>
       </w:pPr>
       <w:bookmarkStart w:id="0" w:name="_Toc181060076"/>
-      <w:bookmarkStart w:id="1" w:name="_Toc198115927"/>
+      <w:bookmarkStart w:id="1" w:name="_Toc198150326"/>
       <w:r>
         <w:rPr>
           <w:rFonts w:ascii="Arial" w:hAnsi="Arial" w:cs="Arial"/>
@@ -1358,7 +1300,7 @@
           <w:szCs w:val="28"/>
         </w:rPr>
       </w:pPr>
-      <w:bookmarkStart w:id="3" w:name="_Toc198115928"/>
+      <w:bookmarkStart w:id="3" w:name="_Toc198150327"/>
       <w:r>
         <w:rPr>
           <w:rFonts w:ascii="Arial" w:hAnsi="Arial" w:cs="Arial"/>
@@ -1564,7 +1506,7 @@
           <w:szCs w:val="28"/>
         </w:rPr>
       </w:pPr>
-      <w:bookmarkStart w:id="5" w:name="_Toc198115929"/>
+      <w:bookmarkStart w:id="5" w:name="_Toc198150328"/>
       <w:r>
         <w:rPr>
           <w:rFonts w:ascii="Arial" w:hAnsi="Arial" w:cs="Arial"/>
@@ -2125,7 +2067,7 @@
           <w:szCs w:val="28"/>
         </w:rPr>
       </w:pPr>
-      <w:bookmarkStart w:id="7" w:name="_Toc198115930"/>
+      <w:bookmarkStart w:id="7" w:name="_Toc198150329"/>
       <w:r>
         <w:rPr>
           <w:rFonts w:ascii="Arial" w:hAnsi="Arial" w:cs="Arial"/>
@@ -2805,6 +2747,9 @@
         <w:jc w:val="center"/>
       </w:pPr>
       <w:r>
+        <w:rPr>
+          <w:noProof/>
+        </w:rPr>
         <w:drawing>
           <wp:inline distT="0" distB="0" distL="0" distR="0" wp14:anchorId="5E8290C0" wp14:editId="587834AD">
             <wp:extent cx="5225627" cy="3905250"/>
@@ -3088,7 +3033,7 @@
           <w:szCs w:val="28"/>
         </w:rPr>
       </w:pPr>
-      <w:bookmarkStart w:id="8" w:name="_Toc198115931"/>
+      <w:bookmarkStart w:id="8" w:name="_Toc198150330"/>
       <w:r>
         <w:rPr>
           <w:rFonts w:ascii="Arial" w:hAnsi="Arial" w:cs="Arial"/>
@@ -5030,7 +4975,7 @@
           <w:szCs w:val="28"/>
         </w:rPr>
       </w:pPr>
-      <w:bookmarkStart w:id="9" w:name="_Toc198115932"/>
+      <w:bookmarkStart w:id="9" w:name="_Toc198150331"/>
       <w:r>
         <w:rPr>
           <w:rFonts w:ascii="Arial" w:hAnsi="Arial" w:cs="Arial"/>
@@ -6771,7 +6716,7 @@
           <w:szCs w:val="28"/>
         </w:rPr>
       </w:pPr>
-      <w:bookmarkStart w:id="10" w:name="_Toc198115933"/>
+      <w:bookmarkStart w:id="10" w:name="_Toc198150332"/>
       <w:r>
         <w:rPr>
           <w:rFonts w:ascii="Arial" w:hAnsi="Arial" w:cs="Arial"/>
@@ -8378,7 +8323,7 @@
           <w:szCs w:val="28"/>
         </w:rPr>
       </w:pPr>
-      <w:bookmarkStart w:id="11" w:name="_Toc198115934"/>
+      <w:bookmarkStart w:id="11" w:name="_Toc198150333"/>
       <w:r>
         <w:rPr>
           <w:rFonts w:ascii="Arial" w:hAnsi="Arial" w:cs="Arial"/>
@@ -8412,56 +8357,6 @@
         <w:br/>
         <w:t>A experiência obtida com este projeto proporcionou uma base sólida para futuras melhorias, validações em ambiente de produção e possíveis expansões conforme novas demandas surgirem.</w:t>
       </w:r>
-    </w:p>
-    <w:p>
-      <w:pPr>
-        <w:pStyle w:val="Ttulo1"/>
-        <w:numPr>
-          <w:ilvl w:val="0"/>
-          <w:numId w:val="1"/>
-        </w:numPr>
-        <w:tabs>
-          <w:tab w:val="num" w:pos="360"/>
-        </w:tabs>
-        <w:ind w:left="0" w:firstLine="0"/>
-        <w:rPr>
-          <w:rFonts w:ascii="Arial" w:hAnsi="Arial" w:cs="Arial"/>
-          <w:b/>
-          <w:bCs/>
-          <w:color w:val="auto"/>
-          <w:sz w:val="28"/>
-          <w:szCs w:val="28"/>
-        </w:rPr>
-      </w:pPr>
-      <w:bookmarkStart w:id="12" w:name="_Toc198115935"/>
-      <w:r>
-        <w:rPr>
-          <w:rFonts w:ascii="Arial" w:hAnsi="Arial" w:cs="Arial"/>
-          <w:b/>
-          <w:bCs/>
-          <w:color w:val="auto"/>
-          <w:sz w:val="28"/>
-          <w:szCs w:val="28"/>
-        </w:rPr>
-        <w:t>Re</w:t>
-      </w:r>
-      <w:r>
-        <w:rPr>
-          <w:rFonts w:ascii="Arial" w:hAnsi="Arial" w:cs="Arial"/>
-          <w:b/>
-          <w:bCs/>
-          <w:color w:val="auto"/>
-          <w:sz w:val="28"/>
-          <w:szCs w:val="28"/>
-        </w:rPr>
-        <w:t>ferências</w:t>
-      </w:r>
-      <w:bookmarkEnd w:id="12"/>
-    </w:p>
-    <w:p>
-      <w:pPr>
-        <w:ind w:firstLine="0"/>
-      </w:pPr>
     </w:p>
     <w:p>
       <w:pPr>

</xml_diff>